<commit_message>
JS et PHP doc
</commit_message>
<xml_diff>
--- a/documentation/151_RP_GENDRE.docx
+++ b/documentation/151_RP_GENDRE.docx
@@ -87,7 +87,7 @@
         <w:t xml:space="preserve"> </w:t>
       </w:r>
       <w:r>
-        <w:t>1</w:t>
+        <w:t>2</w:t>
       </w:r>
       <w:r>
         <w:t xml:space="preserve"> du </w:t>
@@ -105,7 +105,7 @@
         <w:rPr>
           <w:noProof/>
         </w:rPr>
-        <w:t>21.02.2024</w:t>
+        <w:t>26.02.2024</w:t>
       </w:r>
       <w:r>
         <w:fldChar w:fldCharType="end"/>
@@ -273,7 +273,6 @@
             <w:pPr>
               <w:pStyle w:val="Dates"/>
             </w:pPr>
-            <w:commentRangeStart w:id="0"/>
             <w:r>
               <w:t>Au :</w:t>
             </w:r>
@@ -287,23 +286,8 @@
             <w:pPr>
               <w:pStyle w:val="Dates"/>
             </w:pPr>
-            <w:proofErr w:type="spellStart"/>
-            <w:proofErr w:type="gramStart"/>
             <w:r>
-              <w:t>jj.mm.</w:t>
-            </w:r>
-            <w:r>
-              <w:t>aaaa</w:t>
-            </w:r>
-            <w:commentRangeEnd w:id="0"/>
-            <w:proofErr w:type="spellEnd"/>
-            <w:proofErr w:type="gramEnd"/>
-            <w:r>
-              <w:rPr>
-                <w:rStyle w:val="Marquedecommentaire"/>
-                <w:rFonts w:asciiTheme="minorHAnsi" w:hAnsiTheme="minorHAnsi"/>
-              </w:rPr>
-              <w:commentReference w:id="0"/>
+              <w:t>05.03.2024</w:t>
             </w:r>
           </w:p>
         </w:tc>
@@ -326,8 +310,8 @@
       <w:pPr>
         <w:pStyle w:val="txt-justifi"/>
         <w:sectPr>
-          <w:footerReference w:type="default" r:id="rId12"/>
-          <w:footerReference w:type="first" r:id="rId13"/>
+          <w:footerReference w:type="default" r:id="rId9"/>
+          <w:footerReference w:type="first" r:id="rId10"/>
           <w:pgSz w:w="11906" w:h="16838"/>
           <w:pgMar w:top="1417" w:right="1417" w:bottom="1417" w:left="1417" w:header="708" w:footer="708" w:gutter="0"/>
           <w:cols w:space="708"/>
@@ -412,7 +396,7 @@
         <w:rPr>
           <w:noProof/>
         </w:rPr>
-        <w:instrText xml:space="preserve"> PAGEREF _Toc159320611 \h </w:instrText>
+        <w:instrText xml:space="preserve"> PAGEREF _Toc160437080 \h </w:instrText>
       </w:r>
       <w:r>
         <w:rPr>
@@ -497,7 +481,7 @@
         <w:rPr>
           <w:noProof/>
         </w:rPr>
-        <w:instrText xml:space="preserve"> PAGEREF _Toc159320612 \h </w:instrText>
+        <w:instrText xml:space="preserve"> PAGEREF _Toc160437081 \h </w:instrText>
       </w:r>
       <w:r>
         <w:rPr>
@@ -582,7 +566,7 @@
         <w:rPr>
           <w:noProof/>
         </w:rPr>
-        <w:instrText xml:space="preserve"> PAGEREF _Toc159320613 \h </w:instrText>
+        <w:instrText xml:space="preserve"> PAGEREF _Toc160437082 \h </w:instrText>
       </w:r>
       <w:r>
         <w:rPr>
@@ -667,7 +651,7 @@
         <w:rPr>
           <w:noProof/>
         </w:rPr>
-        <w:instrText xml:space="preserve"> PAGEREF _Toc159320614 \h </w:instrText>
+        <w:instrText xml:space="preserve"> PAGEREF _Toc160437083 \h </w:instrText>
       </w:r>
       <w:r>
         <w:rPr>
@@ -752,7 +736,7 @@
         <w:rPr>
           <w:noProof/>
         </w:rPr>
-        <w:instrText xml:space="preserve"> PAGEREF _Toc159320615 \h </w:instrText>
+        <w:instrText xml:space="preserve"> PAGEREF _Toc160437084 \h </w:instrText>
       </w:r>
       <w:r>
         <w:rPr>
@@ -837,7 +821,7 @@
         <w:rPr>
           <w:noProof/>
         </w:rPr>
-        <w:instrText xml:space="preserve"> PAGEREF _Toc159320616 \h </w:instrText>
+        <w:instrText xml:space="preserve"> PAGEREF _Toc160437085 \h </w:instrText>
       </w:r>
       <w:r>
         <w:rPr>
@@ -924,7 +908,7 @@
         <w:rPr>
           <w:noProof/>
         </w:rPr>
-        <w:instrText xml:space="preserve"> PAGEREF _Toc159320617 \h </w:instrText>
+        <w:instrText xml:space="preserve"> PAGEREF _Toc160437086 \h </w:instrText>
       </w:r>
       <w:r>
         <w:rPr>
@@ -1009,7 +993,7 @@
         <w:rPr>
           <w:noProof/>
         </w:rPr>
-        <w:instrText xml:space="preserve"> PAGEREF _Toc159320618 \h </w:instrText>
+        <w:instrText xml:space="preserve"> PAGEREF _Toc160437087 \h </w:instrText>
       </w:r>
       <w:r>
         <w:rPr>
@@ -1096,7 +1080,7 @@
         <w:rPr>
           <w:noProof/>
         </w:rPr>
-        <w:instrText xml:space="preserve"> PAGEREF _Toc159320619 \h </w:instrText>
+        <w:instrText xml:space="preserve"> PAGEREF _Toc160437088 \h </w:instrText>
       </w:r>
       <w:r>
         <w:rPr>
@@ -1183,7 +1167,7 @@
         <w:rPr>
           <w:noProof/>
         </w:rPr>
-        <w:instrText xml:space="preserve"> PAGEREF _Toc159320620 \h </w:instrText>
+        <w:instrText xml:space="preserve"> PAGEREF _Toc160437089 \h </w:instrText>
       </w:r>
       <w:r>
         <w:rPr>
@@ -1270,7 +1254,7 @@
         <w:rPr>
           <w:noProof/>
         </w:rPr>
-        <w:instrText xml:space="preserve"> PAGEREF _Toc159320621 \h </w:instrText>
+        <w:instrText xml:space="preserve"> PAGEREF _Toc160437090 \h </w:instrText>
       </w:r>
       <w:r>
         <w:rPr>
@@ -1355,7 +1339,7 @@
         <w:rPr>
           <w:noProof/>
         </w:rPr>
-        <w:instrText xml:space="preserve"> PAGEREF _Toc159320622 \h </w:instrText>
+        <w:instrText xml:space="preserve"> PAGEREF _Toc160437091 \h </w:instrText>
       </w:r>
       <w:r>
         <w:rPr>
@@ -1440,7 +1424,7 @@
         <w:rPr>
           <w:noProof/>
         </w:rPr>
-        <w:instrText xml:space="preserve"> PAGEREF _Toc159320623 \h </w:instrText>
+        <w:instrText xml:space="preserve"> PAGEREF _Toc160437092 \h </w:instrText>
       </w:r>
       <w:r>
         <w:rPr>
@@ -1525,7 +1509,7 @@
         <w:rPr>
           <w:noProof/>
         </w:rPr>
-        <w:instrText xml:space="preserve"> PAGEREF _Toc159320624 \h </w:instrText>
+        <w:instrText xml:space="preserve"> PAGEREF _Toc160437093 \h </w:instrText>
       </w:r>
       <w:r>
         <w:rPr>
@@ -1610,7 +1594,7 @@
         <w:rPr>
           <w:noProof/>
         </w:rPr>
-        <w:instrText xml:space="preserve"> PAGEREF _Toc159320625 \h </w:instrText>
+        <w:instrText xml:space="preserve"> PAGEREF _Toc160437094 \h </w:instrText>
       </w:r>
       <w:r>
         <w:rPr>
@@ -1695,7 +1679,7 @@
         <w:rPr>
           <w:noProof/>
         </w:rPr>
-        <w:instrText xml:space="preserve"> PAGEREF _Toc159320626 \h </w:instrText>
+        <w:instrText xml:space="preserve"> PAGEREF _Toc160437095 \h </w:instrText>
       </w:r>
       <w:r>
         <w:rPr>
@@ -1782,7 +1766,7 @@
         <w:rPr>
           <w:noProof/>
         </w:rPr>
-        <w:instrText xml:space="preserve"> PAGEREF _Toc159320627 \h </w:instrText>
+        <w:instrText xml:space="preserve"> PAGEREF _Toc160437096 \h </w:instrText>
       </w:r>
       <w:r>
         <w:rPr>
@@ -1869,7 +1853,7 @@
         <w:rPr>
           <w:noProof/>
         </w:rPr>
-        <w:instrText xml:space="preserve"> PAGEREF _Toc159320628 \h </w:instrText>
+        <w:instrText xml:space="preserve"> PAGEREF _Toc160437097 \h </w:instrText>
       </w:r>
       <w:r>
         <w:rPr>
@@ -1954,7 +1938,7 @@
         <w:rPr>
           <w:noProof/>
         </w:rPr>
-        <w:instrText xml:space="preserve"> PAGEREF _Toc159320629 \h </w:instrText>
+        <w:instrText xml:space="preserve"> PAGEREF _Toc160437098 \h </w:instrText>
       </w:r>
       <w:r>
         <w:rPr>
@@ -2039,7 +2023,7 @@
         <w:rPr>
           <w:noProof/>
         </w:rPr>
-        <w:instrText xml:space="preserve"> PAGEREF _Toc159320630 \h </w:instrText>
+        <w:instrText xml:space="preserve"> PAGEREF _Toc160437099 \h </w:instrText>
       </w:r>
       <w:r>
         <w:rPr>
@@ -2126,7 +2110,7 @@
         <w:rPr>
           <w:noProof/>
         </w:rPr>
-        <w:instrText xml:space="preserve"> PAGEREF _Toc159320631 \h </w:instrText>
+        <w:instrText xml:space="preserve"> PAGEREF _Toc160437100 \h </w:instrText>
       </w:r>
       <w:r>
         <w:rPr>
@@ -2213,7 +2197,7 @@
         <w:rPr>
           <w:noProof/>
         </w:rPr>
-        <w:instrText xml:space="preserve"> PAGEREF _Toc159320632 \h </w:instrText>
+        <w:instrText xml:space="preserve"> PAGEREF _Toc160437101 \h </w:instrText>
       </w:r>
       <w:r>
         <w:rPr>
@@ -2300,7 +2284,7 @@
         <w:rPr>
           <w:noProof/>
         </w:rPr>
-        <w:instrText xml:space="preserve"> PAGEREF _Toc159320633 \h </w:instrText>
+        <w:instrText xml:space="preserve"> PAGEREF _Toc160437102 \h </w:instrText>
       </w:r>
       <w:r>
         <w:rPr>
@@ -2385,7 +2369,7 @@
         <w:rPr>
           <w:noProof/>
         </w:rPr>
-        <w:instrText xml:space="preserve"> PAGEREF _Toc159320634 \h </w:instrText>
+        <w:instrText xml:space="preserve"> PAGEREF _Toc160437103 \h </w:instrText>
       </w:r>
       <w:r>
         <w:rPr>
@@ -2470,7 +2454,7 @@
         <w:rPr>
           <w:noProof/>
         </w:rPr>
-        <w:instrText xml:space="preserve"> PAGEREF _Toc159320635 \h </w:instrText>
+        <w:instrText xml:space="preserve"> PAGEREF _Toc160437104 \h </w:instrText>
       </w:r>
       <w:r>
         <w:rPr>
@@ -2555,7 +2539,7 @@
         <w:rPr>
           <w:noProof/>
         </w:rPr>
-        <w:instrText xml:space="preserve"> PAGEREF _Toc159320636 \h </w:instrText>
+        <w:instrText xml:space="preserve"> PAGEREF _Toc160437105 \h </w:instrText>
       </w:r>
       <w:r>
         <w:rPr>
@@ -2640,7 +2624,7 @@
         <w:rPr>
           <w:noProof/>
         </w:rPr>
-        <w:instrText xml:space="preserve"> PAGEREF _Toc159320637 \h </w:instrText>
+        <w:instrText xml:space="preserve"> PAGEREF _Toc160437106 \h </w:instrText>
       </w:r>
       <w:r>
         <w:rPr>
@@ -2725,7 +2709,7 @@
         <w:rPr>
           <w:noProof/>
         </w:rPr>
-        <w:instrText xml:space="preserve"> PAGEREF _Toc159320638 \h </w:instrText>
+        <w:instrText xml:space="preserve"> PAGEREF _Toc160437107 \h </w:instrText>
       </w:r>
       <w:r>
         <w:rPr>
@@ -2810,7 +2794,7 @@
         <w:rPr>
           <w:noProof/>
         </w:rPr>
-        <w:instrText xml:space="preserve"> PAGEREF _Toc159320639 \h </w:instrText>
+        <w:instrText xml:space="preserve"> PAGEREF _Toc160437108 \h </w:instrText>
       </w:r>
       <w:r>
         <w:rPr>
@@ -2895,7 +2879,7 @@
         <w:rPr>
           <w:noProof/>
         </w:rPr>
-        <w:instrText xml:space="preserve"> PAGEREF _Toc159320640 \h </w:instrText>
+        <w:instrText xml:space="preserve"> PAGEREF _Toc160437109 \h </w:instrText>
       </w:r>
       <w:r>
         <w:rPr>
@@ -2980,7 +2964,7 @@
         <w:rPr>
           <w:noProof/>
         </w:rPr>
-        <w:instrText xml:space="preserve"> PAGEREF _Toc159320641 \h </w:instrText>
+        <w:instrText xml:space="preserve"> PAGEREF _Toc160437110 \h </w:instrText>
       </w:r>
       <w:r>
         <w:rPr>
@@ -3067,7 +3051,7 @@
         <w:rPr>
           <w:noProof/>
         </w:rPr>
-        <w:instrText xml:space="preserve"> PAGEREF _Toc159320642 \h </w:instrText>
+        <w:instrText xml:space="preserve"> PAGEREF _Toc160437111 \h </w:instrText>
       </w:r>
       <w:r>
         <w:rPr>
@@ -3154,7 +3138,7 @@
         <w:rPr>
           <w:noProof/>
         </w:rPr>
-        <w:instrText xml:space="preserve"> PAGEREF _Toc159320643 \h </w:instrText>
+        <w:instrText xml:space="preserve"> PAGEREF _Toc160437112 \h </w:instrText>
       </w:r>
       <w:r>
         <w:rPr>
@@ -3241,7 +3225,7 @@
         <w:rPr>
           <w:noProof/>
         </w:rPr>
-        <w:instrText xml:space="preserve"> PAGEREF _Toc159320644 \h </w:instrText>
+        <w:instrText xml:space="preserve"> PAGEREF _Toc160437113 \h </w:instrText>
       </w:r>
       <w:r>
         <w:rPr>
@@ -3326,7 +3310,7 @@
         <w:rPr>
           <w:noProof/>
         </w:rPr>
-        <w:instrText xml:space="preserve"> PAGEREF _Toc159320645 \h </w:instrText>
+        <w:instrText xml:space="preserve"> PAGEREF _Toc160437114 \h </w:instrText>
       </w:r>
       <w:r>
         <w:rPr>
@@ -3411,7 +3395,7 @@
         <w:rPr>
           <w:noProof/>
         </w:rPr>
-        <w:instrText xml:space="preserve"> PAGEREF _Toc159320646 \h </w:instrText>
+        <w:instrText xml:space="preserve"> PAGEREF _Toc160437115 \h </w:instrText>
       </w:r>
       <w:r>
         <w:rPr>
@@ -3496,7 +3480,7 @@
         <w:rPr>
           <w:noProof/>
         </w:rPr>
-        <w:instrText xml:space="preserve"> PAGEREF _Toc159320647 \h </w:instrText>
+        <w:instrText xml:space="preserve"> PAGEREF _Toc160437116 \h </w:instrText>
       </w:r>
       <w:r>
         <w:rPr>
@@ -3539,8 +3523,8 @@
       <w:pPr>
         <w:pStyle w:val="txt-justifi"/>
         <w:sectPr>
-          <w:headerReference w:type="first" r:id="rId14"/>
-          <w:footerReference w:type="first" r:id="rId15"/>
+          <w:headerReference w:type="first" r:id="rId11"/>
+          <w:footerReference w:type="first" r:id="rId12"/>
           <w:pgSz w:w="11906" w:h="16838"/>
           <w:pgMar w:top="1417" w:right="1417" w:bottom="1417" w:left="1417" w:header="708" w:footer="708" w:gutter="0"/>
           <w:cols w:space="708"/>
@@ -3553,42 +3537,41 @@
       <w:pPr>
         <w:pStyle w:val="Titre1"/>
       </w:pPr>
-      <w:bookmarkStart w:id="1" w:name="_Toc159320611"/>
+      <w:bookmarkStart w:id="0" w:name="_Toc160437080"/>
       <w:r>
         <w:lastRenderedPageBreak/>
         <w:t>Introduction</w:t>
       </w:r>
+      <w:bookmarkEnd w:id="0"/>
+    </w:p>
+    <w:p>
+      <w:pPr>
+        <w:pStyle w:val="Titre2"/>
+      </w:pPr>
+      <w:bookmarkStart w:id="1" w:name="_Toc160437081"/>
+      <w:r>
+        <w:t>Le Projet</w:t>
+      </w:r>
       <w:bookmarkEnd w:id="1"/>
     </w:p>
     <w:p>
       <w:pPr>
+        <w:pStyle w:val="txt-justifi"/>
+      </w:pPr>
+      <w:r>
+        <w:t xml:space="preserve">Durant ce module 151, nous allons créer une application web client-serveur en PHP et JavaScript. </w:t>
+      </w:r>
+    </w:p>
+    <w:p>
+      <w:pPr>
         <w:pStyle w:val="Titre2"/>
       </w:pPr>
-      <w:bookmarkStart w:id="2" w:name="_Toc159320612"/>
-      <w:r>
-        <w:t>Le Projet</w:t>
-      </w:r>
-      <w:bookmarkEnd w:id="2"/>
-    </w:p>
-    <w:p>
-      <w:pPr>
-        <w:pStyle w:val="txt-justifi"/>
-      </w:pPr>
-      <w:r>
-        <w:t xml:space="preserve">Durant ce module 151, nous allons créer une application web client-serveur en PHP et JavaScript. </w:t>
-      </w:r>
-    </w:p>
-    <w:p>
-      <w:pPr>
-        <w:pStyle w:val="Titre2"/>
-      </w:pPr>
-      <w:bookmarkStart w:id="3" w:name="_Toc159320613"/>
-      <w:commentRangeStart w:id="4"/>
+      <w:bookmarkStart w:id="2" w:name="_Toc160437082"/>
+      <w:commentRangeStart w:id="3"/>
       <w:r>
         <w:t>Objectifs du module</w:t>
       </w:r>
-      <w:bookmarkEnd w:id="3"/>
-      <w:commentRangeEnd w:id="4"/>
+      <w:commentRangeEnd w:id="3"/>
       <w:r>
         <w:rPr>
           <w:rStyle w:val="Marquedecommentaire"/>
@@ -3596,62 +3579,62 @@
           <w:b w:val="0"/>
           <w:color w:val="auto"/>
         </w:rPr>
-        <w:commentReference w:id="4"/>
-      </w:r>
+        <w:commentReference w:id="3"/>
+      </w:r>
+      <w:bookmarkEnd w:id="2"/>
     </w:p>
     <w:p>
       <w:pPr>
         <w:pStyle w:val="Titre1"/>
       </w:pPr>
-      <w:bookmarkStart w:id="5" w:name="_Toc159320614"/>
+      <w:bookmarkStart w:id="4" w:name="_Toc160437083"/>
       <w:r>
         <w:lastRenderedPageBreak/>
         <w:t>Analyse</w:t>
       </w:r>
+      <w:bookmarkEnd w:id="4"/>
+    </w:p>
+    <w:p>
+      <w:pPr>
+        <w:pStyle w:val="Titre2"/>
+      </w:pPr>
+      <w:bookmarkStart w:id="5" w:name="_Toc160437084"/>
+      <w:r>
+        <w:t>Le projet</w:t>
+      </w:r>
       <w:bookmarkEnd w:id="5"/>
     </w:p>
     <w:p>
       <w:pPr>
+        <w:pStyle w:val="txt-justifi"/>
+      </w:pPr>
+      <w:r>
+        <w:t>Mon projet s’intitule Semaphor et consiste en une application de messagerie en direct. Les utilisateurs peuvent lire les anciens messages et doivent se loguer pour en envoyer.</w:t>
+      </w:r>
+    </w:p>
+    <w:p>
+      <w:pPr>
+        <w:pStyle w:val="txt-justifi"/>
+      </w:pPr>
+      <w:r>
+        <w:t>Il y aura une chatroom principale et éventuellement d’autres chatroom</w:t>
+      </w:r>
+    </w:p>
+    <w:p>
+      <w:pPr>
+        <w:pStyle w:val="txt-justifi"/>
+      </w:pPr>
+    </w:p>
+    <w:p>
+      <w:pPr>
         <w:pStyle w:val="Titre2"/>
       </w:pPr>
-      <w:bookmarkStart w:id="6" w:name="_Toc159320615"/>
-      <w:r>
-        <w:t>Le projet</w:t>
-      </w:r>
-      <w:bookmarkEnd w:id="6"/>
-    </w:p>
-    <w:p>
-      <w:pPr>
-        <w:pStyle w:val="txt-justifi"/>
-      </w:pPr>
-      <w:r>
-        <w:t>Mon projet s’intitule Semaphor et consiste en une application de messagerie en direct. Les utilisateurs peuvent lire les anciens messages et doivent se loguer pour en envoyer.</w:t>
-      </w:r>
-    </w:p>
-    <w:p>
-      <w:pPr>
-        <w:pStyle w:val="txt-justifi"/>
-      </w:pPr>
-      <w:r>
-        <w:t>Il y aura une chatroom principale et éventuellement d’autres chatroom</w:t>
-      </w:r>
-    </w:p>
-    <w:p>
-      <w:pPr>
-        <w:pStyle w:val="txt-justifi"/>
-      </w:pPr>
-    </w:p>
-    <w:p>
-      <w:pPr>
-        <w:pStyle w:val="Titre2"/>
-      </w:pPr>
-      <w:bookmarkStart w:id="7" w:name="_Toc159320616"/>
-      <w:commentRangeStart w:id="8"/>
+      <w:bookmarkStart w:id="6" w:name="_Toc160437085"/>
+      <w:commentRangeStart w:id="7"/>
       <w:r>
         <w:t>Planning</w:t>
       </w:r>
-      <w:bookmarkEnd w:id="7"/>
-      <w:commentRangeEnd w:id="8"/>
+      <w:commentRangeEnd w:id="7"/>
       <w:r>
         <w:rPr>
           <w:rStyle w:val="Marquedecommentaire"/>
@@ -3659,8 +3642,9 @@
           <w:b w:val="0"/>
           <w:color w:val="auto"/>
         </w:rPr>
-        <w:commentReference w:id="8"/>
-      </w:r>
+        <w:commentReference w:id="7"/>
+      </w:r>
+      <w:bookmarkEnd w:id="6"/>
     </w:p>
     <w:p>
       <w:pPr>
@@ -3747,12 +3731,12 @@
       <w:pPr>
         <w:pStyle w:val="Titre3"/>
       </w:pPr>
-      <w:bookmarkStart w:id="9" w:name="_Toc159320617"/>
+      <w:bookmarkStart w:id="8" w:name="_Toc160437086"/>
       <w:r>
         <w:lastRenderedPageBreak/>
         <w:t>Use Cases</w:t>
       </w:r>
-      <w:bookmarkEnd w:id="9"/>
+      <w:bookmarkEnd w:id="8"/>
     </w:p>
     <w:p>
       <w:pPr>
@@ -3935,7 +3919,7 @@
           <v:shape id="_x0000_i1025" type="#_x0000_t75" style="width:453.75pt;height:554.25pt" o:ole="">
             <v:imagedata r:id="rId17" o:title=""/>
           </v:shape>
-          <o:OLEObject Type="Embed" ProgID="Visio.Drawing.15" ShapeID="_x0000_i1025" DrawAspect="Content" ObjectID="_1770442718" r:id="rId18"/>
+          <o:OLEObject Type="Embed" ProgID="Visio.Drawing.15" ShapeID="_x0000_i1025" DrawAspect="Content" ObjectID="_1771064507" r:id="rId18"/>
         </w:object>
       </w:r>
     </w:p>
@@ -3943,30 +3927,30 @@
       <w:pPr>
         <w:pStyle w:val="Titre2"/>
       </w:pPr>
-      <w:bookmarkStart w:id="10" w:name="_Toc159320618"/>
+      <w:bookmarkStart w:id="9" w:name="_Toc160437087"/>
       <w:r>
         <w:lastRenderedPageBreak/>
         <w:t>Maquettes</w:t>
       </w:r>
+      <w:bookmarkEnd w:id="9"/>
+    </w:p>
+    <w:p>
+      <w:pPr>
+        <w:pStyle w:val="txt-justifi"/>
+      </w:pPr>
+      <w:r>
+        <w:t>Voici les maquettes du site WEB. Ce ne sont que des squelettes qui permettent de se donner une idée du résultat final. Ce dernier risque d’être légèrement différent dans le design mais pas dans les options.</w:t>
+      </w:r>
+    </w:p>
+    <w:p>
+      <w:pPr>
+        <w:pStyle w:val="Titre3"/>
+      </w:pPr>
+      <w:bookmarkStart w:id="10" w:name="_Toc160437088"/>
+      <w:r>
+        <w:t>Écran de login</w:t>
+      </w:r>
       <w:bookmarkEnd w:id="10"/>
-    </w:p>
-    <w:p>
-      <w:pPr>
-        <w:pStyle w:val="txt-justifi"/>
-      </w:pPr>
-      <w:r>
-        <w:t>Voici les maquettes du site WEB. Ce ne sont que des squelettes qui permettent de se donner une idée du résultat final. Ce dernier risque d’être légèrement différent dans le design mais pas dans les options.</w:t>
-      </w:r>
-    </w:p>
-    <w:p>
-      <w:pPr>
-        <w:pStyle w:val="Titre3"/>
-      </w:pPr>
-      <w:bookmarkStart w:id="11" w:name="_Toc159320619"/>
-      <w:r>
-        <w:t>Écran de login</w:t>
-      </w:r>
-      <w:bookmarkEnd w:id="11"/>
       <w:r>
         <w:t xml:space="preserve"> </w:t>
       </w:r>
@@ -4028,11 +4012,11 @@
       <w:pPr>
         <w:pStyle w:val="Titre3"/>
       </w:pPr>
-      <w:bookmarkStart w:id="12" w:name="_Toc159320620"/>
+      <w:bookmarkStart w:id="11" w:name="_Toc160437089"/>
       <w:r>
         <w:t>Mode invité</w:t>
       </w:r>
-      <w:bookmarkEnd w:id="12"/>
+      <w:bookmarkEnd w:id="11"/>
     </w:p>
     <w:p>
       <w:pPr>
@@ -4103,12 +4087,12 @@
       <w:pPr>
         <w:pStyle w:val="Titre3"/>
       </w:pPr>
-      <w:bookmarkStart w:id="13" w:name="_Toc159320621"/>
+      <w:bookmarkStart w:id="12" w:name="_Toc160437090"/>
       <w:r>
         <w:lastRenderedPageBreak/>
         <w:t>Mode connecté</w:t>
       </w:r>
-      <w:bookmarkEnd w:id="13"/>
+      <w:bookmarkEnd w:id="12"/>
     </w:p>
     <w:p>
       <w:pPr>
@@ -4176,14 +4160,14 @@
       <w:pPr>
         <w:pStyle w:val="Titre2"/>
       </w:pPr>
-      <w:bookmarkStart w:id="14" w:name="_Toc159320622"/>
+      <w:bookmarkStart w:id="13" w:name="_Toc160437091"/>
       <w:r>
         <w:t>Diagrammes d’activités</w:t>
       </w:r>
       <w:r>
         <w:t xml:space="preserve"> (une action)</w:t>
       </w:r>
-      <w:bookmarkEnd w:id="14"/>
+      <w:bookmarkEnd w:id="13"/>
     </w:p>
     <w:p>
       <w:pPr>
@@ -4202,7 +4186,7 @@
           <v:shape id="_x0000_i1026" type="#_x0000_t75" style="width:453.75pt;height:230.25pt" o:ole="">
             <v:imagedata r:id="rId22" o:title=""/>
           </v:shape>
-          <o:OLEObject Type="Embed" ProgID="Visio.Drawing.15" ShapeID="_x0000_i1026" DrawAspect="Content" ObjectID="_1770442719" r:id="rId23"/>
+          <o:OLEObject Type="Embed" ProgID="Visio.Drawing.15" ShapeID="_x0000_i1026" DrawAspect="Content" ObjectID="_1771064508" r:id="rId23"/>
         </w:object>
       </w:r>
     </w:p>
@@ -4222,7 +4206,7 @@
       <w:pPr>
         <w:pStyle w:val="Titre2"/>
       </w:pPr>
-      <w:bookmarkStart w:id="15" w:name="_Toc159320623"/>
+      <w:bookmarkStart w:id="14" w:name="_Toc160437092"/>
       <w:r>
         <w:lastRenderedPageBreak/>
         <w:t>Diagrammes de séquences</w:t>
@@ -4230,7 +4214,7 @@
       <w:r>
         <w:t xml:space="preserve"> (une action)</w:t>
       </w:r>
-      <w:bookmarkEnd w:id="15"/>
+      <w:bookmarkEnd w:id="14"/>
     </w:p>
     <w:p>
       <w:pPr>
@@ -4246,7 +4230,7 @@
           <v:shape id="_x0000_i1027" type="#_x0000_t75" style="width:453.75pt;height:273.75pt" o:ole="">
             <v:imagedata r:id="rId24" o:title=""/>
           </v:shape>
-          <o:OLEObject Type="Embed" ProgID="Visio.Drawing.15" ShapeID="_x0000_i1027" DrawAspect="Content" ObjectID="_1770442720" r:id="rId25"/>
+          <o:OLEObject Type="Embed" ProgID="Visio.Drawing.15" ShapeID="_x0000_i1027" DrawAspect="Content" ObjectID="_1771064509" r:id="rId25"/>
         </w:object>
       </w:r>
     </w:p>
@@ -4254,11 +4238,11 @@
       <w:pPr>
         <w:pStyle w:val="Titre2"/>
       </w:pPr>
-      <w:bookmarkStart w:id="16" w:name="_Toc159320624"/>
+      <w:bookmarkStart w:id="15" w:name="_Toc160437093"/>
       <w:r>
         <w:t>Schéma ER</w:t>
       </w:r>
-      <w:bookmarkEnd w:id="16"/>
+      <w:bookmarkEnd w:id="15"/>
       <w:r>
         <w:t xml:space="preserve"> </w:t>
       </w:r>
@@ -4280,7 +4264,7 @@
           <v:shape id="_x0000_i1028" type="#_x0000_t75" style="width:453.75pt;height:201.75pt" o:ole="">
             <v:imagedata r:id="rId26" o:title=""/>
           </v:shape>
-          <o:OLEObject Type="Embed" ProgID="Visio.Drawing.15" ShapeID="_x0000_i1028" DrawAspect="Content" ObjectID="_1770442721" r:id="rId27"/>
+          <o:OLEObject Type="Embed" ProgID="Visio.Drawing.15" ShapeID="_x0000_i1028" DrawAspect="Content" ObjectID="_1771064510" r:id="rId27"/>
         </w:object>
       </w:r>
     </w:p>
@@ -4288,35 +4272,35 @@
       <w:pPr>
         <w:pStyle w:val="Titre1"/>
       </w:pPr>
-      <w:bookmarkStart w:id="17" w:name="_Toc159320625"/>
+      <w:bookmarkStart w:id="16" w:name="_Toc160437094"/>
       <w:r>
         <w:lastRenderedPageBreak/>
         <w:t>Conception</w:t>
       </w:r>
+      <w:bookmarkEnd w:id="16"/>
+    </w:p>
+    <w:p>
+      <w:pPr>
+        <w:pStyle w:val="Titre2"/>
+      </w:pPr>
+      <w:bookmarkStart w:id="17" w:name="_Toc160437095"/>
+      <w:r>
+        <w:t>Diagramme de classe</w:t>
+      </w:r>
       <w:bookmarkEnd w:id="17"/>
-    </w:p>
-    <w:p>
-      <w:pPr>
-        <w:pStyle w:val="Titre2"/>
-      </w:pPr>
-      <w:bookmarkStart w:id="18" w:name="_Toc159320626"/>
-      <w:r>
-        <w:t>Diagramme de classe</w:t>
+      <w:r>
+        <w:t xml:space="preserve"> </w:t>
+      </w:r>
+    </w:p>
+    <w:p>
+      <w:pPr>
+        <w:pStyle w:val="Titre3"/>
+      </w:pPr>
+      <w:bookmarkStart w:id="18" w:name="_Toc160437096"/>
+      <w:r>
+        <w:t>Client</w:t>
       </w:r>
       <w:bookmarkEnd w:id="18"/>
-      <w:r>
-        <w:t xml:space="preserve"> </w:t>
-      </w:r>
-    </w:p>
-    <w:p>
-      <w:pPr>
-        <w:pStyle w:val="Titre3"/>
-      </w:pPr>
-      <w:bookmarkStart w:id="19" w:name="_Toc159320627"/>
-      <w:r>
-        <w:t>Client</w:t>
-      </w:r>
-      <w:bookmarkEnd w:id="19"/>
     </w:p>
     <w:p>
       <w:pPr>
@@ -4367,11 +4351,11 @@
       <w:pPr>
         <w:pStyle w:val="Titre3"/>
       </w:pPr>
-      <w:bookmarkStart w:id="20" w:name="_Toc159320628"/>
+      <w:bookmarkStart w:id="19" w:name="_Toc160437097"/>
       <w:r>
         <w:t>Serveur</w:t>
       </w:r>
-      <w:bookmarkEnd w:id="20"/>
+      <w:bookmarkEnd w:id="19"/>
     </w:p>
     <w:p>
       <w:pPr>
@@ -4422,13 +4406,12 @@
       <w:pPr>
         <w:pStyle w:val="Titre2"/>
       </w:pPr>
-      <w:bookmarkStart w:id="21" w:name="_Toc159320629"/>
-      <w:commentRangeStart w:id="22"/>
+      <w:bookmarkStart w:id="20" w:name="_Toc160437098"/>
+      <w:commentRangeStart w:id="21"/>
       <w:r>
         <w:t>Diagramme de séquence interactions</w:t>
       </w:r>
-      <w:bookmarkEnd w:id="21"/>
-      <w:commentRangeEnd w:id="22"/>
+      <w:commentRangeEnd w:id="21"/>
       <w:r>
         <w:rPr>
           <w:rStyle w:val="Marquedecommentaire"/>
@@ -4436,8 +4419,9 @@
           <w:b w:val="0"/>
           <w:color w:val="auto"/>
         </w:rPr>
-        <w:commentReference w:id="22"/>
-      </w:r>
+        <w:commentReference w:id="21"/>
+      </w:r>
+      <w:bookmarkEnd w:id="20"/>
     </w:p>
     <w:p>
       <w:pPr>
@@ -4494,11 +4478,11 @@
       <w:pPr>
         <w:pStyle w:val="Titre2"/>
       </w:pPr>
-      <w:bookmarkStart w:id="23" w:name="_Toc159320630"/>
+      <w:bookmarkStart w:id="22" w:name="_Toc160437099"/>
       <w:r>
         <w:t>Schéma relationnel de la base de données</w:t>
       </w:r>
-      <w:bookmarkEnd w:id="23"/>
+      <w:bookmarkEnd w:id="22"/>
     </w:p>
     <w:p>
       <w:pPr>
@@ -4558,14 +4542,14 @@
       <w:pPr>
         <w:pStyle w:val="Titre3"/>
       </w:pPr>
-      <w:bookmarkStart w:id="24" w:name="_Toc159320631"/>
+      <w:bookmarkStart w:id="23" w:name="_Toc160437100"/>
       <w:r>
         <w:t>Table des utilisateur</w:t>
       </w:r>
       <w:r>
         <w:t>s</w:t>
       </w:r>
-      <w:bookmarkEnd w:id="24"/>
+      <w:bookmarkEnd w:id="23"/>
     </w:p>
     <w:p>
       <w:pPr>
@@ -4632,11 +4616,11 @@
       <w:pPr>
         <w:pStyle w:val="Titre3"/>
       </w:pPr>
-      <w:bookmarkStart w:id="25" w:name="_Toc159320632"/>
+      <w:bookmarkStart w:id="24" w:name="_Toc160437101"/>
       <w:r>
         <w:t>Table des salles de tchat</w:t>
       </w:r>
-      <w:bookmarkEnd w:id="25"/>
+      <w:bookmarkEnd w:id="24"/>
     </w:p>
     <w:p>
       <w:pPr>
@@ -4725,11 +4709,11 @@
       <w:pPr>
         <w:pStyle w:val="Titre3"/>
       </w:pPr>
-      <w:bookmarkStart w:id="26" w:name="_Toc159320633"/>
+      <w:bookmarkStart w:id="25" w:name="_Toc160437102"/>
       <w:r>
         <w:t>Table des messages</w:t>
       </w:r>
-      <w:bookmarkEnd w:id="26"/>
+      <w:bookmarkEnd w:id="25"/>
     </w:p>
     <w:p>
       <w:pPr>
@@ -4792,91 +4776,2856 @@
     </w:p>
     <w:p>
       <w:pPr>
+        <w:pStyle w:val="txt-justifi"/>
+        <w:sectPr>
+          <w:headerReference w:type="default" r:id="rId35"/>
+          <w:footerReference w:type="default" r:id="rId36"/>
+          <w:pgSz w:w="11906" w:h="16838"/>
+          <w:pgMar w:top="1417" w:right="1417" w:bottom="1417" w:left="1417" w:header="708" w:footer="708" w:gutter="0"/>
+          <w:cols w:space="708"/>
+          <w:docGrid w:linePitch="360"/>
+        </w:sectPr>
+      </w:pPr>
+    </w:p>
+    <w:p>
+      <w:pPr>
         <w:pStyle w:val="Titre1"/>
       </w:pPr>
-      <w:bookmarkStart w:id="27" w:name="_Toc159320634"/>
+      <w:bookmarkStart w:id="26" w:name="_Toc160437103"/>
       <w:r>
         <w:lastRenderedPageBreak/>
         <w:t>Réalisation</w:t>
       </w:r>
+      <w:bookmarkEnd w:id="26"/>
+    </w:p>
+    <w:p>
+      <w:pPr>
+        <w:pStyle w:val="Titre2"/>
+      </w:pPr>
+      <w:bookmarkStart w:id="27" w:name="_Toc160437104"/>
+      <w:r>
+        <w:t>Descente de code</w:t>
+      </w:r>
       <w:bookmarkEnd w:id="27"/>
+      <w:r>
+        <w:t xml:space="preserve"> (envoi de messages)</w:t>
+      </w:r>
+    </w:p>
+    <w:p>
+      <w:pPr>
+        <w:pStyle w:val="Titre3"/>
+      </w:pPr>
+      <w:r>
+        <w:t>Client</w:t>
+      </w:r>
+    </w:p>
+    <w:p>
+      <w:pPr>
+        <w:pStyle w:val="txt-justifi"/>
+        <w:rPr>
+          <w:rStyle w:val="C-Gras"/>
+        </w:rPr>
+      </w:pPr>
+      <w:r>
+        <w:rPr>
+          <w:rStyle w:val="C-Gras"/>
+        </w:rPr>
+        <w:t>VueCtrl.js</w:t>
+      </w:r>
+    </w:p>
+    <w:p>
+      <w:pPr>
+        <w:pStyle w:val="txt-justifi"/>
+      </w:pPr>
+      <w:r>
+        <w:t xml:space="preserve">Dans le contrôleur de l’interface, lorsque que le chat est chargé, deux </w:t>
+      </w:r>
+      <w:proofErr w:type="spellStart"/>
+      <w:r>
+        <w:t>listeners</w:t>
+      </w:r>
+      <w:proofErr w:type="spellEnd"/>
+      <w:r>
+        <w:t xml:space="preserve"> sont définis. Les deux font la même action, c’est-à-dire demander au contrôleur d’envoyer le message mais un des deux est sur le bouton « envoyer » et l’autre permet d’envoyer en appuyant sur « entrée »</w:t>
+      </w:r>
+    </w:p>
+    <w:p>
+      <w:pPr>
+        <w:pStyle w:val="TxtCodeJaune"/>
+        <w:rPr>
+          <w:lang w:val="fr-CH"/>
+        </w:rPr>
+      </w:pPr>
+      <w:r>
+        <w:rPr>
+          <w:lang w:val="fr-CH"/>
+        </w:rPr>
+        <w:t xml:space="preserve">    loadChat() {</w:t>
+      </w:r>
+    </w:p>
+    <w:p>
+      <w:pPr>
+        <w:pStyle w:val="TxtCodeJaune"/>
+        <w:rPr>
+          <w:lang w:val="fr-CH"/>
+        </w:rPr>
+      </w:pPr>
+    </w:p>
+    <w:p>
+      <w:pPr>
+        <w:pStyle w:val="TxtCodeJaune"/>
+        <w:rPr>
+          <w:lang w:val="fr-CH"/>
+        </w:rPr>
+      </w:pPr>
+      <w:r>
+        <w:rPr>
+          <w:lang w:val="fr-CH"/>
+        </w:rPr>
+        <w:t xml:space="preserve">        $("#send-btn").click((event) =&gt; {</w:t>
+      </w:r>
+    </w:p>
+    <w:p>
+      <w:pPr>
+        <w:pStyle w:val="TxtCodeJaune"/>
+        <w:rPr>
+          <w:lang w:val="fr-CH"/>
+        </w:rPr>
+      </w:pPr>
+      <w:r>
+        <w:rPr>
+          <w:lang w:val="fr-CH"/>
+        </w:rPr>
+        <w:t xml:space="preserve">            var texte = $("#message-input").val();</w:t>
+      </w:r>
+    </w:p>
+    <w:p>
+      <w:pPr>
+        <w:pStyle w:val="TxtCodeJaune"/>
+      </w:pPr>
+      <w:r>
+        <w:rPr>
+          <w:lang w:val="fr-CH"/>
+        </w:rPr>
+        <w:t xml:space="preserve">            </w:t>
+      </w:r>
+      <w:r>
+        <w:t>$("#message-input").val("");</w:t>
+      </w:r>
+    </w:p>
+    <w:p>
+      <w:pPr>
+        <w:pStyle w:val="TxtCodeJaune"/>
+      </w:pPr>
+      <w:r>
+        <w:t xml:space="preserve">            ctrl.sendMessage(texte, localStorage.getItem("currentRoom"));</w:t>
+      </w:r>
+    </w:p>
+    <w:p>
+      <w:pPr>
+        <w:pStyle w:val="TxtCodeJaune"/>
+      </w:pPr>
+      <w:r>
+        <w:t xml:space="preserve">        });</w:t>
+      </w:r>
+    </w:p>
+    <w:p>
+      <w:pPr>
+        <w:pStyle w:val="TxtCodeJaune"/>
+      </w:pPr>
+      <w:r>
+        <w:t xml:space="preserve">        $("#message-input").keypress(function(event) {</w:t>
+      </w:r>
+    </w:p>
+    <w:p>
+      <w:pPr>
+        <w:pStyle w:val="TxtCodeJaune"/>
+        <w:rPr>
+          <w:lang w:val="fr-CH"/>
+        </w:rPr>
+      </w:pPr>
+      <w:r>
+        <w:t xml:space="preserve">            </w:t>
+      </w:r>
+      <w:r>
+        <w:rPr>
+          <w:lang w:val="fr-CH"/>
+        </w:rPr>
+        <w:t>// le code 13 correspond à la touche entrée</w:t>
+      </w:r>
+    </w:p>
+    <w:p>
+      <w:pPr>
+        <w:pStyle w:val="TxtCodeJaune"/>
+      </w:pPr>
+      <w:r>
+        <w:rPr>
+          <w:lang w:val="fr-CH"/>
+        </w:rPr>
+        <w:t xml:space="preserve">            </w:t>
+      </w:r>
+      <w:r>
+        <w:t>if (event.which === 13) {</w:t>
+      </w:r>
+    </w:p>
+    <w:p>
+      <w:pPr>
+        <w:pStyle w:val="TxtCodeJaune"/>
+      </w:pPr>
+      <w:r>
+        <w:t xml:space="preserve">                var texte = $("#message-input").val();</w:t>
+      </w:r>
+    </w:p>
+    <w:p>
+      <w:pPr>
+        <w:pStyle w:val="TxtCodeJaune"/>
+      </w:pPr>
+      <w:r>
+        <w:t xml:space="preserve">                $("#message-input").val("");</w:t>
+      </w:r>
+    </w:p>
+    <w:p>
+      <w:pPr>
+        <w:pStyle w:val="TxtCodeJaune"/>
+      </w:pPr>
+      <w:r>
+        <w:t xml:space="preserve">                ctrl.sendMessage(texte, localStorage.getItem("currentRoom"));</w:t>
+      </w:r>
+    </w:p>
+    <w:p>
+      <w:pPr>
+        <w:pStyle w:val="TxtCodeJaune"/>
+      </w:pPr>
+      <w:r>
+        <w:t xml:space="preserve">            }</w:t>
+      </w:r>
+    </w:p>
+    <w:p>
+      <w:pPr>
+        <w:pStyle w:val="TxtCodeJaune"/>
+      </w:pPr>
+      <w:r>
+        <w:t xml:space="preserve">        });</w:t>
+      </w:r>
+    </w:p>
+    <w:p>
+      <w:pPr>
+        <w:pStyle w:val="TxtCodeJaune"/>
+      </w:pPr>
+      <w:r>
+        <w:t xml:space="preserve">        ctrl.loadRoom(localStorage.getItem("currentRoom"));</w:t>
+      </w:r>
+    </w:p>
+    <w:p>
+      <w:pPr>
+        <w:pStyle w:val="TxtCodeJaune"/>
+      </w:pPr>
+      <w:r>
+        <w:t xml:space="preserve">        ctrl.autoReloadMessage();</w:t>
+      </w:r>
+    </w:p>
+    <w:p>
+      <w:pPr>
+        <w:pStyle w:val="TxtCodeJaune"/>
+      </w:pPr>
+      <w:r>
+        <w:t xml:space="preserve">    }</w:t>
+      </w:r>
+    </w:p>
+    <w:p>
+      <w:pPr>
+        <w:pStyle w:val="txt-justifi"/>
+        <w:rPr>
+          <w:rStyle w:val="C-Gras"/>
+        </w:rPr>
+      </w:pPr>
+      <w:r>
+        <w:rPr>
+          <w:rStyle w:val="C-Gras"/>
+          <w:lang w:val="en-GB"/>
+        </w:rPr>
+        <w:t>Ctrl.js</w:t>
+      </w:r>
+    </w:p>
+    <w:p>
+      <w:pPr>
+        <w:pStyle w:val="txt-justifi"/>
+      </w:pPr>
+      <w:r>
+        <w:t>Dans le contrôl</w:t>
+      </w:r>
+      <w:r>
+        <w:t>eur, le message est vérifié pour qu’il ne soit pas vide et ne contienne pas d’injection HTML avant d’être transféré vers le service http. Les méthode « retour » sont aussi définies ici et seront appelé une fois que le serveur enverra une réponse.</w:t>
+      </w:r>
+    </w:p>
+    <w:p>
+      <w:pPr>
+        <w:pStyle w:val="TxtCodeVert"/>
+        <w:rPr>
+          <w:lang w:val="fr-CH"/>
+        </w:rPr>
+      </w:pPr>
+      <w:r>
+        <w:rPr>
+          <w:lang w:val="fr-CH"/>
+        </w:rPr>
+        <w:t xml:space="preserve">    sendMessage(texte, room_id) {</w:t>
+      </w:r>
+    </w:p>
+    <w:p>
+      <w:pPr>
+        <w:pStyle w:val="TxtCodeVert"/>
+      </w:pPr>
+      <w:r>
+        <w:rPr>
+          <w:lang w:val="fr-CH"/>
+        </w:rPr>
+        <w:t xml:space="preserve">        </w:t>
+      </w:r>
+      <w:r>
+        <w:t>if (!texte || !texte.trim()) {</w:t>
+      </w:r>
+    </w:p>
+    <w:p>
+      <w:pPr>
+        <w:pStyle w:val="TxtCodeVert"/>
+      </w:pPr>
+      <w:r>
+        <w:t xml:space="preserve">            console.error("Text is null, empty, or contains only spaces.");</w:t>
+      </w:r>
+    </w:p>
+    <w:p>
+      <w:pPr>
+        <w:pStyle w:val="TxtCodeVert"/>
+      </w:pPr>
+      <w:r>
+        <w:t xml:space="preserve">            return;</w:t>
+      </w:r>
+    </w:p>
+    <w:p>
+      <w:pPr>
+        <w:pStyle w:val="TxtCodeVert"/>
+      </w:pPr>
+      <w:r>
+        <w:t xml:space="preserve">        }</w:t>
+      </w:r>
+    </w:p>
+    <w:p>
+      <w:pPr>
+        <w:pStyle w:val="TxtCodeVert"/>
+      </w:pPr>
+      <w:r>
+        <w:t xml:space="preserve">        if (room_id === null) {</w:t>
+      </w:r>
+    </w:p>
+    <w:p>
+      <w:pPr>
+        <w:pStyle w:val="TxtCodeVert"/>
+      </w:pPr>
+      <w:r>
+        <w:lastRenderedPageBreak/>
+        <w:t xml:space="preserve">            console.error("Room ID is null");</w:t>
+      </w:r>
+    </w:p>
+    <w:p>
+      <w:pPr>
+        <w:pStyle w:val="TxtCodeVert"/>
+        <w:rPr>
+          <w:lang w:val="fr-CH"/>
+        </w:rPr>
+      </w:pPr>
+      <w:r>
+        <w:t xml:space="preserve">            </w:t>
+      </w:r>
+      <w:r>
+        <w:rPr>
+          <w:lang w:val="fr-CH"/>
+        </w:rPr>
+        <w:t>return;</w:t>
+      </w:r>
+    </w:p>
+    <w:p>
+      <w:pPr>
+        <w:pStyle w:val="TxtCodeVert"/>
+        <w:rPr>
+          <w:lang w:val="fr-CH"/>
+        </w:rPr>
+      </w:pPr>
+      <w:r>
+        <w:rPr>
+          <w:lang w:val="fr-CH"/>
+        </w:rPr>
+        <w:t xml:space="preserve">        }</w:t>
+      </w:r>
+    </w:p>
+    <w:p>
+      <w:pPr>
+        <w:pStyle w:val="TxtCodeVert"/>
+        <w:rPr>
+          <w:lang w:val="fr-CH"/>
+        </w:rPr>
+      </w:pPr>
+      <w:r>
+        <w:rPr>
+          <w:lang w:val="fr-CH"/>
+        </w:rPr>
+        <w:t xml:space="preserve">        // empeche les injection HTML (merci chatGPT)</w:t>
+      </w:r>
+    </w:p>
+    <w:p>
+      <w:pPr>
+        <w:pStyle w:val="TxtCodeVert"/>
+      </w:pPr>
+      <w:r>
+        <w:rPr>
+          <w:lang w:val="fr-CH"/>
+        </w:rPr>
+        <w:t xml:space="preserve">        </w:t>
+      </w:r>
+      <w:r>
+        <w:t>texte = $("&lt;div&gt;").text(texte).html();</w:t>
+      </w:r>
+    </w:p>
+    <w:p>
+      <w:pPr>
+        <w:pStyle w:val="TxtCodeVert"/>
+      </w:pPr>
+      <w:r>
+        <w:t xml:space="preserve">        console.log("Sending message:", texte, "to room:", room_id);</w:t>
+      </w:r>
+    </w:p>
+    <w:p>
+      <w:pPr>
+        <w:pStyle w:val="TxtCodeVert"/>
+      </w:pPr>
+    </w:p>
+    <w:p>
+      <w:pPr>
+        <w:pStyle w:val="TxtCodeVert"/>
+      </w:pPr>
+      <w:r>
+        <w:t xml:space="preserve">        this.http.sendMessage(</w:t>
+      </w:r>
+    </w:p>
+    <w:p>
+      <w:pPr>
+        <w:pStyle w:val="TxtCodeVert"/>
+      </w:pPr>
+      <w:r>
+        <w:t xml:space="preserve">            texte,</w:t>
+      </w:r>
+    </w:p>
+    <w:p>
+      <w:pPr>
+        <w:pStyle w:val="TxtCodeVert"/>
+      </w:pPr>
+      <w:r>
+        <w:t xml:space="preserve">            room_id,</w:t>
+      </w:r>
+    </w:p>
+    <w:p>
+      <w:pPr>
+        <w:pStyle w:val="TxtCodeVert"/>
+      </w:pPr>
+      <w:r>
+        <w:t xml:space="preserve">            ctrl.sendMessageSuccess,</w:t>
+      </w:r>
+    </w:p>
+    <w:p>
+      <w:pPr>
+        <w:pStyle w:val="TxtCodeVert"/>
+      </w:pPr>
+      <w:r>
+        <w:t xml:space="preserve">            ctrl.sendMessageError</w:t>
+      </w:r>
+    </w:p>
+    <w:p>
+      <w:pPr>
+        <w:pStyle w:val="TxtCodeVert"/>
+      </w:pPr>
+      <w:r>
+        <w:t xml:space="preserve">        );</w:t>
+      </w:r>
+    </w:p>
+    <w:p>
+      <w:pPr>
+        <w:pStyle w:val="TxtCodeVert"/>
+      </w:pPr>
+      <w:r>
+        <w:t xml:space="preserve">    }</w:t>
+      </w:r>
+    </w:p>
+    <w:p>
+      <w:pPr>
+        <w:pStyle w:val="txt-justifi"/>
+      </w:pPr>
+    </w:p>
+    <w:p>
+      <w:pPr>
+        <w:pStyle w:val="TxtCodeVert"/>
+      </w:pPr>
+      <w:r>
+        <w:t xml:space="preserve">    sendMessageSuccess(data, text, jqXHR) {</w:t>
+      </w:r>
+    </w:p>
+    <w:p>
+      <w:pPr>
+        <w:pStyle w:val="TxtCodeVert"/>
+      </w:pPr>
+      <w:r>
+        <w:t xml:space="preserve">        console.log("message envoyé !");</w:t>
+      </w:r>
+    </w:p>
+    <w:p>
+      <w:pPr>
+        <w:pStyle w:val="TxtCodeVert"/>
+      </w:pPr>
+      <w:r>
+        <w:t xml:space="preserve">        ctrl.loadRoom(localStorage.getItem("currentRoom"));</w:t>
+      </w:r>
+    </w:p>
+    <w:p>
+      <w:pPr>
+        <w:pStyle w:val="TxtCodeVert"/>
+      </w:pPr>
+      <w:r>
+        <w:t xml:space="preserve">    }</w:t>
+      </w:r>
+    </w:p>
+    <w:p>
+      <w:pPr>
+        <w:pStyle w:val="TxtCodeVert"/>
+      </w:pPr>
+      <w:r>
+        <w:t xml:space="preserve">    sendMessageError(data, text, jqXHR) {</w:t>
+      </w:r>
+    </w:p>
+    <w:p>
+      <w:pPr>
+        <w:pStyle w:val="TxtCodeVert"/>
+        <w:rPr>
+          <w:lang w:val="fr-CH"/>
+        </w:rPr>
+      </w:pPr>
+      <w:r>
+        <w:t xml:space="preserve">        </w:t>
+      </w:r>
+      <w:r>
+        <w:rPr>
+          <w:lang w:val="fr-CH"/>
+        </w:rPr>
+        <w:t>if (data.status == 413) {</w:t>
+      </w:r>
+    </w:p>
+    <w:p>
+      <w:pPr>
+        <w:pStyle w:val="TxtCodeVert"/>
+        <w:rPr>
+          <w:lang w:val="fr-CH"/>
+        </w:rPr>
+      </w:pPr>
+      <w:r>
+        <w:rPr>
+          <w:lang w:val="fr-CH"/>
+        </w:rPr>
+        <w:t xml:space="preserve">            // Le message est trop long</w:t>
+      </w:r>
+    </w:p>
+    <w:p>
+      <w:pPr>
+        <w:pStyle w:val="TxtCodeVert"/>
+        <w:rPr>
+          <w:lang w:val="fr-CH"/>
+        </w:rPr>
+      </w:pPr>
+      <w:r>
+        <w:rPr>
+          <w:lang w:val="fr-CH"/>
+        </w:rPr>
+        <w:t xml:space="preserve">            ctrl.vue.afficheStatut("Le message est trop long. La longueur maximale est de 160 caractères.", "red");</w:t>
+      </w:r>
+    </w:p>
+    <w:p>
+      <w:pPr>
+        <w:pStyle w:val="TxtCodeVert"/>
+        <w:rPr>
+          <w:lang w:val="fr-CH"/>
+        </w:rPr>
+      </w:pPr>
+    </w:p>
+    <w:p>
+      <w:pPr>
+        <w:pStyle w:val="TxtCodeVert"/>
+        <w:rPr>
+          <w:lang w:val="fr-CH"/>
+        </w:rPr>
+      </w:pPr>
+      <w:r>
+        <w:rPr>
+          <w:lang w:val="fr-CH"/>
+        </w:rPr>
+        <w:t xml:space="preserve">        } else if (data.status == 500) {</w:t>
+      </w:r>
+    </w:p>
+    <w:p>
+      <w:pPr>
+        <w:pStyle w:val="TxtCodeVert"/>
+        <w:rPr>
+          <w:lang w:val="fr-CH"/>
+        </w:rPr>
+      </w:pPr>
+      <w:r>
+        <w:rPr>
+          <w:lang w:val="fr-CH"/>
+        </w:rPr>
+        <w:t xml:space="preserve">            // Une erreur s'est produite</w:t>
+      </w:r>
+    </w:p>
+    <w:p>
+      <w:pPr>
+        <w:pStyle w:val="TxtCodeVert"/>
+        <w:rPr>
+          <w:lang w:val="fr-CH"/>
+        </w:rPr>
+      </w:pPr>
+      <w:r>
+        <w:rPr>
+          <w:lang w:val="fr-CH"/>
+        </w:rPr>
+        <w:t xml:space="preserve">            ctrl.vue.afficheStatut("Petit problème sur le serveur...", "red");</w:t>
+      </w:r>
+    </w:p>
+    <w:p>
+      <w:pPr>
+        <w:pStyle w:val="TxtCodeVert"/>
+        <w:rPr>
+          <w:lang w:val="fr-CH"/>
+        </w:rPr>
+      </w:pPr>
+    </w:p>
+    <w:p>
+      <w:pPr>
+        <w:pStyle w:val="TxtCodeVert"/>
+      </w:pPr>
+      <w:r>
+        <w:rPr>
+          <w:lang w:val="fr-CH"/>
+        </w:rPr>
+        <w:t xml:space="preserve">        </w:t>
+      </w:r>
+      <w:r>
+        <w:t>} else if (data.status == 403) {</w:t>
+      </w:r>
+    </w:p>
+    <w:p>
+      <w:pPr>
+        <w:pStyle w:val="TxtCodeVert"/>
+      </w:pPr>
+      <w:r>
+        <w:t xml:space="preserve">            // Pas logué</w:t>
+      </w:r>
+    </w:p>
+    <w:p>
+      <w:pPr>
+        <w:pStyle w:val="TxtCodeVert"/>
+        <w:rPr>
+          <w:lang w:val="fr-CH"/>
+        </w:rPr>
+      </w:pPr>
+      <w:r>
+        <w:t xml:space="preserve">            </w:t>
+      </w:r>
+      <w:r>
+        <w:rPr>
+          <w:lang w:val="fr-CH"/>
+        </w:rPr>
+        <w:t>ctrl.vue.afficheStatut("Pas autorisé ! Va te loguer petit chenapan.", "red");</w:t>
+      </w:r>
+    </w:p>
+    <w:p>
+      <w:pPr>
+        <w:pStyle w:val="TxtCodeVert"/>
+        <w:rPr>
+          <w:lang w:val="fr-CH"/>
+        </w:rPr>
+      </w:pPr>
+      <w:r>
+        <w:rPr>
+          <w:lang w:val="fr-CH"/>
+        </w:rPr>
+        <w:t xml:space="preserve">        } else {</w:t>
+      </w:r>
+    </w:p>
+    <w:p>
+      <w:pPr>
+        <w:pStyle w:val="TxtCodeVert"/>
+        <w:rPr>
+          <w:lang w:val="fr-CH"/>
+        </w:rPr>
+      </w:pPr>
+      <w:r>
+        <w:rPr>
+          <w:lang w:val="fr-CH"/>
+        </w:rPr>
+        <w:t xml:space="preserve">            ctrl.vue.afficheStatut("Le serveur ne répond pas...", "red");</w:t>
+      </w:r>
+    </w:p>
+    <w:p>
+      <w:pPr>
+        <w:pStyle w:val="TxtCodeVert"/>
+      </w:pPr>
+      <w:r>
+        <w:rPr>
+          <w:lang w:val="fr-CH"/>
+        </w:rPr>
+        <w:t xml:space="preserve">        </w:t>
+      </w:r>
+      <w:r>
+        <w:t>}</w:t>
+      </w:r>
+    </w:p>
+    <w:p>
+      <w:pPr>
+        <w:pStyle w:val="TxtCodeVert"/>
+      </w:pPr>
+      <w:r>
+        <w:t xml:space="preserve">    }</w:t>
+      </w:r>
+    </w:p>
+    <w:p>
+      <w:pPr>
+        <w:pStyle w:val="txt-justifi"/>
+        <w:rPr>
+          <w:rStyle w:val="C-Gras"/>
+        </w:rPr>
+      </w:pPr>
+      <w:r>
+        <w:rPr>
+          <w:rStyle w:val="C-Gras"/>
+          <w:lang w:val="en-GB"/>
+        </w:rPr>
+        <w:t>http.js</w:t>
+      </w:r>
+    </w:p>
+    <w:p>
+      <w:pPr>
+        <w:pStyle w:val="txt-justifi"/>
+      </w:pPr>
+      <w:proofErr w:type="gramStart"/>
+      <w:r>
+        <w:t>le</w:t>
+      </w:r>
+      <w:proofErr w:type="gramEnd"/>
+      <w:r>
+        <w:t xml:space="preserve"> service http permet d’</w:t>
+      </w:r>
+      <w:r>
+        <w:t xml:space="preserve">envoyer des requêtes GET, PUT, POST, DELETE au serveur. Dans notre cas, c’est une requête POST qui est envoyée avec les paramètres suivants : action de type « message », puis le texte et la salle. </w:t>
+      </w:r>
+    </w:p>
+    <w:p>
+      <w:pPr>
+        <w:pStyle w:val="TxtCodeBleu"/>
+      </w:pPr>
+      <w:r>
+        <w:t>sendMessage(texte, roomId, successCallback, errorCallback) {</w:t>
+      </w:r>
+    </w:p>
+    <w:p>
+      <w:pPr>
+        <w:pStyle w:val="TxtCodeBleu"/>
+      </w:pPr>
+      <w:r>
+        <w:lastRenderedPageBreak/>
+        <w:t xml:space="preserve">        </w:t>
+      </w:r>
+      <w:r>
+        <w:t>$.ajax({</w:t>
+      </w:r>
+    </w:p>
+    <w:p>
+      <w:pPr>
+        <w:pStyle w:val="TxtCodeBleu"/>
+      </w:pPr>
+      <w:r>
+        <w:t xml:space="preserve">            type: "POST",</w:t>
+      </w:r>
+    </w:p>
+    <w:p>
+      <w:pPr>
+        <w:pStyle w:val="TxtCodeBleu"/>
+      </w:pPr>
+      <w:r>
+        <w:t xml:space="preserve">            url: this.BASE_URL,</w:t>
+      </w:r>
+    </w:p>
+    <w:p>
+      <w:pPr>
+        <w:pStyle w:val="TxtCodeBleu"/>
+        <w:rPr>
+          <w:lang w:val="fr-CH"/>
+        </w:rPr>
+      </w:pPr>
+      <w:r>
+        <w:t xml:space="preserve">            </w:t>
+      </w:r>
+      <w:r>
+        <w:rPr>
+          <w:lang w:val="fr-CH"/>
+        </w:rPr>
+        <w:t>data: {</w:t>
+      </w:r>
+    </w:p>
+    <w:p>
+      <w:pPr>
+        <w:pStyle w:val="TxtCodeBleu"/>
+        <w:rPr>
+          <w:lang w:val="fr-CH"/>
+        </w:rPr>
+      </w:pPr>
+      <w:r>
+        <w:rPr>
+          <w:lang w:val="fr-CH"/>
+        </w:rPr>
+        <w:t xml:space="preserve">                action: "message",</w:t>
+      </w:r>
+    </w:p>
+    <w:p>
+      <w:pPr>
+        <w:pStyle w:val="TxtCodeBleu"/>
+        <w:rPr>
+          <w:lang w:val="fr-CH"/>
+        </w:rPr>
+      </w:pPr>
+      <w:r>
+        <w:rPr>
+          <w:lang w:val="fr-CH"/>
+        </w:rPr>
+        <w:t xml:space="preserve">                texte: texte,</w:t>
+      </w:r>
+    </w:p>
+    <w:p>
+      <w:pPr>
+        <w:pStyle w:val="TxtCodeBleu"/>
+      </w:pPr>
+      <w:r>
+        <w:rPr>
+          <w:lang w:val="fr-CH"/>
+        </w:rPr>
+        <w:t xml:space="preserve">                </w:t>
+      </w:r>
+      <w:r>
+        <w:t>room_id: roomId</w:t>
+      </w:r>
+    </w:p>
+    <w:p>
+      <w:pPr>
+        <w:pStyle w:val="TxtCodeBleu"/>
+      </w:pPr>
+      <w:r>
+        <w:t xml:space="preserve">            },</w:t>
+      </w:r>
+    </w:p>
+    <w:p>
+      <w:pPr>
+        <w:pStyle w:val="TxtCodeBleu"/>
+      </w:pPr>
+      <w:r>
+        <w:t xml:space="preserve">            xhrFields: {</w:t>
+      </w:r>
+    </w:p>
+    <w:p>
+      <w:pPr>
+        <w:pStyle w:val="TxtCodeBleu"/>
+      </w:pPr>
+      <w:r>
+        <w:t xml:space="preserve">                withCredentials: true</w:t>
+      </w:r>
+    </w:p>
+    <w:p>
+      <w:pPr>
+        <w:pStyle w:val="TxtCodeBleu"/>
+      </w:pPr>
+      <w:r>
+        <w:t xml:space="preserve">            },</w:t>
+      </w:r>
+    </w:p>
+    <w:p>
+      <w:pPr>
+        <w:pStyle w:val="TxtCodeBleu"/>
+      </w:pPr>
+      <w:r>
+        <w:t xml:space="preserve">            success: successCallback,</w:t>
+      </w:r>
+    </w:p>
+    <w:p>
+      <w:pPr>
+        <w:pStyle w:val="TxtCodeBleu"/>
+      </w:pPr>
+      <w:r>
+        <w:t xml:space="preserve">            error: errorCallback,</w:t>
+      </w:r>
+    </w:p>
+    <w:p>
+      <w:pPr>
+        <w:pStyle w:val="TxtCodeBleu"/>
+      </w:pPr>
+      <w:r>
+        <w:t xml:space="preserve">        });</w:t>
+      </w:r>
+    </w:p>
+    <w:p>
+      <w:pPr>
+        <w:pStyle w:val="TxtCodeBleu"/>
+      </w:pPr>
+      <w:r>
+        <w:t xml:space="preserve">    }</w:t>
+      </w:r>
+    </w:p>
+    <w:p>
+      <w:pPr>
+        <w:pStyle w:val="txt-justifi"/>
+      </w:pPr>
+    </w:p>
+    <w:p>
+      <w:pPr>
+        <w:pStyle w:val="Titre3"/>
+      </w:pPr>
+      <w:r>
+        <w:t xml:space="preserve">Serveur </w:t>
+      </w:r>
+    </w:p>
+    <w:p>
+      <w:pPr>
+        <w:pStyle w:val="txt-justifi"/>
+        <w:rPr>
+          <w:rStyle w:val="C-Gras"/>
+        </w:rPr>
+      </w:pPr>
+      <w:proofErr w:type="spellStart"/>
+      <w:r>
+        <w:rPr>
+          <w:rStyle w:val="C-Gras"/>
+        </w:rPr>
+        <w:t>Index.php</w:t>
+      </w:r>
+      <w:proofErr w:type="spellEnd"/>
+    </w:p>
+    <w:p>
+      <w:pPr>
+        <w:pStyle w:val="txt-justifi"/>
+      </w:pPr>
+      <w:r>
+        <w:t xml:space="preserve">Sur l’index, un switch permet d’exécuter du code en fonction du type de requête (GET, PUT, POST, DELETE) puis dans le cas d’un POST, en fonction du paramètre « action » certains bouts de code sont exécutés. Voici un zoom sur le cas d’un « POST » avec l’action « message » qui permet de stocker </w:t>
+      </w:r>
+      <w:r>
+        <w:t>un nouveau message</w:t>
+      </w:r>
+      <w:r>
+        <w:t xml:space="preserve">. </w:t>
+      </w:r>
+    </w:p>
+    <w:p>
+      <w:pPr>
+        <w:pStyle w:val="TxtCodeVert"/>
+        <w:rPr>
+          <w:lang w:val="fr-CH"/>
+        </w:rPr>
+      </w:pPr>
+      <w:r>
+        <w:rPr>
+          <w:lang w:val="fr-CH"/>
+        </w:rPr>
+        <w:t>case 'POST':</w:t>
+      </w:r>
+    </w:p>
+    <w:p>
+      <w:pPr>
+        <w:pStyle w:val="TxtCodeVert"/>
+      </w:pPr>
+      <w:r>
+        <w:t>if (isset($_POST['action'])) {</w:t>
+      </w:r>
+    </w:p>
+    <w:p>
+      <w:pPr>
+        <w:pStyle w:val="TxtCodeVert"/>
+      </w:pPr>
+      <w:r>
+        <w:t>$action = $_POST['action'];</w:t>
+      </w:r>
+    </w:p>
+    <w:p>
+      <w:pPr>
+        <w:pStyle w:val="TxtCodeVert"/>
+      </w:pPr>
+    </w:p>
+    <w:p>
+      <w:pPr>
+        <w:pStyle w:val="TxtCodeVert"/>
+      </w:pPr>
+      <w:r>
+        <w:t>switch ($action) {</w:t>
+      </w:r>
+    </w:p>
+    <w:p>
+      <w:pPr>
+        <w:pStyle w:val="TxtCodeVert"/>
+      </w:pPr>
+      <w:r>
+        <w:t>case [...]</w:t>
+      </w:r>
+    </w:p>
+    <w:p>
+      <w:pPr>
+        <w:pStyle w:val="TxtCodeVert"/>
+      </w:pPr>
+      <w:r>
+        <w:t>case 'message':</w:t>
+      </w:r>
+    </w:p>
+    <w:p>
+      <w:pPr>
+        <w:pStyle w:val="TxtCodeVert"/>
+      </w:pPr>
+      <w:r>
+        <w:t>parse_str(file_get_contents("php://input"), $vars);</w:t>
+      </w:r>
+    </w:p>
+    <w:p>
+      <w:pPr>
+        <w:pStyle w:val="TxtCodeVert"/>
+      </w:pPr>
+      <w:r>
+        <w:t>if (isset($vars['texte']) &amp;&amp; isset($vars['room_id'])) {</w:t>
+      </w:r>
+    </w:p>
+    <w:p>
+      <w:pPr>
+        <w:pStyle w:val="TxtCodeVert"/>
+      </w:pPr>
+      <w:r>
+        <w:t xml:space="preserve">    $texte = $vars['texte'];</w:t>
+      </w:r>
+    </w:p>
+    <w:p>
+      <w:pPr>
+        <w:pStyle w:val="TxtCodeVert"/>
+      </w:pPr>
+      <w:r>
+        <w:t xml:space="preserve">    $room_id = $vars['room_id'];</w:t>
+      </w:r>
+    </w:p>
+    <w:p>
+      <w:pPr>
+        <w:pStyle w:val="TxtCodeVert"/>
+        <w:rPr>
+          <w:lang w:val="fr-CH"/>
+        </w:rPr>
+      </w:pPr>
+      <w:r>
+        <w:t xml:space="preserve">    </w:t>
+      </w:r>
+      <w:r>
+        <w:rPr>
+          <w:lang w:val="fr-CH"/>
+        </w:rPr>
+        <w:t>// Envoyer un message</w:t>
+      </w:r>
+    </w:p>
+    <w:p>
+      <w:pPr>
+        <w:pStyle w:val="TxtCodeVert"/>
+        <w:rPr>
+          <w:lang w:val="fr-CH"/>
+        </w:rPr>
+      </w:pPr>
+      <w:r>
+        <w:rPr>
+          <w:lang w:val="fr-CH"/>
+        </w:rPr>
+        <w:t>// Forward vers MessageManager.php</w:t>
+      </w:r>
+    </w:p>
+    <w:p>
+      <w:pPr>
+        <w:pStyle w:val="TxtCodeVert"/>
+        <w:rPr>
+          <w:lang w:val="fr-CH"/>
+        </w:rPr>
+      </w:pPr>
+    </w:p>
+    <w:p>
+      <w:pPr>
+        <w:pStyle w:val="TxtCodeVert"/>
+        <w:rPr>
+          <w:lang w:val="fr-CH"/>
+        </w:rPr>
+      </w:pPr>
+      <w:r>
+        <w:rPr>
+          <w:lang w:val="fr-CH"/>
+        </w:rPr>
+        <w:t>// test le message avant de le transférer.</w:t>
+      </w:r>
+    </w:p>
+    <w:p>
+      <w:pPr>
+        <w:pStyle w:val="TxtCodeVert"/>
+        <w:rPr>
+          <w:lang w:val="fr-CH"/>
+        </w:rPr>
+      </w:pPr>
+      <w:r>
+        <w:rPr>
+          <w:lang w:val="fr-CH"/>
+        </w:rPr>
+        <w:t>// si il est trop long (&gt;160 char) ça passe pas. (oui c'est une référence à la limite historique des SMS)</w:t>
+      </w:r>
+    </w:p>
+    <w:p>
+      <w:pPr>
+        <w:pStyle w:val="TxtCodeVert"/>
+        <w:rPr>
+          <w:lang w:val="fr-CH"/>
+        </w:rPr>
+      </w:pPr>
+    </w:p>
+    <w:p>
+      <w:pPr>
+        <w:pStyle w:val="TxtCodeVert"/>
+        <w:rPr>
+          <w:lang w:val="fr-CH"/>
+        </w:rPr>
+      </w:pPr>
+      <w:r>
+        <w:rPr>
+          <w:lang w:val="fr-CH"/>
+        </w:rPr>
+        <w:lastRenderedPageBreak/>
+        <w:t xml:space="preserve">    if (strlen($texte) &gt; 160) {</w:t>
+      </w:r>
+    </w:p>
+    <w:p>
+      <w:pPr>
+        <w:pStyle w:val="TxtCodeVert"/>
+        <w:rPr>
+          <w:lang w:val="fr-CH"/>
+        </w:rPr>
+      </w:pPr>
+      <w:r>
+        <w:rPr>
+          <w:lang w:val="fr-CH"/>
+        </w:rPr>
+        <w:t xml:space="preserve">        http_response_code(413);</w:t>
+      </w:r>
+    </w:p>
+    <w:p>
+      <w:pPr>
+        <w:pStyle w:val="TxtCodeVert"/>
+        <w:rPr>
+          <w:lang w:val="fr-CH"/>
+        </w:rPr>
+      </w:pPr>
+      <w:r>
+        <w:rPr>
+          <w:lang w:val="fr-CH"/>
+        </w:rPr>
+        <w:t xml:space="preserve">        echo '&lt;error&gt;Le texte est trop long. Maximum 160 caractères. Longueur du message : ' . strlen($texte) . '&lt;/error&gt;';</w:t>
+      </w:r>
+    </w:p>
+    <w:p>
+      <w:pPr>
+        <w:pStyle w:val="TxtCodeVert"/>
+        <w:rPr>
+          <w:lang w:val="fr-CH"/>
+        </w:rPr>
+      </w:pPr>
+      <w:r>
+        <w:rPr>
+          <w:lang w:val="fr-CH"/>
+        </w:rPr>
+        <w:t xml:space="preserve">    } else {</w:t>
+      </w:r>
+    </w:p>
+    <w:p>
+      <w:pPr>
+        <w:pStyle w:val="TxtCodeVert"/>
+        <w:rPr>
+          <w:lang w:val="fr-CH"/>
+        </w:rPr>
+      </w:pPr>
+      <w:r>
+        <w:rPr>
+          <w:lang w:val="fr-CH"/>
+        </w:rPr>
+        <w:t xml:space="preserve">        // echo "enregistrer un message avec : texte ($texte), user ($user) et room_id ($room_id) .&lt;br&gt;";</w:t>
+      </w:r>
+    </w:p>
+    <w:p>
+      <w:pPr>
+        <w:pStyle w:val="TxtCodeVert"/>
+        <w:rPr>
+          <w:lang w:val="fr-CH"/>
+        </w:rPr>
+      </w:pPr>
+      <w:r>
+        <w:rPr>
+          <w:lang w:val="fr-CH"/>
+        </w:rPr>
+        <w:t xml:space="preserve">        $messageManager = new MessageManager();</w:t>
+      </w:r>
+    </w:p>
+    <w:p>
+      <w:pPr>
+        <w:pStyle w:val="TxtCodeVert"/>
+      </w:pPr>
+      <w:r>
+        <w:rPr>
+          <w:lang w:val="fr-CH"/>
+        </w:rPr>
+        <w:t xml:space="preserve">        </w:t>
+      </w:r>
+      <w:r>
+        <w:t>echo $messageManager-&gt;send($room_id, $texte);</w:t>
+      </w:r>
+    </w:p>
+    <w:p>
+      <w:pPr>
+        <w:pStyle w:val="TxtCodeVert"/>
+      </w:pPr>
+      <w:r>
+        <w:t xml:space="preserve">    }</w:t>
+      </w:r>
+    </w:p>
+    <w:p>
+      <w:pPr>
+        <w:pStyle w:val="TxtCodeVert"/>
+      </w:pPr>
+    </w:p>
+    <w:p>
+      <w:pPr>
+        <w:pStyle w:val="TxtCodeVert"/>
+      </w:pPr>
+    </w:p>
+    <w:p>
+      <w:pPr>
+        <w:pStyle w:val="TxtCodeVert"/>
+      </w:pPr>
+      <w:r>
+        <w:t>} else {</w:t>
+      </w:r>
+    </w:p>
+    <w:p>
+      <w:pPr>
+        <w:pStyle w:val="TxtCodeVert"/>
+        <w:rPr>
+          <w:lang w:val="fr-CH"/>
+        </w:rPr>
+      </w:pPr>
+      <w:r>
+        <w:t xml:space="preserve">    </w:t>
+      </w:r>
+      <w:r>
+        <w:rPr>
+          <w:lang w:val="fr-CH"/>
+        </w:rPr>
+        <w:t>echo '&lt;error&gt;Paramètre texte, user ou room_id manquant pour un nouveau message&lt;/error&gt;&lt;br&gt;';</w:t>
+      </w:r>
+    </w:p>
+    <w:p>
+      <w:pPr>
+        <w:pStyle w:val="TxtCodeVert"/>
+      </w:pPr>
+      <w:r>
+        <w:t>}</w:t>
+      </w:r>
+    </w:p>
+    <w:p>
+      <w:pPr>
+        <w:pStyle w:val="txt-justifi"/>
+      </w:pPr>
+    </w:p>
+    <w:p>
+      <w:pPr>
+        <w:pStyle w:val="txt-justifi"/>
+        <w:rPr>
+          <w:rStyle w:val="C-Gras"/>
+          <w:lang w:val="en-GB"/>
+        </w:rPr>
+      </w:pPr>
+      <w:proofErr w:type="spellStart"/>
+      <w:r>
+        <w:rPr>
+          <w:rStyle w:val="C-Gras"/>
+          <w:lang w:val="en-GB"/>
+        </w:rPr>
+        <w:t>MessageManager.php</w:t>
+      </w:r>
+      <w:proofErr w:type="spellEnd"/>
+    </w:p>
+    <w:p>
+      <w:pPr>
+        <w:pStyle w:val="txt-justifi"/>
+      </w:pPr>
+      <w:r>
+        <w:t>Voici la méthode « </w:t>
+      </w:r>
+      <w:proofErr w:type="spellStart"/>
+      <w:r>
+        <w:t>send</w:t>
+      </w:r>
+      <w:proofErr w:type="spellEnd"/>
+      <w:r>
+        <w:t> » du gestionnaire de messages qui est appelée par l’index. Cette méthode contrôle que la session actuelle a le droit d’envoyer un message (est loguée) avant d’écrire le message avec une autre méthode.</w:t>
+      </w:r>
+    </w:p>
+    <w:p>
+      <w:pPr>
+        <w:pStyle w:val="TxtCodeBleu"/>
+      </w:pPr>
+      <w:r>
+        <w:rPr>
+          <w:lang w:val="fr-CH"/>
+        </w:rPr>
+        <w:t xml:space="preserve">    </w:t>
+      </w:r>
+      <w:r>
+        <w:t>function send($room_id, $message)</w:t>
+      </w:r>
+    </w:p>
+    <w:p>
+      <w:pPr>
+        <w:pStyle w:val="TxtCodeBleu"/>
+      </w:pPr>
+      <w:r>
+        <w:t xml:space="preserve">    </w:t>
+      </w:r>
+      <w:r>
+        <w:t>{</w:t>
+      </w:r>
+    </w:p>
+    <w:p>
+      <w:pPr>
+        <w:pStyle w:val="TxtCodeBleu"/>
+      </w:pPr>
+      <w:r>
+        <w:t xml:space="preserve">        $session = SessionManager::getSessionInfo();</w:t>
+      </w:r>
+    </w:p>
+    <w:p>
+      <w:pPr>
+        <w:pStyle w:val="TxtCodeBleu"/>
+      </w:pPr>
+      <w:r>
+        <w:t xml:space="preserve">        //check session</w:t>
+      </w:r>
+    </w:p>
+    <w:p>
+      <w:pPr>
+        <w:pStyle w:val="TxtCodeBleu"/>
+      </w:pPr>
+      <w:r>
+        <w:t xml:space="preserve">        if ($session["isLogged"] == true) {</w:t>
+      </w:r>
+    </w:p>
+    <w:p>
+      <w:pPr>
+        <w:pStyle w:val="TxtCodeBleu"/>
+        <w:rPr>
+          <w:lang w:val="fr-CH"/>
+        </w:rPr>
+      </w:pPr>
+      <w:r>
+        <w:t xml:space="preserve">            </w:t>
+      </w:r>
+      <w:r>
+        <w:rPr>
+          <w:lang w:val="fr-CH"/>
+        </w:rPr>
+        <w:t>// user dans la session</w:t>
+      </w:r>
+    </w:p>
+    <w:p>
+      <w:pPr>
+        <w:pStyle w:val="TxtCodeBleu"/>
+        <w:rPr>
+          <w:lang w:val="fr-CH"/>
+        </w:rPr>
+      </w:pPr>
+      <w:r>
+        <w:rPr>
+          <w:lang w:val="fr-CH"/>
+        </w:rPr>
+        <w:t xml:space="preserve">            $user = $session["username"];</w:t>
+      </w:r>
+    </w:p>
+    <w:p>
+      <w:pPr>
+        <w:pStyle w:val="TxtCodeBleu"/>
+      </w:pPr>
+      <w:r>
+        <w:rPr>
+          <w:lang w:val="fr-CH"/>
+        </w:rPr>
+        <w:t xml:space="preserve">            </w:t>
+      </w:r>
+      <w:r>
+        <w:t>http_response_code(200);</w:t>
+      </w:r>
+    </w:p>
+    <w:p>
+      <w:pPr>
+        <w:pStyle w:val="TxtCodeBleu"/>
+      </w:pPr>
+      <w:r>
+        <w:t xml:space="preserve">            return $this-&gt;writeMessage($room_id, $user, $message);</w:t>
+      </w:r>
+    </w:p>
+    <w:p>
+      <w:pPr>
+        <w:pStyle w:val="TxtCodeBleu"/>
+        <w:rPr>
+          <w:lang w:val="fr-CH"/>
+        </w:rPr>
+      </w:pPr>
+      <w:r>
+        <w:t xml:space="preserve">        </w:t>
+      </w:r>
+      <w:r>
+        <w:rPr>
+          <w:lang w:val="fr-CH"/>
+        </w:rPr>
+        <w:t>} else {</w:t>
+      </w:r>
+    </w:p>
+    <w:p>
+      <w:pPr>
+        <w:pStyle w:val="TxtCodeBleu"/>
+        <w:rPr>
+          <w:lang w:val="fr-CH"/>
+        </w:rPr>
+      </w:pPr>
+      <w:r>
+        <w:rPr>
+          <w:lang w:val="fr-CH"/>
+        </w:rPr>
+        <w:t xml:space="preserve">            //pas logué</w:t>
+      </w:r>
+    </w:p>
+    <w:p>
+      <w:pPr>
+        <w:pStyle w:val="TxtCodeBleu"/>
+        <w:rPr>
+          <w:lang w:val="fr-CH"/>
+        </w:rPr>
+      </w:pPr>
+      <w:r>
+        <w:rPr>
+          <w:lang w:val="fr-CH"/>
+        </w:rPr>
+        <w:t xml:space="preserve">            http_response_code(403);</w:t>
+      </w:r>
+    </w:p>
+    <w:p>
+      <w:pPr>
+        <w:pStyle w:val="TxtCodeBleu"/>
+      </w:pPr>
+      <w:r>
+        <w:rPr>
+          <w:lang w:val="fr-CH"/>
+        </w:rPr>
+        <w:t xml:space="preserve">        </w:t>
+      </w:r>
+      <w:r>
+        <w:t>}</w:t>
+      </w:r>
+    </w:p>
+    <w:p>
+      <w:pPr>
+        <w:pStyle w:val="TxtCodeBleu"/>
+      </w:pPr>
+      <w:r>
+        <w:t xml:space="preserve">    }</w:t>
+      </w:r>
+    </w:p>
+    <w:p>
+      <w:pPr>
+        <w:ind w:left="0"/>
+        <w:jc w:val="left"/>
+      </w:pPr>
+    </w:p>
+    <w:p>
+      <w:pPr>
+        <w:ind w:left="0"/>
+        <w:jc w:val="left"/>
+        <w:rPr>
+          <w:rFonts w:ascii="Consolas" w:eastAsia="Times New Roman" w:hAnsi="Consolas" w:cs="Courier New"/>
+          <w:b/>
+          <w:noProof/>
+          <w:sz w:val="18"/>
+          <w:szCs w:val="24"/>
+          <w:lang w:eastAsia="fr-FR"/>
+        </w:rPr>
+      </w:pPr>
+      <w:r>
+        <w:t>La méthode « </w:t>
+      </w:r>
+      <w:proofErr w:type="spellStart"/>
+      <w:r>
+        <w:t>write</w:t>
+      </w:r>
+      <w:proofErr w:type="spellEnd"/>
+      <w:r>
+        <w:t> » va sauvegarder le message dans la DB en évitant les injections SQL.</w:t>
+      </w:r>
+      <w:r>
+        <w:br w:type="page"/>
+      </w:r>
+    </w:p>
+    <w:p>
+      <w:pPr>
+        <w:pStyle w:val="txt-justifi"/>
+      </w:pPr>
+    </w:p>
+    <w:p>
+      <w:pPr>
+        <w:pStyle w:val="TxtCodeBleu"/>
+      </w:pPr>
+      <w:r>
+        <w:t>private function writeMessage($room_id, $user, $message)</w:t>
+      </w:r>
+    </w:p>
+    <w:p>
+      <w:pPr>
+        <w:pStyle w:val="TxtCodeBleu"/>
+        <w:rPr>
+          <w:lang w:val="fr-CH"/>
+        </w:rPr>
+      </w:pPr>
+      <w:r>
+        <w:t xml:space="preserve">    </w:t>
+      </w:r>
+      <w:r>
+        <w:rPr>
+          <w:lang w:val="fr-CH"/>
+        </w:rPr>
+        <w:t>{</w:t>
+      </w:r>
+    </w:p>
+    <w:p>
+      <w:pPr>
+        <w:pStyle w:val="TxtCodeBleu"/>
+        <w:rPr>
+          <w:lang w:val="fr-CH"/>
+        </w:rPr>
+      </w:pPr>
+      <w:r>
+        <w:rPr>
+          <w:lang w:val="fr-CH"/>
+        </w:rPr>
+        <w:t xml:space="preserve">        $connection = WrkDb::getInstance();</w:t>
+      </w:r>
+    </w:p>
+    <w:p>
+      <w:pPr>
+        <w:pStyle w:val="TxtCodeBleu"/>
+        <w:rPr>
+          <w:lang w:val="fr-CH"/>
+        </w:rPr>
+      </w:pPr>
+      <w:r>
+        <w:rPr>
+          <w:lang w:val="fr-CH"/>
+        </w:rPr>
+        <w:t xml:space="preserve">        //définit les champs manquant</w:t>
+      </w:r>
+    </w:p>
+    <w:p>
+      <w:pPr>
+        <w:pStyle w:val="TxtCodeBleu"/>
+      </w:pPr>
+      <w:r>
+        <w:rPr>
+          <w:lang w:val="fr-CH"/>
+        </w:rPr>
+        <w:t xml:space="preserve">        </w:t>
+      </w:r>
+      <w:r>
+        <w:t>$fk_user = $connection-&gt;executeQuery("SELECT * FROM t_user WHERE username = ?", array($user))-&gt;fetch(PDO::FETCH_ASSOC)["pk_user"];</w:t>
+      </w:r>
+    </w:p>
+    <w:p>
+      <w:pPr>
+        <w:pStyle w:val="TxtCodeBleu"/>
+        <w:rPr>
+          <w:lang w:val="fr-CH"/>
+        </w:rPr>
+      </w:pPr>
+      <w:r>
+        <w:t xml:space="preserve">        </w:t>
+      </w:r>
+      <w:r>
+        <w:rPr>
+          <w:lang w:val="fr-CH"/>
+        </w:rPr>
+        <w:t>$dateEnvoi = date('Y-m-d H:i:s'); // Format: YYYY-MM-DD HH:MM:SS</w:t>
+      </w:r>
+    </w:p>
+    <w:p>
+      <w:pPr>
+        <w:pStyle w:val="TxtCodeBleu"/>
+        <w:rPr>
+          <w:lang w:val="fr-CH"/>
+        </w:rPr>
+      </w:pPr>
+    </w:p>
+    <w:p>
+      <w:pPr>
+        <w:pStyle w:val="TxtCodeBleu"/>
+        <w:rPr>
+          <w:lang w:val="fr-CH"/>
+        </w:rPr>
+      </w:pPr>
+      <w:r>
+        <w:rPr>
+          <w:lang w:val="fr-CH"/>
+        </w:rPr>
+        <w:t xml:space="preserve">        // Preparation du SQL</w:t>
+      </w:r>
+    </w:p>
+    <w:p>
+      <w:pPr>
+        <w:pStyle w:val="TxtCodeBleu"/>
+        <w:rPr>
+          <w:lang w:val="fr-CH"/>
+        </w:rPr>
+      </w:pPr>
+      <w:r>
+        <w:rPr>
+          <w:lang w:val="fr-CH"/>
+        </w:rPr>
+        <w:t xml:space="preserve">        $sql = "INSERT INTO t_message (texte, dateEnvoi, fk_user, fk_room) VALUES (:texte, :dateEnvoi, :fk_user, :fk_room)";</w:t>
+      </w:r>
+    </w:p>
+    <w:p>
+      <w:pPr>
+        <w:pStyle w:val="TxtCodeBleu"/>
+      </w:pPr>
+      <w:r>
+        <w:rPr>
+          <w:lang w:val="fr-CH"/>
+        </w:rPr>
+        <w:t xml:space="preserve">        </w:t>
+      </w:r>
+      <w:r>
+        <w:t>$params = array(':texte' =&gt; $message, ':dateEnvoi' =&gt; $dateEnvoi, ':fk_user' =&gt; $fk_user, ':fk_room' =&gt; $room_id);</w:t>
+      </w:r>
+    </w:p>
+    <w:p>
+      <w:pPr>
+        <w:pStyle w:val="TxtCodeBleu"/>
+      </w:pPr>
+    </w:p>
+    <w:p>
+      <w:pPr>
+        <w:pStyle w:val="TxtCodeBleu"/>
+      </w:pPr>
+      <w:r>
+        <w:t xml:space="preserve">        $query = $connection-&gt;executeQuery($sql, $params);</w:t>
+      </w:r>
+    </w:p>
+    <w:p>
+      <w:pPr>
+        <w:pStyle w:val="TxtCodeBleu"/>
+      </w:pPr>
+    </w:p>
+    <w:p>
+      <w:pPr>
+        <w:pStyle w:val="TxtCodeBleu"/>
+      </w:pPr>
+      <w:r>
+        <w:t xml:space="preserve">        return $query-&gt;rowCount();</w:t>
+      </w:r>
+    </w:p>
+    <w:p>
+      <w:pPr>
+        <w:pStyle w:val="TxtCodeBleu"/>
+      </w:pPr>
+      <w:r>
+        <w:t xml:space="preserve">    }</w:t>
+      </w:r>
+    </w:p>
+    <w:p>
+      <w:pPr>
+        <w:pStyle w:val="txt-justifi"/>
+        <w:rPr>
+          <w:lang w:val="en-GB"/>
+        </w:rPr>
+      </w:pPr>
+    </w:p>
+    <w:p>
+      <w:pPr>
+        <w:pStyle w:val="txt-justifi"/>
+        <w:rPr>
+          <w:rStyle w:val="C-Gras"/>
+          <w:lang w:val="en-GB"/>
+        </w:rPr>
+      </w:pPr>
+      <w:proofErr w:type="spellStart"/>
+      <w:r>
+        <w:rPr>
+          <w:rStyle w:val="C-Gras"/>
+          <w:lang w:val="en-GB"/>
+        </w:rPr>
+        <w:t>SessionManager.php</w:t>
+      </w:r>
+      <w:proofErr w:type="spellEnd"/>
+    </w:p>
+    <w:p>
+      <w:pPr>
+        <w:pStyle w:val="txt-justifi"/>
+      </w:pPr>
+      <w:r>
+        <w:t>Le gestionnaire de</w:t>
+      </w:r>
+      <w:r>
+        <w:t xml:space="preserve"> message appelle le gestionnaire de session pour savoir si l’utilisateur a le droit d’envoyer le message. Cette méthode retourne simplement les informations stockées dans la session.</w:t>
+      </w:r>
+    </w:p>
+    <w:p>
+      <w:pPr>
+        <w:pStyle w:val="TxtCodeBleu"/>
+        <w:rPr>
+          <w:lang w:val="fr-CH"/>
+        </w:rPr>
+      </w:pPr>
+      <w:r>
+        <w:rPr>
+          <w:lang w:val="fr-CH"/>
+        </w:rPr>
+        <w:t>static function getSessionInfo()</w:t>
+      </w:r>
+    </w:p>
+    <w:p>
+      <w:pPr>
+        <w:pStyle w:val="TxtCodeBleu"/>
+      </w:pPr>
+      <w:r>
+        <w:rPr>
+          <w:lang w:val="fr-CH"/>
+        </w:rPr>
+        <w:t xml:space="preserve">    </w:t>
+      </w:r>
+      <w:r>
+        <w:t>{</w:t>
+      </w:r>
+    </w:p>
+    <w:p>
+      <w:pPr>
+        <w:pStyle w:val="TxtCodeBleu"/>
+      </w:pPr>
+      <w:r>
+        <w:t xml:space="preserve">        if (isset($_SESSION["isLogged"])) {</w:t>
+      </w:r>
+    </w:p>
+    <w:p>
+      <w:pPr>
+        <w:pStyle w:val="TxtCodeBleu"/>
+      </w:pPr>
+      <w:r>
+        <w:t xml:space="preserve">            return array(</w:t>
+      </w:r>
+    </w:p>
+    <w:p>
+      <w:pPr>
+        <w:pStyle w:val="TxtCodeBleu"/>
+      </w:pPr>
+      <w:r>
+        <w:t xml:space="preserve">                'username' =&gt; $_SESSION['username'],</w:t>
+      </w:r>
+    </w:p>
+    <w:p>
+      <w:pPr>
+        <w:pStyle w:val="TxtCodeBleu"/>
+      </w:pPr>
+      <w:r>
+        <w:t xml:space="preserve">                'isLogged' =&gt; $_SESSION['isLogged'],</w:t>
+      </w:r>
+    </w:p>
+    <w:p>
+      <w:pPr>
+        <w:pStyle w:val="TxtCodeBleu"/>
+      </w:pPr>
+      <w:r>
+        <w:t xml:space="preserve">                'admin' =&gt; $_SESSION['isAdmin']</w:t>
+      </w:r>
+    </w:p>
+    <w:p>
+      <w:pPr>
+        <w:pStyle w:val="TxtCodeBleu"/>
+      </w:pPr>
+      <w:r>
+        <w:t xml:space="preserve">            );</w:t>
+      </w:r>
+    </w:p>
+    <w:p>
+      <w:pPr>
+        <w:pStyle w:val="TxtCodeBleu"/>
+      </w:pPr>
+      <w:r>
+        <w:t xml:space="preserve">        } else {</w:t>
+      </w:r>
+    </w:p>
+    <w:p>
+      <w:pPr>
+        <w:pStyle w:val="TxtCodeBleu"/>
+      </w:pPr>
+      <w:r>
+        <w:t xml:space="preserve">            return array('username' =&gt; "", 'isLogged' =&gt; "", 'admin' =&gt; "");</w:t>
+      </w:r>
+    </w:p>
+    <w:p>
+      <w:pPr>
+        <w:pStyle w:val="TxtCodeBleu"/>
+      </w:pPr>
+      <w:r>
+        <w:t xml:space="preserve">        }</w:t>
+      </w:r>
+    </w:p>
+    <w:p>
+      <w:pPr>
+        <w:pStyle w:val="TxtCodeBleu"/>
+      </w:pPr>
+      <w:r>
+        <w:t xml:space="preserve">    }</w:t>
+      </w:r>
+    </w:p>
+    <w:p>
+      <w:pPr>
+        <w:pStyle w:val="txt-justifi"/>
+        <w:rPr>
+          <w:lang w:val="en-GB"/>
+        </w:rPr>
+      </w:pPr>
+    </w:p>
+    <w:p>
+      <w:pPr>
+        <w:pStyle w:val="txt-justifi"/>
+        <w:rPr>
+          <w:rStyle w:val="C-Gras"/>
+          <w:lang w:val="en-GB"/>
+        </w:rPr>
+      </w:pPr>
+      <w:proofErr w:type="spellStart"/>
+      <w:r>
+        <w:rPr>
+          <w:rStyle w:val="C-Gras"/>
+          <w:lang w:val="en-GB"/>
+        </w:rPr>
+        <w:t>WrkDb.php</w:t>
+      </w:r>
+      <w:proofErr w:type="spellEnd"/>
+    </w:p>
+    <w:p>
+      <w:pPr>
+        <w:pStyle w:val="txt-justifi"/>
+      </w:pPr>
+      <w:r>
+        <w:lastRenderedPageBreak/>
+        <w:t xml:space="preserve">La méthode </w:t>
+      </w:r>
+      <w:proofErr w:type="spellStart"/>
+      <w:r>
+        <w:t>executeQuery</w:t>
+      </w:r>
+      <w:proofErr w:type="spellEnd"/>
+      <w:r>
+        <w:t xml:space="preserve"> permet, c</w:t>
+      </w:r>
+      <w:r>
+        <w:t xml:space="preserve">omme son nom l’indique, d’exécuter une requête. </w:t>
+      </w:r>
+      <w:r>
+        <w:t xml:space="preserve">Elle utilise les </w:t>
+      </w:r>
+      <w:proofErr w:type="spellStart"/>
+      <w:r>
+        <w:t>prepared</w:t>
+      </w:r>
+      <w:proofErr w:type="spellEnd"/>
+      <w:r>
+        <w:t xml:space="preserve"> </w:t>
+      </w:r>
+      <w:proofErr w:type="spellStart"/>
+      <w:r>
+        <w:t>statements</w:t>
+      </w:r>
+      <w:proofErr w:type="spellEnd"/>
+      <w:r>
+        <w:t xml:space="preserve"> pour contrer les injections S</w:t>
+      </w:r>
+      <w:r>
+        <w:t>QL.</w:t>
+      </w:r>
+    </w:p>
+    <w:p>
+      <w:pPr>
+        <w:pStyle w:val="TxtCodeBleu"/>
+      </w:pPr>
+      <w:r>
+        <w:rPr>
+          <w:lang w:val="fr-CH"/>
+        </w:rPr>
+        <w:t xml:space="preserve">    </w:t>
+      </w:r>
+      <w:r>
+        <w:t>public function executeQuery($query, $params = array())</w:t>
+      </w:r>
+    </w:p>
+    <w:p>
+      <w:pPr>
+        <w:pStyle w:val="TxtCodeBleu"/>
+      </w:pPr>
+      <w:r>
+        <w:t xml:space="preserve">    {</w:t>
+      </w:r>
+    </w:p>
+    <w:p>
+      <w:pPr>
+        <w:pStyle w:val="TxtCodeBleu"/>
+      </w:pPr>
+      <w:r>
+        <w:t xml:space="preserve">        try {</w:t>
+      </w:r>
+    </w:p>
+    <w:p>
+      <w:pPr>
+        <w:pStyle w:val="TxtCodeBleu"/>
+      </w:pPr>
+      <w:r>
+        <w:t xml:space="preserve">            $stmt = $this-&gt;pdo-&gt;prepare($query);</w:t>
+      </w:r>
+    </w:p>
+    <w:p>
+      <w:pPr>
+        <w:pStyle w:val="TxtCodeBleu"/>
+      </w:pPr>
+      <w:r>
+        <w:t xml:space="preserve">            $stmt-&gt;execute($params);</w:t>
+      </w:r>
+    </w:p>
+    <w:p>
+      <w:pPr>
+        <w:pStyle w:val="TxtCodeBleu"/>
+      </w:pPr>
+      <w:r>
+        <w:t xml:space="preserve">            return $stmt; </w:t>
+      </w:r>
+    </w:p>
+    <w:p>
+      <w:pPr>
+        <w:pStyle w:val="TxtCodeBleu"/>
+      </w:pPr>
+      <w:r>
+        <w:t xml:space="preserve">        } catch (PDOException $e) {</w:t>
+      </w:r>
+    </w:p>
+    <w:p>
+      <w:pPr>
+        <w:pStyle w:val="TxtCodeBleu"/>
+      </w:pPr>
+      <w:r>
+        <w:t xml:space="preserve">            http_response_code(500);</w:t>
+      </w:r>
+    </w:p>
+    <w:p>
+      <w:pPr>
+        <w:pStyle w:val="TxtCodeBleu"/>
+      </w:pPr>
+      <w:r>
+        <w:t xml:space="preserve">            </w:t>
+      </w:r>
+      <w:r>
+        <w:t>error_log("Erreur lors de l'exécution de la requête: " . $e-&gt;getMessage());</w:t>
+      </w:r>
+    </w:p>
+    <w:p>
+      <w:pPr>
+        <w:pStyle w:val="TxtCodeBleu"/>
+      </w:pPr>
+      <w:r>
+        <w:t xml:space="preserve">            die("Erreur lors de l'exécution de la requête: " . $e-&gt;getMessage());</w:t>
+      </w:r>
+    </w:p>
+    <w:p>
+      <w:pPr>
+        <w:pStyle w:val="TxtCodeBleu"/>
+      </w:pPr>
+      <w:r>
+        <w:t xml:space="preserve">        }</w:t>
+      </w:r>
+    </w:p>
+    <w:p>
+      <w:pPr>
+        <w:pStyle w:val="TxtCodeBleu"/>
+      </w:pPr>
+      <w:r>
+        <w:t xml:space="preserve">    }</w:t>
+      </w:r>
+    </w:p>
+    <w:p>
+      <w:pPr>
+        <w:ind w:left="0"/>
+        <w:jc w:val="left"/>
+        <w:rPr>
+          <w:rFonts w:ascii="Arial" w:hAnsi="Arial"/>
+        </w:rPr>
+      </w:pPr>
+      <w:r>
+        <w:br w:type="page"/>
+      </w:r>
     </w:p>
     <w:p>
       <w:pPr>
         <w:pStyle w:val="Titre2"/>
       </w:pPr>
-      <w:bookmarkStart w:id="28" w:name="_Toc159320635"/>
-      <w:r>
-        <w:t>Descente de code</w:t>
+      <w:bookmarkStart w:id="28" w:name="_Toc160437105"/>
+      <w:r>
+        <w:lastRenderedPageBreak/>
+        <w:t>Tests fonctionnels</w:t>
       </w:r>
       <w:bookmarkEnd w:id="28"/>
     </w:p>
+    <w:tbl>
+      <w:tblPr>
+        <w:tblStyle w:val="TableauGrille1Clair-Accentuation1"/>
+        <w:tblW w:w="13994" w:type="dxa"/>
+        <w:tblLook w:val="04A0" w:firstRow="1" w:lastRow="0" w:firstColumn="1" w:lastColumn="0" w:noHBand="0" w:noVBand="1"/>
+      </w:tblPr>
+      <w:tblGrid>
+        <w:gridCol w:w="1292"/>
+        <w:gridCol w:w="1586"/>
+        <w:gridCol w:w="2757"/>
+        <w:gridCol w:w="4141"/>
+        <w:gridCol w:w="3111"/>
+        <w:gridCol w:w="1107"/>
+      </w:tblGrid>
+      <w:tr>
+        <w:trPr>
+          <w:cnfStyle w:val="100000000000" w:firstRow="1" w:lastRow="0" w:firstColumn="0" w:lastColumn="0" w:oddVBand="0" w:evenVBand="0" w:oddHBand="0" w:evenHBand="0" w:firstRowFirstColumn="0" w:firstRowLastColumn="0" w:lastRowFirstColumn="0" w:lastRowLastColumn="0"/>
+        </w:trPr>
+        <w:tc>
+          <w:tcPr>
+            <w:cnfStyle w:val="001000000000" w:firstRow="0" w:lastRow="0" w:firstColumn="1" w:lastColumn="0" w:oddVBand="0" w:evenVBand="0" w:oddHBand="0" w:evenHBand="0" w:firstRowFirstColumn="0" w:firstRowLastColumn="0" w:lastRowFirstColumn="0" w:lastRowLastColumn="0"/>
+            <w:tcW w:w="1292" w:type="dxa"/>
+          </w:tcPr>
+          <w:p>
+            <w:pPr>
+              <w:pStyle w:val="txt-justifi"/>
+            </w:pPr>
+            <w:r>
+              <w:t>Utilisateur</w:t>
+            </w:r>
+          </w:p>
+        </w:tc>
+        <w:tc>
+          <w:tcPr>
+            <w:tcW w:w="1586" w:type="dxa"/>
+          </w:tcPr>
+          <w:p>
+            <w:pPr>
+              <w:pStyle w:val="txt-justifi"/>
+              <w:cnfStyle w:val="100000000000" w:firstRow="1" w:lastRow="0" w:firstColumn="0" w:lastColumn="0" w:oddVBand="0" w:evenVBand="0" w:oddHBand="0" w:evenHBand="0" w:firstRowFirstColumn="0" w:firstRowLastColumn="0" w:lastRowFirstColumn="0" w:lastRowLastColumn="0"/>
+            </w:pPr>
+            <w:r>
+              <w:t>Cas</w:t>
+            </w:r>
+          </w:p>
+        </w:tc>
+        <w:tc>
+          <w:tcPr>
+            <w:tcW w:w="2757" w:type="dxa"/>
+          </w:tcPr>
+          <w:p>
+            <w:pPr>
+              <w:pStyle w:val="txt-justifi"/>
+              <w:cnfStyle w:val="100000000000" w:firstRow="1" w:lastRow="0" w:firstColumn="0" w:lastColumn="0" w:oddVBand="0" w:evenVBand="0" w:oddHBand="0" w:evenHBand="0" w:firstRowFirstColumn="0" w:firstRowLastColumn="0" w:lastRowFirstColumn="0" w:lastRowLastColumn="0"/>
+            </w:pPr>
+            <w:r>
+              <w:t>Tests</w:t>
+            </w:r>
+          </w:p>
+        </w:tc>
+        <w:tc>
+          <w:tcPr>
+            <w:tcW w:w="4141" w:type="dxa"/>
+          </w:tcPr>
+          <w:p>
+            <w:pPr>
+              <w:pStyle w:val="txt-justifi"/>
+              <w:cnfStyle w:val="100000000000" w:firstRow="1" w:lastRow="0" w:firstColumn="0" w:lastColumn="0" w:oddVBand="0" w:evenVBand="0" w:oddHBand="0" w:evenHBand="0" w:firstRowFirstColumn="0" w:firstRowLastColumn="0" w:lastRowFirstColumn="0" w:lastRowLastColumn="0"/>
+            </w:pPr>
+            <w:r>
+              <w:t>Attendu</w:t>
+            </w:r>
+          </w:p>
+        </w:tc>
+        <w:tc>
+          <w:tcPr>
+            <w:tcW w:w="3111" w:type="dxa"/>
+          </w:tcPr>
+          <w:p>
+            <w:pPr>
+              <w:pStyle w:val="txt-justifi"/>
+              <w:jc w:val="center"/>
+              <w:cnfStyle w:val="100000000000" w:firstRow="1" w:lastRow="0" w:firstColumn="0" w:lastColumn="0" w:oddVBand="0" w:evenVBand="0" w:oddHBand="0" w:evenHBand="0" w:firstRowFirstColumn="0" w:firstRowLastColumn="0" w:lastRowFirstColumn="0" w:lastRowLastColumn="0"/>
+            </w:pPr>
+            <w:r>
+              <w:t>Obtenu</w:t>
+            </w:r>
+          </w:p>
+        </w:tc>
+        <w:tc>
+          <w:tcPr>
+            <w:tcW w:w="1107" w:type="dxa"/>
+          </w:tcPr>
+          <w:p>
+            <w:pPr>
+              <w:pStyle w:val="txt-justifi"/>
+              <w:cnfStyle w:val="100000000000" w:firstRow="1" w:lastRow="0" w:firstColumn="0" w:lastColumn="0" w:oddVBand="0" w:evenVBand="0" w:oddHBand="0" w:evenHBand="0" w:firstRowFirstColumn="0" w:firstRowLastColumn="0" w:lastRowFirstColumn="0" w:lastRowLastColumn="0"/>
+            </w:pPr>
+            <w:r>
+              <w:t>OK/NOK</w:t>
+            </w:r>
+          </w:p>
+        </w:tc>
+      </w:tr>
+      <w:tr>
+        <w:trPr>
+          <w:cantSplit/>
+          <w:trHeight w:val="1134"/>
+        </w:trPr>
+        <w:tc>
+          <w:tcPr>
+            <w:cnfStyle w:val="001000000000" w:firstRow="0" w:lastRow="0" w:firstColumn="1" w:lastColumn="0" w:oddVBand="0" w:evenVBand="0" w:oddHBand="0" w:evenHBand="0" w:firstRowFirstColumn="0" w:firstRowLastColumn="0" w:lastRowFirstColumn="0" w:lastRowLastColumn="0"/>
+            <w:tcW w:w="1292" w:type="dxa"/>
+            <w:textDirection w:val="tbRl"/>
+          </w:tcPr>
+          <w:p>
+            <w:pPr>
+              <w:pStyle w:val="txt-justifi"/>
+              <w:ind w:left="113" w:right="113"/>
+            </w:pPr>
+            <w:r>
+              <w:t>Visiteur</w:t>
+            </w:r>
+          </w:p>
+        </w:tc>
+        <w:tc>
+          <w:tcPr>
+            <w:tcW w:w="1586" w:type="dxa"/>
+          </w:tcPr>
+          <w:p>
+            <w:pPr>
+              <w:pStyle w:val="txt-justifi"/>
+              <w:cnfStyle w:val="000000000000" w:firstRow="0" w:lastRow="0" w:firstColumn="0" w:lastColumn="0" w:oddVBand="0" w:evenVBand="0" w:oddHBand="0" w:evenHBand="0" w:firstRowFirstColumn="0" w:firstRowLastColumn="0" w:lastRowFirstColumn="0" w:lastRowLastColumn="0"/>
+            </w:pPr>
+            <w:r>
+              <w:t>Envoyer un message</w:t>
+            </w:r>
+          </w:p>
+        </w:tc>
+        <w:tc>
+          <w:tcPr>
+            <w:tcW w:w="2757" w:type="dxa"/>
+          </w:tcPr>
+          <w:p>
+            <w:pPr>
+              <w:pStyle w:val="TxtGauche"/>
+              <w:cnfStyle w:val="000000000000" w:firstRow="0" w:lastRow="0" w:firstColumn="0" w:lastColumn="0" w:oddVBand="0" w:evenVBand="0" w:oddHBand="0" w:evenHBand="0" w:firstRowFirstColumn="0" w:firstRowLastColumn="0" w:lastRowFirstColumn="0" w:lastRowLastColumn="0"/>
+            </w:pPr>
+            <w:r>
+              <w:t>Un visiteur non connecté essaye d'envoyer un message</w:t>
+            </w:r>
+          </w:p>
+        </w:tc>
+        <w:tc>
+          <w:tcPr>
+            <w:tcW w:w="4141" w:type="dxa"/>
+          </w:tcPr>
+          <w:p>
+            <w:pPr>
+              <w:pStyle w:val="TxtGauche"/>
+              <w:cnfStyle w:val="000000000000" w:firstRow="0" w:lastRow="0" w:firstColumn="0" w:lastColumn="0" w:oddVBand="0" w:evenVBand="0" w:oddHBand="0" w:evenHBand="0" w:firstRowFirstColumn="0" w:firstRowLastColumn="0" w:lastRowFirstColumn="0" w:lastRowLastColumn="0"/>
+            </w:pPr>
+            <w:r>
+              <w:t>Un message s'affiche lui disant qu'il doit se connecter pour envoyer un message.</w:t>
+            </w:r>
+          </w:p>
+        </w:tc>
+        <w:tc>
+          <w:tcPr>
+            <w:tcW w:w="3111" w:type="dxa"/>
+          </w:tcPr>
+          <w:p>
+            <w:pPr>
+              <w:pStyle w:val="TxtGauche"/>
+              <w:cnfStyle w:val="000000000000" w:firstRow="0" w:lastRow="0" w:firstColumn="0" w:lastColumn="0" w:oddVBand="0" w:evenVBand="0" w:oddHBand="0" w:evenHBand="0" w:firstRowFirstColumn="0" w:firstRowLastColumn="0" w:lastRowFirstColumn="0" w:lastRowLastColumn="0"/>
+            </w:pPr>
+            <w:r>
+              <w:t>Un message apparait disant qu’il faut aller se loguer.</w:t>
+            </w:r>
+          </w:p>
+        </w:tc>
+        <w:tc>
+          <w:tcPr>
+            <w:tcW w:w="1107" w:type="dxa"/>
+          </w:tcPr>
+          <w:p>
+            <w:pPr>
+              <w:pStyle w:val="TxtGauche"/>
+              <w:cnfStyle w:val="000000000000" w:firstRow="0" w:lastRow="0" w:firstColumn="0" w:lastColumn="0" w:oddVBand="0" w:evenVBand="0" w:oddHBand="0" w:evenHBand="0" w:firstRowFirstColumn="0" w:firstRowLastColumn="0" w:lastRowFirstColumn="0" w:lastRowLastColumn="0"/>
+            </w:pPr>
+            <w:r>
+              <w:t>OK</w:t>
+            </w:r>
+          </w:p>
+        </w:tc>
+      </w:tr>
+      <w:tr>
+        <w:tc>
+          <w:tcPr>
+            <w:cnfStyle w:val="001000000000" w:firstRow="0" w:lastRow="0" w:firstColumn="1" w:lastColumn="0" w:oddVBand="0" w:evenVBand="0" w:oddHBand="0" w:evenHBand="0" w:firstRowFirstColumn="0" w:firstRowLastColumn="0" w:lastRowFirstColumn="0" w:lastRowLastColumn="0"/>
+            <w:tcW w:w="1292" w:type="dxa"/>
+            <w:vMerge w:val="restart"/>
+            <w:textDirection w:val="tbRl"/>
+          </w:tcPr>
+          <w:p>
+            <w:pPr>
+              <w:pStyle w:val="txt-justifi"/>
+              <w:ind w:left="113" w:right="113"/>
+            </w:pPr>
+            <w:r>
+              <w:t>Client</w:t>
+            </w:r>
+          </w:p>
+        </w:tc>
+        <w:tc>
+          <w:tcPr>
+            <w:tcW w:w="1586" w:type="dxa"/>
+          </w:tcPr>
+          <w:p>
+            <w:pPr>
+              <w:pStyle w:val="txt-justifi"/>
+              <w:cnfStyle w:val="000000000000" w:firstRow="0" w:lastRow="0" w:firstColumn="0" w:lastColumn="0" w:oddVBand="0" w:evenVBand="0" w:oddHBand="0" w:evenHBand="0" w:firstRowFirstColumn="0" w:firstRowLastColumn="0" w:lastRowFirstColumn="0" w:lastRowLastColumn="0"/>
+            </w:pPr>
+            <w:r>
+              <w:t>Envoyer un message</w:t>
+            </w:r>
+          </w:p>
+        </w:tc>
+        <w:tc>
+          <w:tcPr>
+            <w:tcW w:w="2757" w:type="dxa"/>
+          </w:tcPr>
+          <w:p>
+            <w:pPr>
+              <w:pStyle w:val="TxtGauche"/>
+              <w:cnfStyle w:val="000000000000" w:firstRow="0" w:lastRow="0" w:firstColumn="0" w:lastColumn="0" w:oddVBand="0" w:evenVBand="0" w:oddHBand="0" w:evenHBand="0" w:firstRowFirstColumn="0" w:firstRowLastColumn="0" w:lastRowFirstColumn="0" w:lastRowLastColumn="0"/>
+            </w:pPr>
+            <w:r>
+              <w:t>Un visiteur envo</w:t>
+            </w:r>
+            <w:r>
+              <w:t>i</w:t>
+            </w:r>
+            <w:r>
+              <w:t>e un message en étant connecté</w:t>
+            </w:r>
+          </w:p>
+        </w:tc>
+        <w:tc>
+          <w:tcPr>
+            <w:tcW w:w="4141" w:type="dxa"/>
+          </w:tcPr>
+          <w:p>
+            <w:pPr>
+              <w:pStyle w:val="TxtGauche"/>
+              <w:cnfStyle w:val="000000000000" w:firstRow="0" w:lastRow="0" w:firstColumn="0" w:lastColumn="0" w:oddVBand="0" w:evenVBand="0" w:oddHBand="0" w:evenHBand="0" w:firstRowFirstColumn="0" w:firstRowLastColumn="0" w:lastRowFirstColumn="0" w:lastRowLastColumn="0"/>
+            </w:pPr>
+            <w:r>
+              <w:t>L'envoi du message est possible et il s’affiche à la suite des autres messages</w:t>
+            </w:r>
+          </w:p>
+        </w:tc>
+        <w:tc>
+          <w:tcPr>
+            <w:tcW w:w="3111" w:type="dxa"/>
+          </w:tcPr>
+          <w:p>
+            <w:pPr>
+              <w:pStyle w:val="TxtGauche"/>
+              <w:cnfStyle w:val="000000000000" w:firstRow="0" w:lastRow="0" w:firstColumn="0" w:lastColumn="0" w:oddVBand="0" w:evenVBand="0" w:oddHBand="0" w:evenHBand="0" w:firstRowFirstColumn="0" w:firstRowLastColumn="0" w:lastRowFirstColumn="0" w:lastRowLastColumn="0"/>
+            </w:pPr>
+            <w:r>
+              <w:t>Les Messages sont rafraichis et le nouveau est affiché dans la liste</w:t>
+            </w:r>
+          </w:p>
+        </w:tc>
+        <w:tc>
+          <w:tcPr>
+            <w:tcW w:w="1107" w:type="dxa"/>
+          </w:tcPr>
+          <w:p>
+            <w:pPr>
+              <w:pStyle w:val="TxtGauche"/>
+              <w:cnfStyle w:val="000000000000" w:firstRow="0" w:lastRow="0" w:firstColumn="0" w:lastColumn="0" w:oddVBand="0" w:evenVBand="0" w:oddHBand="0" w:evenHBand="0" w:firstRowFirstColumn="0" w:firstRowLastColumn="0" w:lastRowFirstColumn="0" w:lastRowLastColumn="0"/>
+            </w:pPr>
+            <w:r>
+              <w:t>OK</w:t>
+            </w:r>
+          </w:p>
+        </w:tc>
+      </w:tr>
+      <w:tr>
+        <w:tc>
+          <w:tcPr>
+            <w:cnfStyle w:val="001000000000" w:firstRow="0" w:lastRow="0" w:firstColumn="1" w:lastColumn="0" w:oddVBand="0" w:evenVBand="0" w:oddHBand="0" w:evenHBand="0" w:firstRowFirstColumn="0" w:firstRowLastColumn="0" w:lastRowFirstColumn="0" w:lastRowLastColumn="0"/>
+            <w:tcW w:w="1292" w:type="dxa"/>
+            <w:vMerge/>
+            <w:textDirection w:val="tbRl"/>
+          </w:tcPr>
+          <w:p>
+            <w:pPr>
+              <w:pStyle w:val="txt-justifi"/>
+              <w:ind w:left="113" w:right="113"/>
+            </w:pPr>
+          </w:p>
+        </w:tc>
+        <w:tc>
+          <w:tcPr>
+            <w:tcW w:w="1586" w:type="dxa"/>
+          </w:tcPr>
+          <w:p>
+            <w:pPr>
+              <w:pStyle w:val="txt-justifi"/>
+              <w:cnfStyle w:val="000000000000" w:firstRow="0" w:lastRow="0" w:firstColumn="0" w:lastColumn="0" w:oddVBand="0" w:evenVBand="0" w:oddHBand="0" w:evenHBand="0" w:firstRowFirstColumn="0" w:firstRowLastColumn="0" w:lastRowFirstColumn="0" w:lastRowLastColumn="0"/>
+            </w:pPr>
+            <w:r>
+              <w:t>Envoyer un message</w:t>
+            </w:r>
+          </w:p>
+        </w:tc>
+        <w:tc>
+          <w:tcPr>
+            <w:tcW w:w="2757" w:type="dxa"/>
+          </w:tcPr>
+          <w:p>
+            <w:pPr>
+              <w:pStyle w:val="TxtGauche"/>
+              <w:cnfStyle w:val="000000000000" w:firstRow="0" w:lastRow="0" w:firstColumn="0" w:lastColumn="0" w:oddVBand="0" w:evenVBand="0" w:oddHBand="0" w:evenHBand="0" w:firstRowFirstColumn="0" w:firstRowLastColumn="0" w:lastRowFirstColumn="0" w:lastRowLastColumn="0"/>
+            </w:pPr>
+            <w:r>
+              <w:t>Un visiteur envoie un message contenant une injection SQL</w:t>
+            </w:r>
+          </w:p>
+        </w:tc>
+        <w:tc>
+          <w:tcPr>
+            <w:tcW w:w="4141" w:type="dxa"/>
+          </w:tcPr>
+          <w:p>
+            <w:pPr>
+              <w:pStyle w:val="TxtGauche"/>
+              <w:cnfStyle w:val="000000000000" w:firstRow="0" w:lastRow="0" w:firstColumn="0" w:lastColumn="0" w:oddVBand="0" w:evenVBand="0" w:oddHBand="0" w:evenHBand="0" w:firstRowFirstColumn="0" w:firstRowLastColumn="0" w:lastRowFirstColumn="0" w:lastRowLastColumn="0"/>
+            </w:pPr>
+            <w:r>
+              <w:t>L'injection SQL n'est pas interprétée / un message d'erreur s'affiche</w:t>
+            </w:r>
+          </w:p>
+        </w:tc>
+        <w:tc>
+          <w:tcPr>
+            <w:tcW w:w="3111" w:type="dxa"/>
+          </w:tcPr>
+          <w:p>
+            <w:pPr>
+              <w:pStyle w:val="TxtGauche"/>
+              <w:cnfStyle w:val="000000000000" w:firstRow="0" w:lastRow="0" w:firstColumn="0" w:lastColumn="0" w:oddVBand="0" w:evenVBand="0" w:oddHBand="0" w:evenHBand="0" w:firstRowFirstColumn="0" w:firstRowLastColumn="0" w:lastRowFirstColumn="0" w:lastRowLastColumn="0"/>
+            </w:pPr>
+            <w:r>
+              <w:t>L’injection n’est pas exécutée mais est affiché comme n’importe quel autre message</w:t>
+            </w:r>
+          </w:p>
+        </w:tc>
+        <w:tc>
+          <w:tcPr>
+            <w:tcW w:w="1107" w:type="dxa"/>
+          </w:tcPr>
+          <w:p>
+            <w:pPr>
+              <w:pStyle w:val="TxtGauche"/>
+              <w:cnfStyle w:val="000000000000" w:firstRow="0" w:lastRow="0" w:firstColumn="0" w:lastColumn="0" w:oddVBand="0" w:evenVBand="0" w:oddHBand="0" w:evenHBand="0" w:firstRowFirstColumn="0" w:firstRowLastColumn="0" w:lastRowFirstColumn="0" w:lastRowLastColumn="0"/>
+            </w:pPr>
+            <w:r>
+              <w:t>OK</w:t>
+            </w:r>
+          </w:p>
+        </w:tc>
+      </w:tr>
+      <w:tr>
+        <w:tc>
+          <w:tcPr>
+            <w:cnfStyle w:val="001000000000" w:firstRow="0" w:lastRow="0" w:firstColumn="1" w:lastColumn="0" w:oddVBand="0" w:evenVBand="0" w:oddHBand="0" w:evenHBand="0" w:firstRowFirstColumn="0" w:firstRowLastColumn="0" w:lastRowFirstColumn="0" w:lastRowLastColumn="0"/>
+            <w:tcW w:w="1292" w:type="dxa"/>
+            <w:vMerge/>
+            <w:textDirection w:val="tbRl"/>
+          </w:tcPr>
+          <w:p>
+            <w:pPr>
+              <w:pStyle w:val="txt-justifi"/>
+              <w:ind w:left="113" w:right="113"/>
+            </w:pPr>
+          </w:p>
+        </w:tc>
+        <w:tc>
+          <w:tcPr>
+            <w:tcW w:w="1586" w:type="dxa"/>
+          </w:tcPr>
+          <w:p>
+            <w:pPr>
+              <w:pStyle w:val="txt-justifi"/>
+              <w:cnfStyle w:val="000000000000" w:firstRow="0" w:lastRow="0" w:firstColumn="0" w:lastColumn="0" w:oddVBand="0" w:evenVBand="0" w:oddHBand="0" w:evenHBand="0" w:firstRowFirstColumn="0" w:firstRowLastColumn="0" w:lastRowFirstColumn="0" w:lastRowLastColumn="0"/>
+            </w:pPr>
+            <w:r>
+              <w:t>Envoyer un message</w:t>
+            </w:r>
+          </w:p>
+        </w:tc>
+        <w:tc>
+          <w:tcPr>
+            <w:tcW w:w="2757" w:type="dxa"/>
+          </w:tcPr>
+          <w:p>
+            <w:pPr>
+              <w:pStyle w:val="TxtGauche"/>
+              <w:cnfStyle w:val="000000000000" w:firstRow="0" w:lastRow="0" w:firstColumn="0" w:lastColumn="0" w:oddVBand="0" w:evenVBand="0" w:oddHBand="0" w:evenHBand="0" w:firstRowFirstColumn="0" w:firstRowLastColumn="0" w:lastRowFirstColumn="0" w:lastRowLastColumn="0"/>
+            </w:pPr>
+            <w:r>
+              <w:t>Un visiteur envoie un message vide</w:t>
+            </w:r>
+          </w:p>
+        </w:tc>
+        <w:tc>
+          <w:tcPr>
+            <w:tcW w:w="4141" w:type="dxa"/>
+          </w:tcPr>
+          <w:p>
+            <w:pPr>
+              <w:pStyle w:val="TxtGauche"/>
+              <w:cnfStyle w:val="000000000000" w:firstRow="0" w:lastRow="0" w:firstColumn="0" w:lastColumn="0" w:oddVBand="0" w:evenVBand="0" w:oddHBand="0" w:evenHBand="0" w:firstRowFirstColumn="0" w:firstRowLastColumn="0" w:lastRowFirstColumn="0" w:lastRowLastColumn="0"/>
+            </w:pPr>
+            <w:r>
+              <w:t>Le message n'est pas envoyé, il ne se passe rien (un message d'erreur s’affiche ?)</w:t>
+            </w:r>
+          </w:p>
+        </w:tc>
+        <w:tc>
+          <w:tcPr>
+            <w:tcW w:w="3111" w:type="dxa"/>
+          </w:tcPr>
+          <w:p>
+            <w:pPr>
+              <w:pStyle w:val="TxtGauche"/>
+              <w:cnfStyle w:val="000000000000" w:firstRow="0" w:lastRow="0" w:firstColumn="0" w:lastColumn="0" w:oddVBand="0" w:evenVBand="0" w:oddHBand="0" w:evenHBand="0" w:firstRowFirstColumn="0" w:firstRowLastColumn="0" w:lastRowFirstColumn="0" w:lastRowLastColumn="0"/>
+            </w:pPr>
+            <w:r>
+              <w:t xml:space="preserve">Une erreur (dans la console, rien n’est visible sur le site) nous dit que le texte est vide </w:t>
+            </w:r>
+          </w:p>
+        </w:tc>
+        <w:tc>
+          <w:tcPr>
+            <w:tcW w:w="1107" w:type="dxa"/>
+          </w:tcPr>
+          <w:p>
+            <w:pPr>
+              <w:pStyle w:val="TxtGauche"/>
+              <w:cnfStyle w:val="000000000000" w:firstRow="0" w:lastRow="0" w:firstColumn="0" w:lastColumn="0" w:oddVBand="0" w:evenVBand="0" w:oddHBand="0" w:evenHBand="0" w:firstRowFirstColumn="0" w:firstRowLastColumn="0" w:lastRowFirstColumn="0" w:lastRowLastColumn="0"/>
+            </w:pPr>
+            <w:r>
+              <w:t>OK</w:t>
+            </w:r>
+          </w:p>
+        </w:tc>
+      </w:tr>
+      <w:tr>
+        <w:tc>
+          <w:tcPr>
+            <w:cnfStyle w:val="001000000000" w:firstRow="0" w:lastRow="0" w:firstColumn="1" w:lastColumn="0" w:oddVBand="0" w:evenVBand="0" w:oddHBand="0" w:evenHBand="0" w:firstRowFirstColumn="0" w:firstRowLastColumn="0" w:lastRowFirstColumn="0" w:lastRowLastColumn="0"/>
+            <w:tcW w:w="1292" w:type="dxa"/>
+            <w:vMerge w:val="restart"/>
+            <w:textDirection w:val="tbRl"/>
+          </w:tcPr>
+          <w:p>
+            <w:pPr>
+              <w:pStyle w:val="txt-justifi"/>
+              <w:ind w:left="113" w:right="113"/>
+            </w:pPr>
+            <w:r>
+              <w:t>Administrateur</w:t>
+            </w:r>
+          </w:p>
+        </w:tc>
+        <w:tc>
+          <w:tcPr>
+            <w:tcW w:w="1586" w:type="dxa"/>
+          </w:tcPr>
+          <w:p>
+            <w:pPr>
+              <w:pStyle w:val="txt-justifi"/>
+              <w:cnfStyle w:val="000000000000" w:firstRow="0" w:lastRow="0" w:firstColumn="0" w:lastColumn="0" w:oddVBand="0" w:evenVBand="0" w:oddHBand="0" w:evenHBand="0" w:firstRowFirstColumn="0" w:firstRowLastColumn="0" w:lastRowFirstColumn="0" w:lastRowLastColumn="0"/>
+            </w:pPr>
+            <w:r>
+              <w:t>Envoi/Gestion d'un message</w:t>
+            </w:r>
+          </w:p>
+        </w:tc>
+        <w:tc>
+          <w:tcPr>
+            <w:tcW w:w="2757" w:type="dxa"/>
+          </w:tcPr>
+          <w:p>
+            <w:pPr>
+              <w:pStyle w:val="TxtGauche"/>
+              <w:cnfStyle w:val="000000000000" w:firstRow="0" w:lastRow="0" w:firstColumn="0" w:lastColumn="0" w:oddVBand="0" w:evenVBand="0" w:oddHBand="0" w:evenHBand="0" w:firstRowFirstColumn="0" w:firstRowLastColumn="0" w:lastRowFirstColumn="0" w:lastRowLastColumn="0"/>
+            </w:pPr>
+            <w:r>
+              <w:t>Un administrateur va sur la page de chat où figurent les messages</w:t>
+            </w:r>
+          </w:p>
+        </w:tc>
+        <w:tc>
+          <w:tcPr>
+            <w:tcW w:w="4141" w:type="dxa"/>
+          </w:tcPr>
+          <w:p>
+            <w:pPr>
+              <w:pStyle w:val="TxtGauche"/>
+              <w:cnfStyle w:val="000000000000" w:firstRow="0" w:lastRow="0" w:firstColumn="0" w:lastColumn="0" w:oddVBand="0" w:evenVBand="0" w:oddHBand="0" w:evenHBand="0" w:firstRowFirstColumn="0" w:firstRowLastColumn="0" w:lastRowFirstColumn="0" w:lastRowLastColumn="0"/>
+            </w:pPr>
+            <w:r>
+              <w:t>Il a la possibilité en plus d'envoyer lui aussi des messages de supprimer les messages qui figurent déjà dans le chat</w:t>
+            </w:r>
+          </w:p>
+        </w:tc>
+        <w:tc>
+          <w:tcPr>
+            <w:tcW w:w="3111" w:type="dxa"/>
+          </w:tcPr>
+          <w:p>
+            <w:pPr>
+              <w:pStyle w:val="TxtGauche"/>
+              <w:cnfStyle w:val="000000000000" w:firstRow="0" w:lastRow="0" w:firstColumn="0" w:lastColumn="0" w:oddVBand="0" w:evenVBand="0" w:oddHBand="0" w:evenHBand="0" w:firstRowFirstColumn="0" w:firstRowLastColumn="0" w:lastRowFirstColumn="0" w:lastRowLastColumn="0"/>
+            </w:pPr>
+            <w:r>
+              <w:t>Le bouton « passer en mode admin est en plus par rapport à un utilisateur</w:t>
+            </w:r>
+          </w:p>
+        </w:tc>
+        <w:tc>
+          <w:tcPr>
+            <w:tcW w:w="1107" w:type="dxa"/>
+          </w:tcPr>
+          <w:p>
+            <w:pPr>
+              <w:pStyle w:val="TxtGauche"/>
+              <w:cnfStyle w:val="000000000000" w:firstRow="0" w:lastRow="0" w:firstColumn="0" w:lastColumn="0" w:oddVBand="0" w:evenVBand="0" w:oddHBand="0" w:evenHBand="0" w:firstRowFirstColumn="0" w:firstRowLastColumn="0" w:lastRowFirstColumn="0" w:lastRowLastColumn="0"/>
+            </w:pPr>
+            <w:r>
+              <w:t>OK</w:t>
+            </w:r>
+          </w:p>
+        </w:tc>
+      </w:tr>
+      <w:tr>
+        <w:tc>
+          <w:tcPr>
+            <w:cnfStyle w:val="001000000000" w:firstRow="0" w:lastRow="0" w:firstColumn="1" w:lastColumn="0" w:oddVBand="0" w:evenVBand="0" w:oddHBand="0" w:evenHBand="0" w:firstRowFirstColumn="0" w:firstRowLastColumn="0" w:lastRowFirstColumn="0" w:lastRowLastColumn="0"/>
+            <w:tcW w:w="1292" w:type="dxa"/>
+            <w:vMerge/>
+          </w:tcPr>
+          <w:p>
+            <w:pPr>
+              <w:pStyle w:val="txt-justifi"/>
+            </w:pPr>
+          </w:p>
+        </w:tc>
+        <w:tc>
+          <w:tcPr>
+            <w:tcW w:w="1586" w:type="dxa"/>
+          </w:tcPr>
+          <w:p>
+            <w:pPr>
+              <w:pStyle w:val="txt-justifi"/>
+              <w:cnfStyle w:val="000000000000" w:firstRow="0" w:lastRow="0" w:firstColumn="0" w:lastColumn="0" w:oddVBand="0" w:evenVBand="0" w:oddHBand="0" w:evenHBand="0" w:firstRowFirstColumn="0" w:firstRowLastColumn="0" w:lastRowFirstColumn="0" w:lastRowLastColumn="0"/>
+            </w:pPr>
+            <w:r>
+              <w:t>Envoyer un message</w:t>
+            </w:r>
+          </w:p>
+        </w:tc>
+        <w:tc>
+          <w:tcPr>
+            <w:tcW w:w="2757" w:type="dxa"/>
+          </w:tcPr>
+          <w:p>
+            <w:pPr>
+              <w:pStyle w:val="TxtGauche"/>
+              <w:cnfStyle w:val="000000000000" w:firstRow="0" w:lastRow="0" w:firstColumn="0" w:lastColumn="0" w:oddVBand="0" w:evenVBand="0" w:oddHBand="0" w:evenHBand="0" w:firstRowFirstColumn="0" w:firstRowLastColumn="0" w:lastRowFirstColumn="0" w:lastRowLastColumn="0"/>
+            </w:pPr>
+            <w:r>
+              <w:t>Un administrateur envoie un message contenant une injection SQL</w:t>
+            </w:r>
+          </w:p>
+        </w:tc>
+        <w:tc>
+          <w:tcPr>
+            <w:tcW w:w="4141" w:type="dxa"/>
+          </w:tcPr>
+          <w:p>
+            <w:pPr>
+              <w:pStyle w:val="TxtGauche"/>
+              <w:cnfStyle w:val="000000000000" w:firstRow="0" w:lastRow="0" w:firstColumn="0" w:lastColumn="0" w:oddVBand="0" w:evenVBand="0" w:oddHBand="0" w:evenHBand="0" w:firstRowFirstColumn="0" w:firstRowLastColumn="0" w:lastRowFirstColumn="0" w:lastRowLastColumn="0"/>
+            </w:pPr>
+            <w:r>
+              <w:t>L'injection SQL n'est pas interprétée / un message d'erreur s'affiche</w:t>
+            </w:r>
+          </w:p>
+        </w:tc>
+        <w:tc>
+          <w:tcPr>
+            <w:tcW w:w="3111" w:type="dxa"/>
+          </w:tcPr>
+          <w:p>
+            <w:pPr>
+              <w:pStyle w:val="TxtGauche"/>
+              <w:cnfStyle w:val="000000000000" w:firstRow="0" w:lastRow="0" w:firstColumn="0" w:lastColumn="0" w:oddVBand="0" w:evenVBand="0" w:oddHBand="0" w:evenHBand="0" w:firstRowFirstColumn="0" w:firstRowLastColumn="0" w:lastRowFirstColumn="0" w:lastRowLastColumn="0"/>
+            </w:pPr>
+            <w:r>
+              <w:t>L’injection n’est pas exécutée mais est affiché comme n’importe quel autre message</w:t>
+            </w:r>
+          </w:p>
+        </w:tc>
+        <w:tc>
+          <w:tcPr>
+            <w:tcW w:w="1107" w:type="dxa"/>
+          </w:tcPr>
+          <w:p>
+            <w:pPr>
+              <w:pStyle w:val="TxtGauche"/>
+              <w:cnfStyle w:val="000000000000" w:firstRow="0" w:lastRow="0" w:firstColumn="0" w:lastColumn="0" w:oddVBand="0" w:evenVBand="0" w:oddHBand="0" w:evenHBand="0" w:firstRowFirstColumn="0" w:firstRowLastColumn="0" w:lastRowFirstColumn="0" w:lastRowLastColumn="0"/>
+            </w:pPr>
+            <w:r>
+              <w:t>OK</w:t>
+            </w:r>
+          </w:p>
+        </w:tc>
+      </w:tr>
+      <w:tr>
+        <w:tc>
+          <w:tcPr>
+            <w:cnfStyle w:val="001000000000" w:firstRow="0" w:lastRow="0" w:firstColumn="1" w:lastColumn="0" w:oddVBand="0" w:evenVBand="0" w:oddHBand="0" w:evenHBand="0" w:firstRowFirstColumn="0" w:firstRowLastColumn="0" w:lastRowFirstColumn="0" w:lastRowLastColumn="0"/>
+            <w:tcW w:w="1292" w:type="dxa"/>
+            <w:vMerge/>
+          </w:tcPr>
+          <w:p>
+            <w:pPr>
+              <w:pStyle w:val="txt-justifi"/>
+            </w:pPr>
+          </w:p>
+        </w:tc>
+        <w:tc>
+          <w:tcPr>
+            <w:tcW w:w="1586" w:type="dxa"/>
+          </w:tcPr>
+          <w:p>
+            <w:pPr>
+              <w:pStyle w:val="txt-justifi"/>
+              <w:cnfStyle w:val="000000000000" w:firstRow="0" w:lastRow="0" w:firstColumn="0" w:lastColumn="0" w:oddVBand="0" w:evenVBand="0" w:oddHBand="0" w:evenHBand="0" w:firstRowFirstColumn="0" w:firstRowLastColumn="0" w:lastRowFirstColumn="0" w:lastRowLastColumn="0"/>
+            </w:pPr>
+            <w:r>
+              <w:t>Envoyer un message</w:t>
+            </w:r>
+          </w:p>
+        </w:tc>
+        <w:tc>
+          <w:tcPr>
+            <w:tcW w:w="2757" w:type="dxa"/>
+          </w:tcPr>
+          <w:p>
+            <w:pPr>
+              <w:pStyle w:val="TxtGauche"/>
+              <w:cnfStyle w:val="000000000000" w:firstRow="0" w:lastRow="0" w:firstColumn="0" w:lastColumn="0" w:oddVBand="0" w:evenVBand="0" w:oddHBand="0" w:evenHBand="0" w:firstRowFirstColumn="0" w:firstRowLastColumn="0" w:lastRowFirstColumn="0" w:lastRowLastColumn="0"/>
+            </w:pPr>
+            <w:r>
+              <w:t>Un administrateur envoie un message vide</w:t>
+            </w:r>
+          </w:p>
+        </w:tc>
+        <w:tc>
+          <w:tcPr>
+            <w:tcW w:w="4141" w:type="dxa"/>
+          </w:tcPr>
+          <w:p>
+            <w:pPr>
+              <w:pStyle w:val="TxtGauche"/>
+              <w:cnfStyle w:val="000000000000" w:firstRow="0" w:lastRow="0" w:firstColumn="0" w:lastColumn="0" w:oddVBand="0" w:evenVBand="0" w:oddHBand="0" w:evenHBand="0" w:firstRowFirstColumn="0" w:firstRowLastColumn="0" w:lastRowFirstColumn="0" w:lastRowLastColumn="0"/>
+            </w:pPr>
+            <w:r>
+              <w:t>Le message n'est pas envoyé, il ne se passe rien (un message d'erreur s’affiche ?)</w:t>
+            </w:r>
+          </w:p>
+        </w:tc>
+        <w:tc>
+          <w:tcPr>
+            <w:tcW w:w="3111" w:type="dxa"/>
+          </w:tcPr>
+          <w:p>
+            <w:pPr>
+              <w:pStyle w:val="TxtGauche"/>
+              <w:cnfStyle w:val="000000000000" w:firstRow="0" w:lastRow="0" w:firstColumn="0" w:lastColumn="0" w:oddVBand="0" w:evenVBand="0" w:oddHBand="0" w:evenHBand="0" w:firstRowFirstColumn="0" w:firstRowLastColumn="0" w:lastRowFirstColumn="0" w:lastRowLastColumn="0"/>
+            </w:pPr>
+            <w:r>
+              <w:t xml:space="preserve">Les messages des admins sont traités de la même manière que les utilisateurs, les </w:t>
+            </w:r>
+            <w:r>
+              <w:t>messages vides ne sont pas envoyés</w:t>
+            </w:r>
+          </w:p>
+        </w:tc>
+        <w:tc>
+          <w:tcPr>
+            <w:tcW w:w="1107" w:type="dxa"/>
+          </w:tcPr>
+          <w:p>
+            <w:pPr>
+              <w:pStyle w:val="TxtGauche"/>
+              <w:cnfStyle w:val="000000000000" w:firstRow="0" w:lastRow="0" w:firstColumn="0" w:lastColumn="0" w:oddVBand="0" w:evenVBand="0" w:oddHBand="0" w:evenHBand="0" w:firstRowFirstColumn="0" w:firstRowLastColumn="0" w:lastRowFirstColumn="0" w:lastRowLastColumn="0"/>
+            </w:pPr>
+            <w:r>
+              <w:t>OK</w:t>
+            </w:r>
+          </w:p>
+        </w:tc>
+      </w:tr>
+    </w:tbl>
+    <w:p>
+      <w:pPr>
+        <w:pStyle w:val="txt-justifi"/>
+      </w:pPr>
+    </w:p>
+    <w:p>
+      <w:pPr>
+        <w:pStyle w:val="txt-justifi"/>
+      </w:pPr>
+    </w:p>
+    <w:p>
+      <w:pPr>
+        <w:pStyle w:val="txt-justifi"/>
+        <w:sectPr>
+          <w:pgSz w:w="16838" w:h="11906" w:orient="landscape"/>
+          <w:pgMar w:top="1417" w:right="1417" w:bottom="1417" w:left="1417" w:header="708" w:footer="708" w:gutter="0"/>
+          <w:cols w:space="708"/>
+          <w:docGrid w:linePitch="360"/>
+        </w:sectPr>
+      </w:pPr>
+    </w:p>
+    <w:p>
+      <w:pPr>
+        <w:pStyle w:val="txt-justifi"/>
+      </w:pPr>
+      <w:bookmarkStart w:id="29" w:name="_Toc160437106"/>
+    </w:p>
     <w:p>
       <w:pPr>
         <w:pStyle w:val="Titre2"/>
       </w:pPr>
-      <w:bookmarkStart w:id="29" w:name="_Toc159320636"/>
-      <w:r>
-        <w:t>Tests fonctionnels</w:t>
+      <w:r>
+        <w:t>Problèmes rencon</w:t>
+      </w:r>
+      <w:r>
+        <w:t>trés</w:t>
       </w:r>
       <w:bookmarkEnd w:id="29"/>
     </w:p>
     <w:p>
       <w:pPr>
+        <w:pStyle w:val="txt-justifi"/>
+      </w:pPr>
+    </w:p>
+    <w:p>
+      <w:pPr>
         <w:pStyle w:val="Titre2"/>
       </w:pPr>
-      <w:bookmarkStart w:id="30" w:name="_Toc159320637"/>
-      <w:r>
-        <w:t>Problèmes rencon</w:t>
-      </w:r>
-      <w:r>
-        <w:t>trés</w:t>
+      <w:bookmarkStart w:id="30" w:name="_Toc160437107"/>
+      <w:r>
+        <w:t>Hébergement</w:t>
       </w:r>
       <w:bookmarkEnd w:id="30"/>
     </w:p>
     <w:p>
       <w:pPr>
-        <w:pStyle w:val="Titre2"/>
-      </w:pPr>
-      <w:bookmarkStart w:id="31" w:name="_Toc159320638"/>
-      <w:r>
-        <w:t>Hébergement</w:t>
-      </w:r>
-      <w:bookmarkEnd w:id="31"/>
-    </w:p>
-    <w:p>
-      <w:pPr>
         <w:pStyle w:val="Titre1"/>
       </w:pPr>
-      <w:bookmarkStart w:id="32" w:name="_Toc159320639"/>
+      <w:bookmarkStart w:id="31" w:name="_Toc160437108"/>
       <w:r>
         <w:lastRenderedPageBreak/>
         <w:t>Synthèse</w:t>
       </w:r>
+      <w:bookmarkEnd w:id="31"/>
+    </w:p>
+    <w:p>
+      <w:pPr>
+        <w:pStyle w:val="Titre2"/>
+      </w:pPr>
+      <w:bookmarkStart w:id="32" w:name="_Toc160437109"/>
+      <w:r>
+        <w:t xml:space="preserve">Différence de </w:t>
+      </w:r>
+      <w:proofErr w:type="gramStart"/>
+      <w:r>
+        <w:t>timing</w:t>
+      </w:r>
       <w:bookmarkEnd w:id="32"/>
+      <w:proofErr w:type="gramEnd"/>
     </w:p>
     <w:p>
       <w:pPr>
         <w:pStyle w:val="Titre2"/>
       </w:pPr>
-      <w:bookmarkStart w:id="33" w:name="_Toc159320640"/>
-      <w:r>
-        <w:t xml:space="preserve">Différence de </w:t>
-      </w:r>
-      <w:proofErr w:type="gramStart"/>
-      <w:r>
-        <w:t>timing</w:t>
+      <w:r>
+        <w:t>Différence avec la conception</w:t>
+      </w:r>
+    </w:p>
+    <w:p>
+      <w:pPr>
+        <w:pStyle w:val="Titre2"/>
+      </w:pPr>
+      <w:bookmarkStart w:id="33" w:name="_Toc160437110"/>
+      <w:r>
+        <w:t>Conclusion</w:t>
       </w:r>
       <w:bookmarkEnd w:id="33"/>
-      <w:proofErr w:type="gramEnd"/>
-    </w:p>
-    <w:p>
-      <w:pPr>
-        <w:pStyle w:val="Titre2"/>
-      </w:pPr>
-      <w:bookmarkStart w:id="34" w:name="_Toc159320641"/>
-      <w:r>
-        <w:t>Conclusion</w:t>
+    </w:p>
+    <w:p>
+      <w:pPr>
+        <w:pStyle w:val="Titre3"/>
+      </w:pPr>
+      <w:bookmarkStart w:id="34" w:name="_Toc160437111"/>
+      <w:r>
+        <w:t>Ce que je retiens de ce module</w:t>
       </w:r>
       <w:bookmarkEnd w:id="34"/>
     </w:p>
@@ -4884,9 +7633,9 @@
       <w:pPr>
         <w:pStyle w:val="Titre3"/>
       </w:pPr>
-      <w:bookmarkStart w:id="35" w:name="_Toc159320642"/>
-      <w:r>
-        <w:t>Ce que je retiens de ce module</w:t>
+      <w:bookmarkStart w:id="35" w:name="_Toc160437112"/>
+      <w:r>
+        <w:t>Amélioration / proposition</w:t>
       </w:r>
       <w:bookmarkEnd w:id="35"/>
     </w:p>
@@ -4894,58 +7643,46 @@
       <w:pPr>
         <w:pStyle w:val="Titre3"/>
       </w:pPr>
-      <w:bookmarkStart w:id="36" w:name="_Toc159320643"/>
-      <w:r>
-        <w:t>Amélioration / proposition</w:t>
+      <w:bookmarkStart w:id="36" w:name="_Toc160437113"/>
+      <w:r>
+        <w:t>Mes points forts et faibles</w:t>
       </w:r>
       <w:bookmarkEnd w:id="36"/>
     </w:p>
     <w:p>
       <w:pPr>
-        <w:pStyle w:val="Titre3"/>
-      </w:pPr>
-      <w:bookmarkStart w:id="37" w:name="_Toc159320644"/>
-      <w:r>
-        <w:t>Mes points forts et faibles</w:t>
-      </w:r>
-      <w:bookmarkEnd w:id="37"/>
-    </w:p>
-    <w:p>
-      <w:pPr>
         <w:pStyle w:val="Titre1"/>
       </w:pPr>
-      <w:bookmarkStart w:id="38" w:name="_Toc159320645"/>
+      <w:bookmarkStart w:id="37" w:name="_Toc160437114"/>
       <w:r>
         <w:lastRenderedPageBreak/>
         <w:t>Glossaire et Bibliographie</w:t>
       </w:r>
+      <w:bookmarkEnd w:id="37"/>
+    </w:p>
+    <w:p>
+      <w:pPr>
+        <w:pStyle w:val="Titre2"/>
+      </w:pPr>
+      <w:bookmarkStart w:id="38" w:name="_Toc160437115"/>
+      <w:r>
+        <w:t>Bouts de code</w:t>
+      </w:r>
       <w:bookmarkEnd w:id="38"/>
     </w:p>
     <w:p>
       <w:pPr>
         <w:pStyle w:val="Titre2"/>
       </w:pPr>
-      <w:bookmarkStart w:id="39" w:name="_Toc159320646"/>
-      <w:r>
-        <w:t>Bouts de code</w:t>
+      <w:bookmarkStart w:id="39" w:name="_Toc160437116"/>
+      <w:proofErr w:type="gramStart"/>
+      <w:r>
+        <w:t>documentation</w:t>
       </w:r>
       <w:bookmarkEnd w:id="39"/>
-    </w:p>
-    <w:p>
-      <w:pPr>
-        <w:pStyle w:val="Titre2"/>
-      </w:pPr>
-      <w:bookmarkStart w:id="40" w:name="_Toc159320647"/>
-      <w:proofErr w:type="gramStart"/>
-      <w:r>
-        <w:t>documentation</w:t>
-      </w:r>
-      <w:bookmarkEnd w:id="40"/>
       <w:proofErr w:type="gramEnd"/>
     </w:p>
     <w:sectPr>
-      <w:headerReference w:type="default" r:id="rId35"/>
-      <w:footerReference w:type="default" r:id="rId36"/>
       <w:pgSz w:w="11906" w:h="16838"/>
       <w:pgMar w:top="1417" w:right="1417" w:bottom="1417" w:left="1417" w:header="708" w:footer="708" w:gutter="0"/>
       <w:cols w:space="708"/>
@@ -4957,7 +7694,7 @@
 
 <file path=word/comments.xml><?xml version="1.0" encoding="utf-8"?>
 <w:comments xmlns:wpc="http://schemas.microsoft.com/office/word/2010/wordprocessingCanvas" xmlns:cx="http://schemas.microsoft.com/office/drawing/2014/chartex" xmlns:cx1="http://schemas.microsoft.com/office/drawing/2015/9/8/chartex" xmlns:cx2="http://schemas.microsoft.com/office/drawing/2015/10/21/chartex" xmlns:cx3="http://schemas.microsoft.com/office/drawing/2016/5/9/chartex" xmlns:cx4="http://schemas.microsoft.com/office/drawing/2016/5/10/chartex" xmlns:cx5="http://schemas.microsoft.com/office/drawing/2016/5/11/chartex" xmlns:cx6="http://schemas.microsoft.com/office/drawing/2016/5/12/chartex" xmlns:cx7="http://schemas.microsoft.com/office/drawing/2016/5/13/chartex" xmlns:cx8="http://schemas.microsoft.com/office/drawing/2016/5/14/chartex" xmlns:mc="http://schemas.openxmlformats.org/markup-compatibility/2006" xmlns:aink="http://schemas.microsoft.com/office/drawing/2016/ink" xmlns:am3d="http://schemas.microsoft.com/office/drawing/2017/model3d" xmlns:o="urn:schemas-microsoft-com:office:office" xmlns:oel="http://schemas.microsoft.com/office/2019/extlst" xmlns:r="http://schemas.openxmlformats.org/officeDocument/2006/relationships" xmlns:m="http://schemas.openxmlformats.org/officeDocument/2006/math" xmlns:v="urn:schemas-microsoft-com:vml" xmlns:wp14="http://schemas.microsoft.com/office/word/2010/wordprocessingDrawing" xmlns:wp="http://schemas.openxmlformats.org/drawingml/2006/wordprocessingDrawing" xmlns:w10="urn:schemas-microsoft-com:office:word" xmlns:w="http://schemas.openxmlformats.org/wordprocessingml/2006/main" xmlns:w14="http://schemas.microsoft.com/office/word/2010/wordml" xmlns:w15="http://schemas.microsoft.com/office/word/2012/wordml" xmlns:w16cex="http://schemas.microsoft.com/office/word/2018/wordml/cex" xmlns:w16cid="http://schemas.microsoft.com/office/word/2016/wordml/cid" xmlns:w16="http://schemas.microsoft.com/office/word/2018/wordml" xmlns:w16sdtdh="http://schemas.microsoft.com/office/word/2020/wordml/sdtdatahash" xmlns:w16se="http://schemas.microsoft.com/office/word/2015/wordml/symex" xmlns:wpg="http://schemas.microsoft.com/office/word/2010/wordprocessingGroup" xmlns:wpi="http://schemas.microsoft.com/office/word/2010/wordprocessingInk" xmlns:wne="http://schemas.microsoft.com/office/word/2006/wordml" xmlns:wps="http://schemas.microsoft.com/office/word/2010/wordprocessingShape" mc:Ignorable="w14 w15 w16se w16cid w16 w16cex w16sdtdh wp14">
-  <w:comment w:id="0" w:author="Auteur" w:initials="A">
+  <w:comment w:id="3" w:author="Auteur" w:initials="A">
     <w:p>
       <w:pPr>
         <w:pStyle w:val="Commentaire"/>
@@ -4971,11 +7708,11 @@
         <w:annotationRef/>
       </w:r>
       <w:r>
-        <w:t>A mettre à jour.</w:t>
+        <w:t>Pas exigé mais à compléter si présent.</w:t>
       </w:r>
     </w:p>
   </w:comment>
-  <w:comment w:id="4" w:author="Auteur" w:initials="A">
+  <w:comment w:id="7" w:author="Auteur" w:initials="A">
     <w:p>
       <w:pPr>
         <w:pStyle w:val="Commentaire"/>
@@ -4989,29 +7726,11 @@
         <w:annotationRef/>
       </w:r>
       <w:r>
-        <w:t>Pas exigé mais à compléter si présent.</w:t>
+        <w:t>Il s'agit du planning initial, à faire figurer sans les croix</w:t>
       </w:r>
     </w:p>
   </w:comment>
-  <w:comment w:id="8" w:author="Auteur" w:initials="A">
-    <w:p>
-      <w:pPr>
-        <w:pStyle w:val="Commentaire"/>
-        <w:ind w:left="0"/>
-        <w:jc w:val="left"/>
-      </w:pPr>
-      <w:r>
-        <w:rPr>
-          <w:rStyle w:val="Marquedecommentaire"/>
-        </w:rPr>
-        <w:annotationRef/>
-      </w:r>
-      <w:r>
-        <w:t>Il s'agit du planning initial, à faire figurer sans les croix</w:t>
-      </w:r>
-    </w:p>
-  </w:comment>
-  <w:comment w:id="22" w:author="Auteur" w:initials="A">
+  <w:comment w:id="21" w:author="Auteur" w:initials="A">
     <w:p>
       <w:pPr>
         <w:pStyle w:val="Commentaire"/>
@@ -5034,7 +7753,6 @@
 
 <file path=word/commentsExtended.xml><?xml version="1.0" encoding="utf-8"?>
 <w15:commentsEx xmlns:wpc="http://schemas.microsoft.com/office/word/2010/wordprocessingCanvas" xmlns:cx="http://schemas.microsoft.com/office/drawing/2014/chartex" xmlns:cx1="http://schemas.microsoft.com/office/drawing/2015/9/8/chartex" xmlns:cx2="http://schemas.microsoft.com/office/drawing/2015/10/21/chartex" xmlns:cx3="http://schemas.microsoft.com/office/drawing/2016/5/9/chartex" xmlns:cx4="http://schemas.microsoft.com/office/drawing/2016/5/10/chartex" xmlns:cx5="http://schemas.microsoft.com/office/drawing/2016/5/11/chartex" xmlns:cx6="http://schemas.microsoft.com/office/drawing/2016/5/12/chartex" xmlns:cx7="http://schemas.microsoft.com/office/drawing/2016/5/13/chartex" xmlns:cx8="http://schemas.microsoft.com/office/drawing/2016/5/14/chartex" xmlns:mc="http://schemas.openxmlformats.org/markup-compatibility/2006" xmlns:aink="http://schemas.microsoft.com/office/drawing/2016/ink" xmlns:am3d="http://schemas.microsoft.com/office/drawing/2017/model3d" xmlns:o="urn:schemas-microsoft-com:office:office" xmlns:oel="http://schemas.microsoft.com/office/2019/extlst" xmlns:r="http://schemas.openxmlformats.org/officeDocument/2006/relationships" xmlns:m="http://schemas.openxmlformats.org/officeDocument/2006/math" xmlns:v="urn:schemas-microsoft-com:vml" xmlns:wp14="http://schemas.microsoft.com/office/word/2010/wordprocessingDrawing" xmlns:wp="http://schemas.openxmlformats.org/drawingml/2006/wordprocessingDrawing" xmlns:w10="urn:schemas-microsoft-com:office:word" xmlns:w="http://schemas.openxmlformats.org/wordprocessingml/2006/main" xmlns:w14="http://schemas.microsoft.com/office/word/2010/wordml" xmlns:w15="http://schemas.microsoft.com/office/word/2012/wordml" xmlns:w16cex="http://schemas.microsoft.com/office/word/2018/wordml/cex" xmlns:w16cid="http://schemas.microsoft.com/office/word/2016/wordml/cid" xmlns:w16="http://schemas.microsoft.com/office/word/2018/wordml" xmlns:w16sdtdh="http://schemas.microsoft.com/office/word/2020/wordml/sdtdatahash" xmlns:w16se="http://schemas.microsoft.com/office/word/2015/wordml/symex" xmlns:wpg="http://schemas.microsoft.com/office/word/2010/wordprocessingGroup" xmlns:wpi="http://schemas.microsoft.com/office/word/2010/wordprocessingInk" xmlns:wne="http://schemas.microsoft.com/office/word/2006/wordml" xmlns:wps="http://schemas.microsoft.com/office/word/2010/wordprocessingShape" mc:Ignorable="w14 w15 w16se w16cid w16 w16cex w16sdtdh wp14">
-  <w15:commentEx w15:paraId="703EC0D8" w15:done="0"/>
   <w15:commentEx w15:paraId="7C80DB9D" w15:done="0"/>
   <w15:commentEx w15:paraId="79F28DC8" w15:done="0"/>
   <w15:commentEx w15:paraId="24E9D97E" w15:done="1"/>
@@ -5043,7 +7761,6 @@
 
 <file path=word/commentsIds.xml><?xml version="1.0" encoding="utf-8"?>
 <w16cid:commentsIds xmlns:wpc="http://schemas.microsoft.com/office/word/2010/wordprocessingCanvas" xmlns:cx="http://schemas.microsoft.com/office/drawing/2014/chartex" xmlns:cx1="http://schemas.microsoft.com/office/drawing/2015/9/8/chartex" xmlns:cx2="http://schemas.microsoft.com/office/drawing/2015/10/21/chartex" xmlns:cx3="http://schemas.microsoft.com/office/drawing/2016/5/9/chartex" xmlns:cx4="http://schemas.microsoft.com/office/drawing/2016/5/10/chartex" xmlns:cx5="http://schemas.microsoft.com/office/drawing/2016/5/11/chartex" xmlns:cx6="http://schemas.microsoft.com/office/drawing/2016/5/12/chartex" xmlns:cx7="http://schemas.microsoft.com/office/drawing/2016/5/13/chartex" xmlns:cx8="http://schemas.microsoft.com/office/drawing/2016/5/14/chartex" xmlns:mc="http://schemas.openxmlformats.org/markup-compatibility/2006" xmlns:aink="http://schemas.microsoft.com/office/drawing/2016/ink" xmlns:am3d="http://schemas.microsoft.com/office/drawing/2017/model3d" xmlns:o="urn:schemas-microsoft-com:office:office" xmlns:oel="http://schemas.microsoft.com/office/2019/extlst" xmlns:r="http://schemas.openxmlformats.org/officeDocument/2006/relationships" xmlns:m="http://schemas.openxmlformats.org/officeDocument/2006/math" xmlns:v="urn:schemas-microsoft-com:vml" xmlns:wp14="http://schemas.microsoft.com/office/word/2010/wordprocessingDrawing" xmlns:wp="http://schemas.openxmlformats.org/drawingml/2006/wordprocessingDrawing" xmlns:w10="urn:schemas-microsoft-com:office:word" xmlns:w="http://schemas.openxmlformats.org/wordprocessingml/2006/main" xmlns:w14="http://schemas.microsoft.com/office/word/2010/wordml" xmlns:w15="http://schemas.microsoft.com/office/word/2012/wordml" xmlns:w16cex="http://schemas.microsoft.com/office/word/2018/wordml/cex" xmlns:w16cid="http://schemas.microsoft.com/office/word/2016/wordml/cid" xmlns:w16="http://schemas.microsoft.com/office/word/2018/wordml" xmlns:w16sdtdh="http://schemas.microsoft.com/office/word/2020/wordml/sdtdatahash" xmlns:w16se="http://schemas.microsoft.com/office/word/2015/wordml/symex" xmlns:wpg="http://schemas.microsoft.com/office/word/2010/wordprocessingGroup" xmlns:wpi="http://schemas.microsoft.com/office/word/2010/wordprocessingInk" xmlns:wne="http://schemas.microsoft.com/office/word/2006/wordml" xmlns:wps="http://schemas.microsoft.com/office/word/2010/wordprocessingShape" mc:Ignorable="w14 w15 w16se w16cid w16 w16cex w16sdtdh wp14">
-  <w16cid:commentId w16cid:paraId="703EC0D8" w16cid:durableId="2980557E"/>
   <w16cid:commentId w16cid:paraId="7C80DB9D" w16cid:durableId="298055B3"/>
   <w16cid:commentId w16cid:paraId="79F28DC8" w16cid:durableId="298055BE"/>
   <w16cid:commentId w16cid:paraId="24E9D97E" w16cid:durableId="29805601"/>

</xml_diff>

<commit_message>
Finition du projet pour la V1
</commit_message>
<xml_diff>
--- a/documentation/151_RP_GENDRE.docx
+++ b/documentation/151_RP_GENDRE.docx
@@ -105,7 +105,7 @@
         <w:rPr>
           <w:noProof/>
         </w:rPr>
-        <w:t>04.03.2024</w:t>
+        <w:t>05.03.2024</w:t>
       </w:r>
       <w:r>
         <w:fldChar w:fldCharType="end"/>
@@ -396,7 +396,7 @@
         <w:rPr>
           <w:noProof/>
         </w:rPr>
-        <w:instrText xml:space="preserve"> PAGEREF _Toc160437080 \h </w:instrText>
+        <w:instrText xml:space="preserve"> PAGEREF _Toc160525183 \h </w:instrText>
       </w:r>
       <w:r>
         <w:rPr>
@@ -481,7 +481,7 @@
         <w:rPr>
           <w:noProof/>
         </w:rPr>
-        <w:instrText xml:space="preserve"> PAGEREF _Toc160437081 \h </w:instrText>
+        <w:instrText xml:space="preserve"> PAGEREF _Toc160525184 \h </w:instrText>
       </w:r>
       <w:r>
         <w:rPr>
@@ -566,7 +566,7 @@
         <w:rPr>
           <w:noProof/>
         </w:rPr>
-        <w:instrText xml:space="preserve"> PAGEREF _Toc160437082 \h </w:instrText>
+        <w:instrText xml:space="preserve"> PAGEREF _Toc160525185 \h </w:instrText>
       </w:r>
       <w:r>
         <w:rPr>
@@ -651,7 +651,7 @@
         <w:rPr>
           <w:noProof/>
         </w:rPr>
-        <w:instrText xml:space="preserve"> PAGEREF _Toc160437083 \h </w:instrText>
+        <w:instrText xml:space="preserve"> PAGEREF _Toc160525186 \h </w:instrText>
       </w:r>
       <w:r>
         <w:rPr>
@@ -736,7 +736,7 @@
         <w:rPr>
           <w:noProof/>
         </w:rPr>
-        <w:instrText xml:space="preserve"> PAGEREF _Toc160437084 \h </w:instrText>
+        <w:instrText xml:space="preserve"> PAGEREF _Toc160525187 \h </w:instrText>
       </w:r>
       <w:r>
         <w:rPr>
@@ -821,7 +821,7 @@
         <w:rPr>
           <w:noProof/>
         </w:rPr>
-        <w:instrText xml:space="preserve"> PAGEREF _Toc160437085 \h </w:instrText>
+        <w:instrText xml:space="preserve"> PAGEREF _Toc160525188 \h </w:instrText>
       </w:r>
       <w:r>
         <w:rPr>
@@ -908,7 +908,7 @@
         <w:rPr>
           <w:noProof/>
         </w:rPr>
-        <w:instrText xml:space="preserve"> PAGEREF _Toc160437086 \h </w:instrText>
+        <w:instrText xml:space="preserve"> PAGEREF _Toc160525189 \h </w:instrText>
       </w:r>
       <w:r>
         <w:rPr>
@@ -993,7 +993,7 @@
         <w:rPr>
           <w:noProof/>
         </w:rPr>
-        <w:instrText xml:space="preserve"> PAGEREF _Toc160437087 \h </w:instrText>
+        <w:instrText xml:space="preserve"> PAGEREF _Toc160525190 \h </w:instrText>
       </w:r>
       <w:r>
         <w:rPr>
@@ -1080,7 +1080,7 @@
         <w:rPr>
           <w:noProof/>
         </w:rPr>
-        <w:instrText xml:space="preserve"> PAGEREF _Toc160437088 \h </w:instrText>
+        <w:instrText xml:space="preserve"> PAGEREF _Toc160525191 \h </w:instrText>
       </w:r>
       <w:r>
         <w:rPr>
@@ -1167,7 +1167,7 @@
         <w:rPr>
           <w:noProof/>
         </w:rPr>
-        <w:instrText xml:space="preserve"> PAGEREF _Toc160437089 \h </w:instrText>
+        <w:instrText xml:space="preserve"> PAGEREF _Toc160525192 \h </w:instrText>
       </w:r>
       <w:r>
         <w:rPr>
@@ -1254,7 +1254,7 @@
         <w:rPr>
           <w:noProof/>
         </w:rPr>
-        <w:instrText xml:space="preserve"> PAGEREF _Toc160437090 \h </w:instrText>
+        <w:instrText xml:space="preserve"> PAGEREF _Toc160525193 \h </w:instrText>
       </w:r>
       <w:r>
         <w:rPr>
@@ -1339,7 +1339,7 @@
         <w:rPr>
           <w:noProof/>
         </w:rPr>
-        <w:instrText xml:space="preserve"> PAGEREF _Toc160437091 \h </w:instrText>
+        <w:instrText xml:space="preserve"> PAGEREF _Toc160525194 \h </w:instrText>
       </w:r>
       <w:r>
         <w:rPr>
@@ -1424,7 +1424,7 @@
         <w:rPr>
           <w:noProof/>
         </w:rPr>
-        <w:instrText xml:space="preserve"> PAGEREF _Toc160437092 \h </w:instrText>
+        <w:instrText xml:space="preserve"> PAGEREF _Toc160525195 \h </w:instrText>
       </w:r>
       <w:r>
         <w:rPr>
@@ -1509,7 +1509,7 @@
         <w:rPr>
           <w:noProof/>
         </w:rPr>
-        <w:instrText xml:space="preserve"> PAGEREF _Toc160437093 \h </w:instrText>
+        <w:instrText xml:space="preserve"> PAGEREF _Toc160525196 \h </w:instrText>
       </w:r>
       <w:r>
         <w:rPr>
@@ -1594,7 +1594,7 @@
         <w:rPr>
           <w:noProof/>
         </w:rPr>
-        <w:instrText xml:space="preserve"> PAGEREF _Toc160437094 \h </w:instrText>
+        <w:instrText xml:space="preserve"> PAGEREF _Toc160525197 \h </w:instrText>
       </w:r>
       <w:r>
         <w:rPr>
@@ -1679,7 +1679,7 @@
         <w:rPr>
           <w:noProof/>
         </w:rPr>
-        <w:instrText xml:space="preserve"> PAGEREF _Toc160437095 \h </w:instrText>
+        <w:instrText xml:space="preserve"> PAGEREF _Toc160525198 \h </w:instrText>
       </w:r>
       <w:r>
         <w:rPr>
@@ -1766,7 +1766,7 @@
         <w:rPr>
           <w:noProof/>
         </w:rPr>
-        <w:instrText xml:space="preserve"> PAGEREF _Toc160437096 \h </w:instrText>
+        <w:instrText xml:space="preserve"> PAGEREF _Toc160525199 \h </w:instrText>
       </w:r>
       <w:r>
         <w:rPr>
@@ -1853,7 +1853,7 @@
         <w:rPr>
           <w:noProof/>
         </w:rPr>
-        <w:instrText xml:space="preserve"> PAGEREF _Toc160437097 \h </w:instrText>
+        <w:instrText xml:space="preserve"> PAGEREF _Toc160525200 \h </w:instrText>
       </w:r>
       <w:r>
         <w:rPr>
@@ -1938,7 +1938,7 @@
         <w:rPr>
           <w:noProof/>
         </w:rPr>
-        <w:instrText xml:space="preserve"> PAGEREF _Toc160437098 \h </w:instrText>
+        <w:instrText xml:space="preserve"> PAGEREF _Toc160525201 \h </w:instrText>
       </w:r>
       <w:r>
         <w:rPr>
@@ -2023,7 +2023,7 @@
         <w:rPr>
           <w:noProof/>
         </w:rPr>
-        <w:instrText xml:space="preserve"> PAGEREF _Toc160437099 \h </w:instrText>
+        <w:instrText xml:space="preserve"> PAGEREF _Toc160525202 \h </w:instrText>
       </w:r>
       <w:r>
         <w:rPr>
@@ -2110,7 +2110,7 @@
         <w:rPr>
           <w:noProof/>
         </w:rPr>
-        <w:instrText xml:space="preserve"> PAGEREF _Toc160437100 \h </w:instrText>
+        <w:instrText xml:space="preserve"> PAGEREF _Toc160525203 \h </w:instrText>
       </w:r>
       <w:r>
         <w:rPr>
@@ -2197,7 +2197,7 @@
         <w:rPr>
           <w:noProof/>
         </w:rPr>
-        <w:instrText xml:space="preserve"> PAGEREF _Toc160437101 \h </w:instrText>
+        <w:instrText xml:space="preserve"> PAGEREF _Toc160525204 \h </w:instrText>
       </w:r>
       <w:r>
         <w:rPr>
@@ -2284,7 +2284,7 @@
         <w:rPr>
           <w:noProof/>
         </w:rPr>
-        <w:instrText xml:space="preserve"> PAGEREF _Toc160437102 \h </w:instrText>
+        <w:instrText xml:space="preserve"> PAGEREF _Toc160525205 \h </w:instrText>
       </w:r>
       <w:r>
         <w:rPr>
@@ -2369,7 +2369,7 @@
         <w:rPr>
           <w:noProof/>
         </w:rPr>
-        <w:instrText xml:space="preserve"> PAGEREF _Toc160437103 \h </w:instrText>
+        <w:instrText xml:space="preserve"> PAGEREF _Toc160525206 \h </w:instrText>
       </w:r>
       <w:r>
         <w:rPr>
@@ -2436,7 +2436,7 @@
         <w:rPr>
           <w:noProof/>
         </w:rPr>
-        <w:t>Descente de code</w:t>
+        <w:t>Descente de code (envoi de messages)</w:t>
       </w:r>
       <w:r>
         <w:rPr>
@@ -2454,7 +2454,7 @@
         <w:rPr>
           <w:noProof/>
         </w:rPr>
-        <w:instrText xml:space="preserve"> PAGEREF _Toc160437104 \h </w:instrText>
+        <w:instrText xml:space="preserve"> PAGEREF _Toc160525207 \h </w:instrText>
       </w:r>
       <w:r>
         <w:rPr>
@@ -2472,6 +2472,180 @@
           <w:noProof/>
         </w:rPr>
         <w:t>13</w:t>
+      </w:r>
+      <w:r>
+        <w:rPr>
+          <w:noProof/>
+        </w:rPr>
+        <w:fldChar w:fldCharType="end"/>
+      </w:r>
+    </w:p>
+    <w:p>
+      <w:pPr>
+        <w:pStyle w:val="TM3"/>
+        <w:tabs>
+          <w:tab w:val="left" w:pos="1320"/>
+          <w:tab w:val="right" w:leader="dot" w:pos="9062"/>
+        </w:tabs>
+        <w:rPr>
+          <w:rFonts w:eastAsiaTheme="minorEastAsia" w:cstheme="minorBidi"/>
+          <w:i w:val="0"/>
+          <w:iCs w:val="0"/>
+          <w:noProof/>
+          <w:kern w:val="2"/>
+          <w:sz w:val="22"/>
+          <w:szCs w:val="22"/>
+          <w:lang w:eastAsia="fr-CH"/>
+          <w14:ligatures w14:val="standardContextual"/>
+        </w:rPr>
+      </w:pPr>
+      <w:r>
+        <w:rPr>
+          <w:noProof/>
+        </w:rPr>
+        <w:t>4.1.1.</w:t>
+      </w:r>
+      <w:r>
+        <w:rPr>
+          <w:rFonts w:eastAsiaTheme="minorEastAsia" w:cstheme="minorBidi"/>
+          <w:i w:val="0"/>
+          <w:iCs w:val="0"/>
+          <w:noProof/>
+          <w:kern w:val="2"/>
+          <w:sz w:val="22"/>
+          <w:szCs w:val="22"/>
+          <w:lang w:eastAsia="fr-CH"/>
+          <w14:ligatures w14:val="standardContextual"/>
+        </w:rPr>
+        <w:tab/>
+      </w:r>
+      <w:r>
+        <w:rPr>
+          <w:noProof/>
+        </w:rPr>
+        <w:t>Client</w:t>
+      </w:r>
+      <w:r>
+        <w:rPr>
+          <w:noProof/>
+        </w:rPr>
+        <w:tab/>
+      </w:r>
+      <w:r>
+        <w:rPr>
+          <w:noProof/>
+        </w:rPr>
+        <w:fldChar w:fldCharType="begin"/>
+      </w:r>
+      <w:r>
+        <w:rPr>
+          <w:noProof/>
+        </w:rPr>
+        <w:instrText xml:space="preserve"> PAGEREF _Toc160525208 \h </w:instrText>
+      </w:r>
+      <w:r>
+        <w:rPr>
+          <w:noProof/>
+        </w:rPr>
+      </w:r>
+      <w:r>
+        <w:rPr>
+          <w:noProof/>
+        </w:rPr>
+        <w:fldChar w:fldCharType="separate"/>
+      </w:r>
+      <w:r>
+        <w:rPr>
+          <w:noProof/>
+        </w:rPr>
+        <w:t>13</w:t>
+      </w:r>
+      <w:r>
+        <w:rPr>
+          <w:noProof/>
+        </w:rPr>
+        <w:fldChar w:fldCharType="end"/>
+      </w:r>
+    </w:p>
+    <w:p>
+      <w:pPr>
+        <w:pStyle w:val="TM3"/>
+        <w:tabs>
+          <w:tab w:val="left" w:pos="1320"/>
+          <w:tab w:val="right" w:leader="dot" w:pos="9062"/>
+        </w:tabs>
+        <w:rPr>
+          <w:rFonts w:eastAsiaTheme="minorEastAsia" w:cstheme="minorBidi"/>
+          <w:i w:val="0"/>
+          <w:iCs w:val="0"/>
+          <w:noProof/>
+          <w:kern w:val="2"/>
+          <w:sz w:val="22"/>
+          <w:szCs w:val="22"/>
+          <w:lang w:eastAsia="fr-CH"/>
+          <w14:ligatures w14:val="standardContextual"/>
+        </w:rPr>
+      </w:pPr>
+      <w:r>
+        <w:rPr>
+          <w:noProof/>
+        </w:rPr>
+        <w:t>4.1.2.</w:t>
+      </w:r>
+      <w:r>
+        <w:rPr>
+          <w:rFonts w:eastAsiaTheme="minorEastAsia" w:cstheme="minorBidi"/>
+          <w:i w:val="0"/>
+          <w:iCs w:val="0"/>
+          <w:noProof/>
+          <w:kern w:val="2"/>
+          <w:sz w:val="22"/>
+          <w:szCs w:val="22"/>
+          <w:lang w:eastAsia="fr-CH"/>
+          <w14:ligatures w14:val="standardContextual"/>
+        </w:rPr>
+        <w:tab/>
+      </w:r>
+      <w:r>
+        <w:rPr>
+          <w:noProof/>
+        </w:rPr>
+        <w:t>Serveur</w:t>
+      </w:r>
+      <w:r>
+        <w:rPr>
+          <w:noProof/>
+        </w:rPr>
+        <w:tab/>
+      </w:r>
+      <w:r>
+        <w:rPr>
+          <w:noProof/>
+        </w:rPr>
+        <w:fldChar w:fldCharType="begin"/>
+      </w:r>
+      <w:r>
+        <w:rPr>
+          <w:noProof/>
+        </w:rPr>
+        <w:instrText xml:space="preserve"> PAGEREF _Toc160525209 \h </w:instrText>
+      </w:r>
+      <w:r>
+        <w:rPr>
+          <w:noProof/>
+        </w:rPr>
+      </w:r>
+      <w:r>
+        <w:rPr>
+          <w:noProof/>
+        </w:rPr>
+        <w:fldChar w:fldCharType="separate"/>
+      </w:r>
+      <w:r>
+        <w:rPr>
+          <w:noProof/>
+        </w:rPr>
+        <w:t>15</w:t>
       </w:r>
       <w:r>
         <w:rPr>
@@ -2539,7 +2713,7 @@
         <w:rPr>
           <w:noProof/>
         </w:rPr>
-        <w:instrText xml:space="preserve"> PAGEREF _Toc160437105 \h </w:instrText>
+        <w:instrText xml:space="preserve"> PAGEREF _Toc160525210 \h </w:instrText>
       </w:r>
       <w:r>
         <w:rPr>
@@ -2556,7 +2730,7 @@
         <w:rPr>
           <w:noProof/>
         </w:rPr>
-        <w:t>13</w:t>
+        <w:t>19</w:t>
       </w:r>
       <w:r>
         <w:rPr>
@@ -2624,7 +2798,7 @@
         <w:rPr>
           <w:noProof/>
         </w:rPr>
-        <w:instrText xml:space="preserve"> PAGEREF _Toc160437106 \h </w:instrText>
+        <w:instrText xml:space="preserve"> PAGEREF _Toc160525211 \h </w:instrText>
       </w:r>
       <w:r>
         <w:rPr>
@@ -2641,7 +2815,7 @@
         <w:rPr>
           <w:noProof/>
         </w:rPr>
-        <w:t>13</w:t>
+        <w:t>21</w:t>
       </w:r>
       <w:r>
         <w:rPr>
@@ -2709,7 +2883,7 @@
         <w:rPr>
           <w:noProof/>
         </w:rPr>
-        <w:instrText xml:space="preserve"> PAGEREF _Toc160437107 \h </w:instrText>
+        <w:instrText xml:space="preserve"> PAGEREF _Toc160525212 \h </w:instrText>
       </w:r>
       <w:r>
         <w:rPr>
@@ -2726,7 +2900,7 @@
         <w:rPr>
           <w:noProof/>
         </w:rPr>
-        <w:t>13</w:t>
+        <w:t>21</w:t>
       </w:r>
       <w:r>
         <w:rPr>
@@ -2794,7 +2968,7 @@
         <w:rPr>
           <w:noProof/>
         </w:rPr>
-        <w:instrText xml:space="preserve"> PAGEREF _Toc160437108 \h </w:instrText>
+        <w:instrText xml:space="preserve"> PAGEREF _Toc160525213 \h </w:instrText>
       </w:r>
       <w:r>
         <w:rPr>
@@ -2811,7 +2985,7 @@
         <w:rPr>
           <w:noProof/>
         </w:rPr>
-        <w:t>14</w:t>
+        <w:t>23</w:t>
       </w:r>
       <w:r>
         <w:rPr>
@@ -2879,7 +3053,7 @@
         <w:rPr>
           <w:noProof/>
         </w:rPr>
-        <w:instrText xml:space="preserve"> PAGEREF _Toc160437109 \h </w:instrText>
+        <w:instrText xml:space="preserve"> PAGEREF _Toc160525214 \h </w:instrText>
       </w:r>
       <w:r>
         <w:rPr>
@@ -2896,7 +3070,181 @@
         <w:rPr>
           <w:noProof/>
         </w:rPr>
-        <w:t>14</w:t>
+        <w:t>23</w:t>
+      </w:r>
+      <w:r>
+        <w:rPr>
+          <w:noProof/>
+        </w:rPr>
+        <w:fldChar w:fldCharType="end"/>
+      </w:r>
+    </w:p>
+    <w:p>
+      <w:pPr>
+        <w:pStyle w:val="TM3"/>
+        <w:tabs>
+          <w:tab w:val="left" w:pos="1320"/>
+          <w:tab w:val="right" w:leader="dot" w:pos="9062"/>
+        </w:tabs>
+        <w:rPr>
+          <w:rFonts w:eastAsiaTheme="minorEastAsia" w:cstheme="minorBidi"/>
+          <w:i w:val="0"/>
+          <w:iCs w:val="0"/>
+          <w:noProof/>
+          <w:kern w:val="2"/>
+          <w:sz w:val="22"/>
+          <w:szCs w:val="22"/>
+          <w:lang w:eastAsia="fr-CH"/>
+          <w14:ligatures w14:val="standardContextual"/>
+        </w:rPr>
+      </w:pPr>
+      <w:r>
+        <w:rPr>
+          <w:noProof/>
+        </w:rPr>
+        <w:t>5.1.1.</w:t>
+      </w:r>
+      <w:r>
+        <w:rPr>
+          <w:rFonts w:eastAsiaTheme="minorEastAsia" w:cstheme="minorBidi"/>
+          <w:i w:val="0"/>
+          <w:iCs w:val="0"/>
+          <w:noProof/>
+          <w:kern w:val="2"/>
+          <w:sz w:val="22"/>
+          <w:szCs w:val="22"/>
+          <w:lang w:eastAsia="fr-CH"/>
+          <w14:ligatures w14:val="standardContextual"/>
+        </w:rPr>
+        <w:tab/>
+      </w:r>
+      <w:r>
+        <w:rPr>
+          <w:noProof/>
+        </w:rPr>
+        <w:t>Planning avec les croix</w:t>
+      </w:r>
+      <w:r>
+        <w:rPr>
+          <w:noProof/>
+        </w:rPr>
+        <w:tab/>
+      </w:r>
+      <w:r>
+        <w:rPr>
+          <w:noProof/>
+        </w:rPr>
+        <w:fldChar w:fldCharType="begin"/>
+      </w:r>
+      <w:r>
+        <w:rPr>
+          <w:noProof/>
+        </w:rPr>
+        <w:instrText xml:space="preserve"> PAGEREF _Toc160525215 \h </w:instrText>
+      </w:r>
+      <w:r>
+        <w:rPr>
+          <w:noProof/>
+        </w:rPr>
+      </w:r>
+      <w:r>
+        <w:rPr>
+          <w:noProof/>
+        </w:rPr>
+        <w:fldChar w:fldCharType="separate"/>
+      </w:r>
+      <w:r>
+        <w:rPr>
+          <w:noProof/>
+        </w:rPr>
+        <w:t>23</w:t>
+      </w:r>
+      <w:r>
+        <w:rPr>
+          <w:noProof/>
+        </w:rPr>
+        <w:fldChar w:fldCharType="end"/>
+      </w:r>
+    </w:p>
+    <w:p>
+      <w:pPr>
+        <w:pStyle w:val="TM3"/>
+        <w:tabs>
+          <w:tab w:val="left" w:pos="1320"/>
+          <w:tab w:val="right" w:leader="dot" w:pos="9062"/>
+        </w:tabs>
+        <w:rPr>
+          <w:rFonts w:eastAsiaTheme="minorEastAsia" w:cstheme="minorBidi"/>
+          <w:i w:val="0"/>
+          <w:iCs w:val="0"/>
+          <w:noProof/>
+          <w:kern w:val="2"/>
+          <w:sz w:val="22"/>
+          <w:szCs w:val="22"/>
+          <w:lang w:eastAsia="fr-CH"/>
+          <w14:ligatures w14:val="standardContextual"/>
+        </w:rPr>
+      </w:pPr>
+      <w:r>
+        <w:rPr>
+          <w:noProof/>
+        </w:rPr>
+        <w:t>5.1.2.</w:t>
+      </w:r>
+      <w:r>
+        <w:rPr>
+          <w:rFonts w:eastAsiaTheme="minorEastAsia" w:cstheme="minorBidi"/>
+          <w:i w:val="0"/>
+          <w:iCs w:val="0"/>
+          <w:noProof/>
+          <w:kern w:val="2"/>
+          <w:sz w:val="22"/>
+          <w:szCs w:val="22"/>
+          <w:lang w:eastAsia="fr-CH"/>
+          <w14:ligatures w14:val="standardContextual"/>
+        </w:rPr>
+        <w:tab/>
+      </w:r>
+      <w:r>
+        <w:rPr>
+          <w:noProof/>
+        </w:rPr>
+        <w:t>Analyse du planning</w:t>
+      </w:r>
+      <w:r>
+        <w:rPr>
+          <w:noProof/>
+        </w:rPr>
+        <w:tab/>
+      </w:r>
+      <w:r>
+        <w:rPr>
+          <w:noProof/>
+        </w:rPr>
+        <w:fldChar w:fldCharType="begin"/>
+      </w:r>
+      <w:r>
+        <w:rPr>
+          <w:noProof/>
+        </w:rPr>
+        <w:instrText xml:space="preserve"> PAGEREF _Toc160525216 \h </w:instrText>
+      </w:r>
+      <w:r>
+        <w:rPr>
+          <w:noProof/>
+        </w:rPr>
+      </w:r>
+      <w:r>
+        <w:rPr>
+          <w:noProof/>
+        </w:rPr>
+        <w:fldChar w:fldCharType="separate"/>
+      </w:r>
+      <w:r>
+        <w:rPr>
+          <w:noProof/>
+        </w:rPr>
+        <w:t>23</w:t>
       </w:r>
       <w:r>
         <w:rPr>
@@ -2946,6 +3294,91 @@
         <w:rPr>
           <w:noProof/>
         </w:rPr>
+        <w:t>Différence avec la conception</w:t>
+      </w:r>
+      <w:r>
+        <w:rPr>
+          <w:noProof/>
+        </w:rPr>
+        <w:tab/>
+      </w:r>
+      <w:r>
+        <w:rPr>
+          <w:noProof/>
+        </w:rPr>
+        <w:fldChar w:fldCharType="begin"/>
+      </w:r>
+      <w:r>
+        <w:rPr>
+          <w:noProof/>
+        </w:rPr>
+        <w:instrText xml:space="preserve"> PAGEREF _Toc160525217 \h </w:instrText>
+      </w:r>
+      <w:r>
+        <w:rPr>
+          <w:noProof/>
+        </w:rPr>
+      </w:r>
+      <w:r>
+        <w:rPr>
+          <w:noProof/>
+        </w:rPr>
+        <w:fldChar w:fldCharType="separate"/>
+      </w:r>
+      <w:r>
+        <w:rPr>
+          <w:noProof/>
+        </w:rPr>
+        <w:t>23</w:t>
+      </w:r>
+      <w:r>
+        <w:rPr>
+          <w:noProof/>
+        </w:rPr>
+        <w:fldChar w:fldCharType="end"/>
+      </w:r>
+    </w:p>
+    <w:p>
+      <w:pPr>
+        <w:pStyle w:val="TM2"/>
+        <w:tabs>
+          <w:tab w:val="left" w:pos="880"/>
+          <w:tab w:val="right" w:leader="dot" w:pos="9062"/>
+        </w:tabs>
+        <w:rPr>
+          <w:rFonts w:eastAsiaTheme="minorEastAsia" w:cstheme="minorBidi"/>
+          <w:smallCaps w:val="0"/>
+          <w:noProof/>
+          <w:kern w:val="2"/>
+          <w:sz w:val="22"/>
+          <w:szCs w:val="22"/>
+          <w:lang w:eastAsia="fr-CH"/>
+          <w14:ligatures w14:val="standardContextual"/>
+        </w:rPr>
+      </w:pPr>
+      <w:r>
+        <w:rPr>
+          <w:noProof/>
+        </w:rPr>
+        <w:t>5.3.</w:t>
+      </w:r>
+      <w:r>
+        <w:rPr>
+          <w:rFonts w:eastAsiaTheme="minorEastAsia" w:cstheme="minorBidi"/>
+          <w:smallCaps w:val="0"/>
+          <w:noProof/>
+          <w:kern w:val="2"/>
+          <w:sz w:val="22"/>
+          <w:szCs w:val="22"/>
+          <w:lang w:eastAsia="fr-CH"/>
+          <w14:ligatures w14:val="standardContextual"/>
+        </w:rPr>
+        <w:tab/>
+      </w:r>
+      <w:r>
+        <w:rPr>
+          <w:noProof/>
+        </w:rPr>
         <w:t>Conclusion</w:t>
       </w:r>
       <w:r>
@@ -2964,7 +3397,7 @@
         <w:rPr>
           <w:noProof/>
         </w:rPr>
-        <w:instrText xml:space="preserve"> PAGEREF _Toc160437110 \h </w:instrText>
+        <w:instrText xml:space="preserve"> PAGEREF _Toc160525218 \h </w:instrText>
       </w:r>
       <w:r>
         <w:rPr>
@@ -2981,7 +3414,7 @@
         <w:rPr>
           <w:noProof/>
         </w:rPr>
-        <w:t>14</w:t>
+        <w:t>24</w:t>
       </w:r>
       <w:r>
         <w:rPr>
@@ -3013,7 +3446,7 @@
         <w:rPr>
           <w:noProof/>
         </w:rPr>
-        <w:t>5.2.1.</w:t>
+        <w:t>5.3.1.</w:t>
       </w:r>
       <w:r>
         <w:rPr>
@@ -3051,7 +3484,7 @@
         <w:rPr>
           <w:noProof/>
         </w:rPr>
-        <w:instrText xml:space="preserve"> PAGEREF _Toc160437111 \h </w:instrText>
+        <w:instrText xml:space="preserve"> PAGEREF _Toc160525219 \h </w:instrText>
       </w:r>
       <w:r>
         <w:rPr>
@@ -3068,7 +3501,7 @@
         <w:rPr>
           <w:noProof/>
         </w:rPr>
-        <w:t>14</w:t>
+        <w:t>24</w:t>
       </w:r>
       <w:r>
         <w:rPr>
@@ -3100,7 +3533,7 @@
         <w:rPr>
           <w:noProof/>
         </w:rPr>
-        <w:t>5.2.2.</w:t>
+        <w:t>5.3.2.</w:t>
       </w:r>
       <w:r>
         <w:rPr>
@@ -3138,7 +3571,7 @@
         <w:rPr>
           <w:noProof/>
         </w:rPr>
-        <w:instrText xml:space="preserve"> PAGEREF _Toc160437112 \h </w:instrText>
+        <w:instrText xml:space="preserve"> PAGEREF _Toc160525220 \h </w:instrText>
       </w:r>
       <w:r>
         <w:rPr>
@@ -3155,7 +3588,7 @@
         <w:rPr>
           <w:noProof/>
         </w:rPr>
-        <w:t>14</w:t>
+        <w:t>24</w:t>
       </w:r>
       <w:r>
         <w:rPr>
@@ -3187,7 +3620,7 @@
         <w:rPr>
           <w:noProof/>
         </w:rPr>
-        <w:t>5.2.3.</w:t>
+        <w:t>5.3.3.</w:t>
       </w:r>
       <w:r>
         <w:rPr>
@@ -3225,7 +3658,7 @@
         <w:rPr>
           <w:noProof/>
         </w:rPr>
-        <w:instrText xml:space="preserve"> PAGEREF _Toc160437113 \h </w:instrText>
+        <w:instrText xml:space="preserve"> PAGEREF _Toc160525221 \h </w:instrText>
       </w:r>
       <w:r>
         <w:rPr>
@@ -3242,262 +3675,7 @@
         <w:rPr>
           <w:noProof/>
         </w:rPr>
-        <w:t>14</w:t>
-      </w:r>
-      <w:r>
-        <w:rPr>
-          <w:noProof/>
-        </w:rPr>
-        <w:fldChar w:fldCharType="end"/>
-      </w:r>
-    </w:p>
-    <w:p>
-      <w:pPr>
-        <w:pStyle w:val="TM1"/>
-        <w:rPr>
-          <w:rFonts w:eastAsiaTheme="minorEastAsia" w:cstheme="minorBidi"/>
-          <w:b w:val="0"/>
-          <w:bCs w:val="0"/>
-          <w:caps w:val="0"/>
-          <w:noProof/>
-          <w:kern w:val="2"/>
-          <w:sz w:val="22"/>
-          <w:szCs w:val="22"/>
-          <w:lang w:eastAsia="fr-CH"/>
-          <w14:ligatures w14:val="standardContextual"/>
-        </w:rPr>
-      </w:pPr>
-      <w:r>
-        <w:rPr>
-          <w:noProof/>
-        </w:rPr>
-        <w:t>6.</w:t>
-      </w:r>
-      <w:r>
-        <w:rPr>
-          <w:rFonts w:eastAsiaTheme="minorEastAsia" w:cstheme="minorBidi"/>
-          <w:b w:val="0"/>
-          <w:bCs w:val="0"/>
-          <w:caps w:val="0"/>
-          <w:noProof/>
-          <w:kern w:val="2"/>
-          <w:sz w:val="22"/>
-          <w:szCs w:val="22"/>
-          <w:lang w:eastAsia="fr-CH"/>
-          <w14:ligatures w14:val="standardContextual"/>
-        </w:rPr>
-        <w:tab/>
-      </w:r>
-      <w:r>
-        <w:rPr>
-          <w:noProof/>
-        </w:rPr>
-        <w:t>Glossaire et Bibliographie</w:t>
-      </w:r>
-      <w:r>
-        <w:rPr>
-          <w:noProof/>
-        </w:rPr>
-        <w:tab/>
-      </w:r>
-      <w:r>
-        <w:rPr>
-          <w:noProof/>
-        </w:rPr>
-        <w:fldChar w:fldCharType="begin"/>
-      </w:r>
-      <w:r>
-        <w:rPr>
-          <w:noProof/>
-        </w:rPr>
-        <w:instrText xml:space="preserve"> PAGEREF _Toc160437114 \h </w:instrText>
-      </w:r>
-      <w:r>
-        <w:rPr>
-          <w:noProof/>
-        </w:rPr>
-      </w:r>
-      <w:r>
-        <w:rPr>
-          <w:noProof/>
-        </w:rPr>
-        <w:fldChar w:fldCharType="separate"/>
-      </w:r>
-      <w:r>
-        <w:rPr>
-          <w:noProof/>
-        </w:rPr>
-        <w:t>15</w:t>
-      </w:r>
-      <w:r>
-        <w:rPr>
-          <w:noProof/>
-        </w:rPr>
-        <w:fldChar w:fldCharType="end"/>
-      </w:r>
-    </w:p>
-    <w:p>
-      <w:pPr>
-        <w:pStyle w:val="TM2"/>
-        <w:tabs>
-          <w:tab w:val="left" w:pos="880"/>
-          <w:tab w:val="right" w:leader="dot" w:pos="9062"/>
-        </w:tabs>
-        <w:rPr>
-          <w:rFonts w:eastAsiaTheme="minorEastAsia" w:cstheme="minorBidi"/>
-          <w:smallCaps w:val="0"/>
-          <w:noProof/>
-          <w:kern w:val="2"/>
-          <w:sz w:val="22"/>
-          <w:szCs w:val="22"/>
-          <w:lang w:eastAsia="fr-CH"/>
-          <w14:ligatures w14:val="standardContextual"/>
-        </w:rPr>
-      </w:pPr>
-      <w:r>
-        <w:rPr>
-          <w:noProof/>
-        </w:rPr>
-        <w:t>6.1.</w:t>
-      </w:r>
-      <w:r>
-        <w:rPr>
-          <w:rFonts w:eastAsiaTheme="minorEastAsia" w:cstheme="minorBidi"/>
-          <w:smallCaps w:val="0"/>
-          <w:noProof/>
-          <w:kern w:val="2"/>
-          <w:sz w:val="22"/>
-          <w:szCs w:val="22"/>
-          <w:lang w:eastAsia="fr-CH"/>
-          <w14:ligatures w14:val="standardContextual"/>
-        </w:rPr>
-        <w:tab/>
-      </w:r>
-      <w:r>
-        <w:rPr>
-          <w:noProof/>
-        </w:rPr>
-        <w:t>Bouts de code</w:t>
-      </w:r>
-      <w:r>
-        <w:rPr>
-          <w:noProof/>
-        </w:rPr>
-        <w:tab/>
-      </w:r>
-      <w:r>
-        <w:rPr>
-          <w:noProof/>
-        </w:rPr>
-        <w:fldChar w:fldCharType="begin"/>
-      </w:r>
-      <w:r>
-        <w:rPr>
-          <w:noProof/>
-        </w:rPr>
-        <w:instrText xml:space="preserve"> PAGEREF _Toc160437115 \h </w:instrText>
-      </w:r>
-      <w:r>
-        <w:rPr>
-          <w:noProof/>
-        </w:rPr>
-      </w:r>
-      <w:r>
-        <w:rPr>
-          <w:noProof/>
-        </w:rPr>
-        <w:fldChar w:fldCharType="separate"/>
-      </w:r>
-      <w:r>
-        <w:rPr>
-          <w:noProof/>
-        </w:rPr>
-        <w:t>15</w:t>
-      </w:r>
-      <w:r>
-        <w:rPr>
-          <w:noProof/>
-        </w:rPr>
-        <w:fldChar w:fldCharType="end"/>
-      </w:r>
-    </w:p>
-    <w:p>
-      <w:pPr>
-        <w:pStyle w:val="TM2"/>
-        <w:tabs>
-          <w:tab w:val="left" w:pos="880"/>
-          <w:tab w:val="right" w:leader="dot" w:pos="9062"/>
-        </w:tabs>
-        <w:rPr>
-          <w:rFonts w:eastAsiaTheme="minorEastAsia" w:cstheme="minorBidi"/>
-          <w:smallCaps w:val="0"/>
-          <w:noProof/>
-          <w:kern w:val="2"/>
-          <w:sz w:val="22"/>
-          <w:szCs w:val="22"/>
-          <w:lang w:eastAsia="fr-CH"/>
-          <w14:ligatures w14:val="standardContextual"/>
-        </w:rPr>
-      </w:pPr>
-      <w:r>
-        <w:rPr>
-          <w:noProof/>
-        </w:rPr>
-        <w:t>6.2.</w:t>
-      </w:r>
-      <w:r>
-        <w:rPr>
-          <w:rFonts w:eastAsiaTheme="minorEastAsia" w:cstheme="minorBidi"/>
-          <w:smallCaps w:val="0"/>
-          <w:noProof/>
-          <w:kern w:val="2"/>
-          <w:sz w:val="22"/>
-          <w:szCs w:val="22"/>
-          <w:lang w:eastAsia="fr-CH"/>
-          <w14:ligatures w14:val="standardContextual"/>
-        </w:rPr>
-        <w:tab/>
-      </w:r>
-      <w:r>
-        <w:rPr>
-          <w:noProof/>
-        </w:rPr>
-        <w:t>documentation</w:t>
-      </w:r>
-      <w:r>
-        <w:rPr>
-          <w:noProof/>
-        </w:rPr>
-        <w:tab/>
-      </w:r>
-      <w:r>
-        <w:rPr>
-          <w:noProof/>
-        </w:rPr>
-        <w:fldChar w:fldCharType="begin"/>
-      </w:r>
-      <w:r>
-        <w:rPr>
-          <w:noProof/>
-        </w:rPr>
-        <w:instrText xml:space="preserve"> PAGEREF _Toc160437116 \h </w:instrText>
-      </w:r>
-      <w:r>
-        <w:rPr>
-          <w:noProof/>
-        </w:rPr>
-      </w:r>
-      <w:r>
-        <w:rPr>
-          <w:noProof/>
-        </w:rPr>
-        <w:fldChar w:fldCharType="separate"/>
-      </w:r>
-      <w:r>
-        <w:rPr>
-          <w:noProof/>
-        </w:rPr>
-        <w:t>15</w:t>
+        <w:t>24</w:t>
       </w:r>
       <w:r>
         <w:rPr>
@@ -3537,7 +3715,7 @@
       <w:pPr>
         <w:pStyle w:val="Titre1"/>
       </w:pPr>
-      <w:bookmarkStart w:id="0" w:name="_Toc160437080"/>
+      <w:bookmarkStart w:id="0" w:name="_Toc160525183"/>
       <w:r>
         <w:lastRenderedPageBreak/>
         <w:t>Introduction</w:t>
@@ -3548,7 +3726,7 @@
       <w:pPr>
         <w:pStyle w:val="Titre2"/>
       </w:pPr>
-      <w:bookmarkStart w:id="1" w:name="_Toc160437081"/>
+      <w:bookmarkStart w:id="1" w:name="_Toc160525184"/>
       <w:r>
         <w:t>Le Projet</w:t>
       </w:r>
@@ -3566,41 +3744,101 @@
       <w:pPr>
         <w:pStyle w:val="Titre2"/>
       </w:pPr>
-      <w:bookmarkStart w:id="2" w:name="_Toc160437082"/>
-      <w:commentRangeStart w:id="3"/>
+      <w:bookmarkStart w:id="2" w:name="_Toc160525185"/>
       <w:r>
         <w:t>Objectifs du module</w:t>
       </w:r>
-      <w:commentRangeEnd w:id="3"/>
-      <w:r>
-        <w:rPr>
-          <w:rStyle w:val="Marquedecommentaire"/>
-          <w:rFonts w:asciiTheme="minorHAnsi" w:eastAsiaTheme="minorHAnsi" w:hAnsiTheme="minorHAnsi" w:cstheme="minorBidi"/>
-          <w:b w:val="0"/>
-          <w:color w:val="auto"/>
-        </w:rPr>
-        <w:commentReference w:id="3"/>
-      </w:r>
       <w:bookmarkEnd w:id="2"/>
     </w:p>
     <w:p>
       <w:pPr>
+        <w:pStyle w:val="txt-justifi"/>
+      </w:pPr>
+      <w:r>
+        <w:t>1 Analyser les exigences d’une application Web et de la base de données, respectivement des éléments de données à lier, définir et documenter la technique de liaison.</w:t>
+      </w:r>
+    </w:p>
+    <w:p>
+      <w:pPr>
+        <w:pStyle w:val="txt-justifi"/>
+      </w:pPr>
+      <w:r>
+        <w:t>2 Identifier les informations importantes de protection et de sécurité en tenant compte de la protection des données, et définir les mesures.</w:t>
+      </w:r>
+    </w:p>
+    <w:p>
+      <w:pPr>
+        <w:pStyle w:val="txt-justifi"/>
+      </w:pPr>
+      <w:r>
+        <w:t>3 Réaliser l’intégration de l’application Web avec la base de données, respectivement aux éléments de données, en prêtant attention aux transactions, à la protection et la sécurité des données.</w:t>
+      </w:r>
+    </w:p>
+    <w:p>
+      <w:pPr>
+        <w:pStyle w:val="txt-justifi"/>
+      </w:pPr>
+      <w:r>
+        <w:t>4 Mettre en œuvre les souhaits de modifications conformément au déroulement prescrit des modifications.</w:t>
+      </w:r>
+    </w:p>
+    <w:p>
+      <w:pPr>
+        <w:pStyle w:val="txt-justifi"/>
+      </w:pPr>
+      <w:r>
+        <w:t>5 Définir et exécuter la procédure de test et de remise, la documenter dans un procès-verbal de tests. Si nécessaire, entreprendre les corrections</w:t>
+      </w:r>
+    </w:p>
+    <w:p>
+      <w:pPr>
         <w:pStyle w:val="Titre1"/>
       </w:pPr>
-      <w:bookmarkStart w:id="4" w:name="_Toc160437083"/>
+      <w:bookmarkStart w:id="3" w:name="_Toc160525186"/>
       <w:r>
         <w:lastRenderedPageBreak/>
         <w:t>Analyse</w:t>
       </w:r>
+      <w:bookmarkEnd w:id="3"/>
+    </w:p>
+    <w:p>
+      <w:pPr>
+        <w:pStyle w:val="Titre2"/>
+      </w:pPr>
+      <w:bookmarkStart w:id="4" w:name="_Toc160525187"/>
+      <w:r>
+        <w:t>Le projet</w:t>
+      </w:r>
       <w:bookmarkEnd w:id="4"/>
     </w:p>
     <w:p>
       <w:pPr>
+        <w:pStyle w:val="txt-justifi"/>
+      </w:pPr>
+      <w:r>
+        <w:t>Mon projet s’intitule Semaphor et consiste en une application de messagerie en direct. Les utilisateurs peuvent lire les anciens messages et doivent se loguer pour en envoyer.</w:t>
+      </w:r>
+    </w:p>
+    <w:p>
+      <w:pPr>
+        <w:pStyle w:val="txt-justifi"/>
+      </w:pPr>
+      <w:r>
+        <w:t>Il y aura une chatroom principale et éventuellement d’autres chatroom</w:t>
+      </w:r>
+    </w:p>
+    <w:p>
+      <w:pPr>
+        <w:pStyle w:val="txt-justifi"/>
+      </w:pPr>
+    </w:p>
+    <w:p>
+      <w:pPr>
         <w:pStyle w:val="Titre2"/>
       </w:pPr>
-      <w:bookmarkStart w:id="5" w:name="_Toc160437084"/>
-      <w:r>
-        <w:t>Le projet</w:t>
+      <w:bookmarkStart w:id="5" w:name="_Toc160525188"/>
+      <w:r>
+        <w:t>Planning</w:t>
       </w:r>
       <w:bookmarkEnd w:id="5"/>
     </w:p>
@@ -3609,7 +3847,10 @@
         <w:pStyle w:val="txt-justifi"/>
       </w:pPr>
       <w:r>
-        <w:t>Mon projet s’intitule Semaphor et consiste en une application de messagerie en direct. Les utilisateurs peuvent lire les anciens messages et doivent se loguer pour en envoyer.</w:t>
+        <w:t xml:space="preserve">Voici le planning que j’ai estimé pour ce projet. </w:t>
+      </w:r>
+      <w:r>
+        <w:t>L’analyse et la conception seront fait en semaine 1 et 2. La réalisation sera faite entre les semaines 2, 3, 4 et 5.</w:t>
       </w:r>
     </w:p>
     <w:p>
@@ -3617,51 +3858,9 @@
         <w:pStyle w:val="txt-justifi"/>
       </w:pPr>
       <w:r>
-        <w:t>Il y aura une chatroom principale et éventuellement d’autres chatroom</w:t>
-      </w:r>
-    </w:p>
-    <w:p>
-      <w:pPr>
-        <w:pStyle w:val="txt-justifi"/>
-      </w:pPr>
-    </w:p>
-    <w:p>
-      <w:pPr>
-        <w:pStyle w:val="Titre2"/>
-      </w:pPr>
-      <w:bookmarkStart w:id="6" w:name="_Toc160437085"/>
-      <w:commentRangeStart w:id="7"/>
-      <w:r>
-        <w:t>Planning</w:t>
-      </w:r>
-      <w:commentRangeEnd w:id="7"/>
-      <w:r>
-        <w:rPr>
-          <w:rStyle w:val="Marquedecommentaire"/>
-          <w:rFonts w:asciiTheme="minorHAnsi" w:eastAsiaTheme="minorHAnsi" w:hAnsiTheme="minorHAnsi" w:cstheme="minorBidi"/>
-          <w:b w:val="0"/>
-          <w:color w:val="auto"/>
-        </w:rPr>
-        <w:commentReference w:id="7"/>
-      </w:r>
-      <w:bookmarkEnd w:id="6"/>
-    </w:p>
-    <w:p>
-      <w:pPr>
-        <w:pStyle w:val="txt-justifi"/>
-      </w:pPr>
-      <w:r>
-        <w:t xml:space="preserve">Voici le planning que j’ai estimé pour ce projet. </w:t>
-      </w:r>
-      <w:r>
-        <w:t>L’analyse et la conception seront fait en semaine 1 et 2. La réalisation sera faite entre les semaines 2, 3, 4 et 5.</w:t>
-      </w:r>
-    </w:p>
-    <w:p>
-      <w:pPr>
-        <w:pStyle w:val="txt-justifi"/>
-      </w:pPr>
-      <w:r>
+        <w:rPr>
+          <w:noProof/>
+        </w:rPr>
         <w:drawing>
           <wp:inline distT="0" distB="0" distL="0" distR="0" wp14:anchorId="2E2C5C91" wp14:editId="46677701">
             <wp:extent cx="5760720" cy="2838450"/>
@@ -3680,7 +3879,7 @@
                     </pic:cNvPicPr>
                   </pic:nvPicPr>
                   <pic:blipFill>
-                    <a:blip r:embed="rId16" cstate="print">
+                    <a:blip r:embed="rId13" cstate="print">
                       <a:extLst>
                         <a:ext uri="{28A0092B-C50C-407E-A947-70E740481C1C}">
                           <a14:useLocalDpi xmlns:a14="http://schemas.microsoft.com/office/drawing/2010/main" val="0"/>
@@ -3728,12 +3927,12 @@
       <w:pPr>
         <w:pStyle w:val="Titre3"/>
       </w:pPr>
-      <w:bookmarkStart w:id="8" w:name="_Toc160437086"/>
+      <w:bookmarkStart w:id="6" w:name="_Toc160525189"/>
       <w:r>
         <w:lastRenderedPageBreak/>
         <w:t>Use Cases</w:t>
       </w:r>
-      <w:bookmarkEnd w:id="8"/>
+      <w:bookmarkEnd w:id="6"/>
     </w:p>
     <w:p>
       <w:pPr>
@@ -3913,10 +4112,10 @@
             <v:path o:extrusionok="f" gradientshapeok="t" o:connecttype="rect"/>
             <o:lock v:ext="edit" aspectratio="t"/>
           </v:shapetype>
-          <v:shape id="_x0000_i1025" type="#_x0000_t75" style="width:453.75pt;height:554.25pt" o:ole="">
-            <v:imagedata r:id="rId17" o:title=""/>
+          <v:shape id="_x0000_i1025" type="#_x0000_t75" style="width:453.3pt;height:554.7pt" o:ole="">
+            <v:imagedata r:id="rId14" o:title=""/>
           </v:shape>
-          <o:OLEObject Type="Embed" ProgID="Visio.Drawing.15" ShapeID="_x0000_i1025" DrawAspect="Content" ObjectID="_1771075758" r:id="rId18"/>
+          <o:OLEObject Type="Embed" ProgID="Visio.Drawing.15" ShapeID="_x0000_i1025" DrawAspect="Content" ObjectID="_1771138113" r:id="rId15"/>
         </w:object>
       </w:r>
     </w:p>
@@ -3924,12 +4123,12 @@
       <w:pPr>
         <w:pStyle w:val="Titre2"/>
       </w:pPr>
-      <w:bookmarkStart w:id="9" w:name="_Toc160437087"/>
+      <w:bookmarkStart w:id="7" w:name="_Toc160525190"/>
       <w:r>
         <w:lastRenderedPageBreak/>
         <w:t>Maquettes</w:t>
       </w:r>
-      <w:bookmarkEnd w:id="9"/>
+      <w:bookmarkEnd w:id="7"/>
     </w:p>
     <w:p>
       <w:pPr>
@@ -3943,11 +4142,11 @@
       <w:pPr>
         <w:pStyle w:val="Titre3"/>
       </w:pPr>
-      <w:bookmarkStart w:id="10" w:name="_Toc160437088"/>
+      <w:bookmarkStart w:id="8" w:name="_Toc160525191"/>
       <w:r>
         <w:t>Écran de login</w:t>
       </w:r>
-      <w:bookmarkEnd w:id="10"/>
+      <w:bookmarkEnd w:id="8"/>
       <w:r>
         <w:t xml:space="preserve"> </w:t>
       </w:r>
@@ -3984,7 +4183,7 @@
                     <pic:cNvPicPr/>
                   </pic:nvPicPr>
                   <pic:blipFill>
-                    <a:blip r:embed="rId19"/>
+                    <a:blip r:embed="rId16"/>
                     <a:stretch>
                       <a:fillRect/>
                     </a:stretch>
@@ -4009,11 +4208,11 @@
       <w:pPr>
         <w:pStyle w:val="Titre3"/>
       </w:pPr>
-      <w:bookmarkStart w:id="11" w:name="_Toc160437089"/>
+      <w:bookmarkStart w:id="9" w:name="_Toc160525192"/>
       <w:r>
         <w:t>Mode invité</w:t>
       </w:r>
-      <w:bookmarkEnd w:id="11"/>
+      <w:bookmarkEnd w:id="9"/>
     </w:p>
     <w:p>
       <w:pPr>
@@ -4047,7 +4246,7 @@
                     <pic:cNvPicPr/>
                   </pic:nvPicPr>
                   <pic:blipFill>
-                    <a:blip r:embed="rId20"/>
+                    <a:blip r:embed="rId17"/>
                     <a:stretch>
                       <a:fillRect/>
                     </a:stretch>
@@ -4084,12 +4283,12 @@
       <w:pPr>
         <w:pStyle w:val="Titre3"/>
       </w:pPr>
-      <w:bookmarkStart w:id="12" w:name="_Toc160437090"/>
+      <w:bookmarkStart w:id="10" w:name="_Toc160525193"/>
       <w:r>
         <w:lastRenderedPageBreak/>
         <w:t>Mode connecté</w:t>
       </w:r>
-      <w:bookmarkEnd w:id="12"/>
+      <w:bookmarkEnd w:id="10"/>
     </w:p>
     <w:p>
       <w:pPr>
@@ -4132,7 +4331,7 @@
                     <pic:cNvPicPr/>
                   </pic:nvPicPr>
                   <pic:blipFill>
-                    <a:blip r:embed="rId21"/>
+                    <a:blip r:embed="rId18"/>
                     <a:stretch>
                       <a:fillRect/>
                     </a:stretch>
@@ -4157,14 +4356,14 @@
       <w:pPr>
         <w:pStyle w:val="Titre2"/>
       </w:pPr>
-      <w:bookmarkStart w:id="13" w:name="_Toc160437091"/>
+      <w:bookmarkStart w:id="11" w:name="_Toc160525194"/>
       <w:r>
         <w:t>Diagrammes d’activités</w:t>
       </w:r>
       <w:r>
         <w:t xml:space="preserve"> (une action)</w:t>
       </w:r>
-      <w:bookmarkEnd w:id="13"/>
+      <w:bookmarkEnd w:id="11"/>
     </w:p>
     <w:p>
       <w:pPr>
@@ -4180,10 +4379,10 @@
       </w:pPr>
       <w:r>
         <w:object w:dxaOrig="15196" w:dyaOrig="7710" w14:anchorId="2751DDD2">
-          <v:shape id="_x0000_i1026" type="#_x0000_t75" style="width:453.75pt;height:230.25pt" o:ole="">
-            <v:imagedata r:id="rId22" o:title=""/>
+          <v:shape id="_x0000_i1026" type="#_x0000_t75" style="width:453.9pt;height:230.4pt" o:ole="">
+            <v:imagedata r:id="rId19" o:title=""/>
           </v:shape>
-          <o:OLEObject Type="Embed" ProgID="Visio.Drawing.15" ShapeID="_x0000_i1026" DrawAspect="Content" ObjectID="_1771075759" r:id="rId23"/>
+          <o:OLEObject Type="Embed" ProgID="Visio.Drawing.15" ShapeID="_x0000_i1026" DrawAspect="Content" ObjectID="_1771138114" r:id="rId20"/>
         </w:object>
       </w:r>
     </w:p>
@@ -4203,7 +4402,7 @@
       <w:pPr>
         <w:pStyle w:val="Titre2"/>
       </w:pPr>
-      <w:bookmarkStart w:id="14" w:name="_Toc160437092"/>
+      <w:bookmarkStart w:id="12" w:name="_Toc160525195"/>
       <w:r>
         <w:lastRenderedPageBreak/>
         <w:t>Diagrammes de séquences</w:t>
@@ -4211,7 +4410,7 @@
       <w:r>
         <w:t xml:space="preserve"> (une action)</w:t>
       </w:r>
-      <w:bookmarkEnd w:id="14"/>
+      <w:bookmarkEnd w:id="12"/>
     </w:p>
     <w:p>
       <w:pPr>
@@ -4224,10 +4423,10 @@
       </w:pPr>
       <w:r>
         <w:object w:dxaOrig="15811" w:dyaOrig="9570" w14:anchorId="7AE97BDD">
-          <v:shape id="_x0000_i1027" type="#_x0000_t75" style="width:453.75pt;height:273.75pt" o:ole="">
-            <v:imagedata r:id="rId24" o:title=""/>
+          <v:shape id="_x0000_i1027" type="#_x0000_t75" style="width:453.9pt;height:273.6pt" o:ole="">
+            <v:imagedata r:id="rId21" o:title=""/>
           </v:shape>
-          <o:OLEObject Type="Embed" ProgID="Visio.Drawing.15" ShapeID="_x0000_i1027" DrawAspect="Content" ObjectID="_1771075760" r:id="rId25"/>
+          <o:OLEObject Type="Embed" ProgID="Visio.Drawing.15" ShapeID="_x0000_i1027" DrawAspect="Content" ObjectID="_1771138115" r:id="rId22"/>
         </w:object>
       </w:r>
     </w:p>
@@ -4235,11 +4434,11 @@
       <w:pPr>
         <w:pStyle w:val="Titre2"/>
       </w:pPr>
-      <w:bookmarkStart w:id="15" w:name="_Toc160437093"/>
+      <w:bookmarkStart w:id="13" w:name="_Toc160525196"/>
       <w:r>
         <w:t>Schéma ER</w:t>
       </w:r>
-      <w:bookmarkEnd w:id="15"/>
+      <w:bookmarkEnd w:id="13"/>
       <w:r>
         <w:t xml:space="preserve"> </w:t>
       </w:r>
@@ -4258,10 +4457,10 @@
       </w:pPr>
       <w:r>
         <w:object w:dxaOrig="13245" w:dyaOrig="5865" w14:anchorId="0AA17144">
-          <v:shape id="_x0000_i1028" type="#_x0000_t75" style="width:453.75pt;height:201.75pt" o:ole="">
-            <v:imagedata r:id="rId26" o:title=""/>
+          <v:shape id="_x0000_i1028" type="#_x0000_t75" style="width:453.9pt;height:201.6pt" o:ole="">
+            <v:imagedata r:id="rId23" o:title=""/>
           </v:shape>
-          <o:OLEObject Type="Embed" ProgID="Visio.Drawing.15" ShapeID="_x0000_i1028" DrawAspect="Content" ObjectID="_1771075761" r:id="rId27"/>
+          <o:OLEObject Type="Embed" ProgID="Visio.Drawing.15" ShapeID="_x0000_i1028" DrawAspect="Content" ObjectID="_1771138116" r:id="rId24"/>
         </w:object>
       </w:r>
     </w:p>
@@ -4269,35 +4468,35 @@
       <w:pPr>
         <w:pStyle w:val="Titre1"/>
       </w:pPr>
-      <w:bookmarkStart w:id="16" w:name="_Toc160437094"/>
+      <w:bookmarkStart w:id="14" w:name="_Toc160525197"/>
       <w:r>
         <w:lastRenderedPageBreak/>
         <w:t>Conception</w:t>
       </w:r>
+      <w:bookmarkEnd w:id="14"/>
+    </w:p>
+    <w:p>
+      <w:pPr>
+        <w:pStyle w:val="Titre2"/>
+      </w:pPr>
+      <w:bookmarkStart w:id="15" w:name="_Toc160525198"/>
+      <w:r>
+        <w:t>Diagramme de classe</w:t>
+      </w:r>
+      <w:bookmarkEnd w:id="15"/>
+      <w:r>
+        <w:t xml:space="preserve"> </w:t>
+      </w:r>
+    </w:p>
+    <w:p>
+      <w:pPr>
+        <w:pStyle w:val="Titre3"/>
+      </w:pPr>
+      <w:bookmarkStart w:id="16" w:name="_Toc160525199"/>
+      <w:r>
+        <w:t>Client</w:t>
+      </w:r>
       <w:bookmarkEnd w:id="16"/>
-    </w:p>
-    <w:p>
-      <w:pPr>
-        <w:pStyle w:val="Titre2"/>
-      </w:pPr>
-      <w:bookmarkStart w:id="17" w:name="_Toc160437095"/>
-      <w:r>
-        <w:t>Diagramme de classe</w:t>
-      </w:r>
-      <w:bookmarkEnd w:id="17"/>
-      <w:r>
-        <w:t xml:space="preserve"> </w:t>
-      </w:r>
-    </w:p>
-    <w:p>
-      <w:pPr>
-        <w:pStyle w:val="Titre3"/>
-      </w:pPr>
-      <w:bookmarkStart w:id="18" w:name="_Toc160437096"/>
-      <w:r>
-        <w:t>Client</w:t>
-      </w:r>
-      <w:bookmarkEnd w:id="18"/>
     </w:p>
     <w:p>
       <w:pPr>
@@ -4323,7 +4522,7 @@
                     <pic:cNvPicPr/>
                   </pic:nvPicPr>
                   <pic:blipFill>
-                    <a:blip r:embed="rId28"/>
+                    <a:blip r:embed="rId25"/>
                     <a:stretch>
                       <a:fillRect/>
                     </a:stretch>
@@ -4348,11 +4547,11 @@
       <w:pPr>
         <w:pStyle w:val="Titre3"/>
       </w:pPr>
-      <w:bookmarkStart w:id="19" w:name="_Toc160437097"/>
+      <w:bookmarkStart w:id="17" w:name="_Toc160525200"/>
       <w:r>
         <w:t>Serveur</w:t>
       </w:r>
-      <w:bookmarkEnd w:id="19"/>
+      <w:bookmarkEnd w:id="17"/>
     </w:p>
     <w:p>
       <w:pPr>
@@ -4378,7 +4577,7 @@
                     <pic:cNvPicPr/>
                   </pic:nvPicPr>
                   <pic:blipFill>
-                    <a:blip r:embed="rId29"/>
+                    <a:blip r:embed="rId26"/>
                     <a:stretch>
                       <a:fillRect/>
                     </a:stretch>
@@ -4403,22 +4602,11 @@
       <w:pPr>
         <w:pStyle w:val="Titre2"/>
       </w:pPr>
-      <w:bookmarkStart w:id="20" w:name="_Toc160437098"/>
-      <w:commentRangeStart w:id="21"/>
+      <w:bookmarkStart w:id="18" w:name="_Toc160525201"/>
       <w:r>
         <w:t>Diagramme de séquence interactions</w:t>
       </w:r>
-      <w:commentRangeEnd w:id="21"/>
-      <w:r>
-        <w:rPr>
-          <w:rStyle w:val="Marquedecommentaire"/>
-          <w:rFonts w:asciiTheme="minorHAnsi" w:eastAsiaTheme="minorHAnsi" w:hAnsiTheme="minorHAnsi" w:cstheme="minorBidi"/>
-          <w:b w:val="0"/>
-          <w:color w:val="auto"/>
-        </w:rPr>
-        <w:commentReference w:id="21"/>
-      </w:r>
-      <w:bookmarkEnd w:id="20"/>
+      <w:bookmarkEnd w:id="18"/>
     </w:p>
     <w:p>
       <w:pPr>
@@ -4450,7 +4638,7 @@
                     <pic:cNvPicPr/>
                   </pic:nvPicPr>
                   <pic:blipFill>
-                    <a:blip r:embed="rId30"/>
+                    <a:blip r:embed="rId27"/>
                     <a:stretch>
                       <a:fillRect/>
                     </a:stretch>
@@ -4475,11 +4663,11 @@
       <w:pPr>
         <w:pStyle w:val="Titre2"/>
       </w:pPr>
-      <w:bookmarkStart w:id="22" w:name="_Toc160437099"/>
+      <w:bookmarkStart w:id="19" w:name="_Toc160525202"/>
       <w:r>
         <w:t>Schéma relationnel de la base de données</w:t>
       </w:r>
-      <w:bookmarkEnd w:id="22"/>
+      <w:bookmarkEnd w:id="19"/>
     </w:p>
     <w:p>
       <w:pPr>
@@ -4514,7 +4702,7 @@
                     <pic:cNvPicPr/>
                   </pic:nvPicPr>
                   <pic:blipFill>
-                    <a:blip r:embed="rId31"/>
+                    <a:blip r:embed="rId28"/>
                     <a:stretch>
                       <a:fillRect/>
                     </a:stretch>
@@ -4539,14 +4727,14 @@
       <w:pPr>
         <w:pStyle w:val="Titre3"/>
       </w:pPr>
-      <w:bookmarkStart w:id="23" w:name="_Toc160437100"/>
+      <w:bookmarkStart w:id="20" w:name="_Toc160525203"/>
       <w:r>
         <w:t>Table des utilisateur</w:t>
       </w:r>
       <w:r>
         <w:t>s</w:t>
       </w:r>
-      <w:bookmarkEnd w:id="23"/>
+      <w:bookmarkEnd w:id="20"/>
     </w:p>
     <w:p>
       <w:pPr>
@@ -4561,7 +4749,15 @@
       </w:r>
       <w:proofErr w:type="spellEnd"/>
       <w:r>
-        <w:t xml:space="preserve">, hash et un booléen pour les droits d’admin. Tout ces champs sont non-nul. </w:t>
+        <w:t xml:space="preserve">, hash et un booléen pour les droits d’admin. </w:t>
+      </w:r>
+      <w:proofErr w:type="spellStart"/>
+      <w:r>
+        <w:t>Tout</w:t>
+      </w:r>
+      <w:proofErr w:type="spellEnd"/>
+      <w:r>
+        <w:t xml:space="preserve"> ces champs sont non-nul. </w:t>
       </w:r>
     </w:p>
     <w:p>
@@ -4588,7 +4784,7 @@
                     <pic:cNvPicPr/>
                   </pic:nvPicPr>
                   <pic:blipFill>
-                    <a:blip r:embed="rId32"/>
+                    <a:blip r:embed="rId29"/>
                     <a:stretch>
                       <a:fillRect/>
                     </a:stretch>
@@ -4613,11 +4809,11 @@
       <w:pPr>
         <w:pStyle w:val="Titre3"/>
       </w:pPr>
-      <w:bookmarkStart w:id="24" w:name="_Toc160437101"/>
+      <w:bookmarkStart w:id="21" w:name="_Toc160525204"/>
       <w:r>
         <w:t>Table des salles de tchat</w:t>
       </w:r>
-      <w:bookmarkEnd w:id="24"/>
+      <w:bookmarkEnd w:id="21"/>
     </w:p>
     <w:p>
       <w:pPr>
@@ -4681,7 +4877,7 @@
                     <pic:cNvPicPr/>
                   </pic:nvPicPr>
                   <pic:blipFill>
-                    <a:blip r:embed="rId33"/>
+                    <a:blip r:embed="rId30"/>
                     <a:stretch>
                       <a:fillRect/>
                     </a:stretch>
@@ -4706,11 +4902,11 @@
       <w:pPr>
         <w:pStyle w:val="Titre3"/>
       </w:pPr>
-      <w:bookmarkStart w:id="25" w:name="_Toc160437102"/>
+      <w:bookmarkStart w:id="22" w:name="_Toc160525205"/>
       <w:r>
         <w:t>Table des messages</w:t>
       </w:r>
-      <w:bookmarkEnd w:id="25"/>
+      <w:bookmarkEnd w:id="22"/>
     </w:p>
     <w:p>
       <w:pPr>
@@ -4745,7 +4941,7 @@
                     <pic:cNvPicPr/>
                   </pic:nvPicPr>
                   <pic:blipFill>
-                    <a:blip r:embed="rId34"/>
+                    <a:blip r:embed="rId31"/>
                     <a:stretch>
                       <a:fillRect/>
                     </a:stretch>
@@ -4775,8 +4971,8 @@
       <w:pPr>
         <w:pStyle w:val="txt-justifi"/>
         <w:sectPr>
-          <w:headerReference w:type="default" r:id="rId35"/>
-          <w:footerReference w:type="default" r:id="rId36"/>
+          <w:headerReference w:type="default" r:id="rId32"/>
+          <w:footerReference w:type="default" r:id="rId33"/>
           <w:pgSz w:w="11906" w:h="16838"/>
           <w:pgMar w:top="1417" w:right="1417" w:bottom="1417" w:left="1417" w:header="708" w:footer="708" w:gutter="0"/>
           <w:cols w:space="708"/>
@@ -4788,33 +4984,35 @@
       <w:pPr>
         <w:pStyle w:val="Titre1"/>
       </w:pPr>
-      <w:bookmarkStart w:id="26" w:name="_Toc160437103"/>
+      <w:bookmarkStart w:id="23" w:name="_Toc160525206"/>
       <w:r>
         <w:lastRenderedPageBreak/>
         <w:t>Réalisation</w:t>
       </w:r>
-      <w:bookmarkEnd w:id="26"/>
+      <w:bookmarkEnd w:id="23"/>
     </w:p>
     <w:p>
       <w:pPr>
         <w:pStyle w:val="Titre2"/>
       </w:pPr>
-      <w:bookmarkStart w:id="27" w:name="_Toc160437104"/>
+      <w:bookmarkStart w:id="24" w:name="_Toc160525207"/>
       <w:r>
         <w:t>Descente de code</w:t>
       </w:r>
-      <w:bookmarkEnd w:id="27"/>
       <w:r>
         <w:t xml:space="preserve"> (envoi de messages)</w:t>
       </w:r>
+      <w:bookmarkEnd w:id="24"/>
     </w:p>
     <w:p>
       <w:pPr>
         <w:pStyle w:val="Titre3"/>
       </w:pPr>
+      <w:bookmarkStart w:id="25" w:name="_Toc160525208"/>
       <w:r>
         <w:t>Client</w:t>
       </w:r>
+      <w:bookmarkEnd w:id="25"/>
     </w:p>
     <w:p>
       <w:pPr>
@@ -5511,6 +5709,9 @@
     <w:p>
       <w:pPr>
         <w:pStyle w:val="TxtCodeVert"/>
+        <w:rPr>
+          <w:lang w:val="fr-CH"/>
+        </w:rPr>
       </w:pPr>
       <w:r>
         <w:rPr>
@@ -5519,14 +5720,23 @@
         <w:t xml:space="preserve">        </w:t>
       </w:r>
       <w:r>
+        <w:rPr>
+          <w:lang w:val="fr-CH"/>
+        </w:rPr>
         <w:t>}</w:t>
       </w:r>
     </w:p>
     <w:p>
       <w:pPr>
         <w:pStyle w:val="TxtCodeVert"/>
-      </w:pPr>
-      <w:r>
+        <w:rPr>
+          <w:lang w:val="fr-CH"/>
+        </w:rPr>
+      </w:pPr>
+      <w:r>
+        <w:rPr>
+          <w:lang w:val="fr-CH"/>
+        </w:rPr>
         <w:t xml:space="preserve">    }</w:t>
       </w:r>
     </w:p>
@@ -5540,7 +5750,6 @@
       <w:r>
         <w:rPr>
           <w:rStyle w:val="C-Gras"/>
-          <w:lang w:val="en-GB"/>
         </w:rPr>
         <w:t>http.js</w:t>
       </w:r>
@@ -5729,8 +5938,13 @@
       <w:pPr>
         <w:pStyle w:val="Titre3"/>
       </w:pPr>
-      <w:r>
-        <w:t xml:space="preserve">Serveur </w:t>
+      <w:bookmarkStart w:id="26" w:name="_Toc160525209"/>
+      <w:r>
+        <w:t>Serveur</w:t>
+      </w:r>
+      <w:bookmarkEnd w:id="26"/>
+      <w:r>
+        <w:t xml:space="preserve"> </w:t>
       </w:r>
     </w:p>
     <w:p>
@@ -6861,12 +7075,12 @@
       <w:pPr>
         <w:pStyle w:val="Titre2"/>
       </w:pPr>
-      <w:bookmarkStart w:id="28" w:name="_Toc160437105"/>
+      <w:bookmarkStart w:id="27" w:name="_Toc160525210"/>
       <w:r>
         <w:lastRenderedPageBreak/>
         <w:t>Tests fonctionnels</w:t>
       </w:r>
-      <w:bookmarkEnd w:id="28"/>
+      <w:bookmarkEnd w:id="27"/>
     </w:p>
     <w:tbl>
       <w:tblPr>
@@ -7711,146 +7925,599 @@
       <w:pPr>
         <w:pStyle w:val="txt-justifi"/>
       </w:pPr>
-      <w:bookmarkStart w:id="29" w:name="_Toc160437106"/>
     </w:p>
     <w:p>
       <w:pPr>
         <w:pStyle w:val="Titre2"/>
       </w:pPr>
+      <w:bookmarkStart w:id="28" w:name="_Toc160525211"/>
       <w:r>
         <w:t>Problèmes rencon</w:t>
       </w:r>
       <w:r>
         <w:t>trés</w:t>
       </w:r>
+      <w:bookmarkEnd w:id="28"/>
+    </w:p>
+    <w:p>
+      <w:pPr>
+        <w:pStyle w:val="txt-justifi"/>
+      </w:pPr>
+    </w:p>
+    <w:p>
+      <w:pPr>
+        <w:pStyle w:val="Titre2"/>
+      </w:pPr>
+      <w:bookmarkStart w:id="29" w:name="_Toc160525212"/>
+      <w:r>
+        <w:t>Hébergement</w:t>
+      </w:r>
       <w:bookmarkEnd w:id="29"/>
     </w:p>
     <w:p>
       <w:pPr>
         <w:pStyle w:val="txt-justifi"/>
       </w:pPr>
-    </w:p>
-    <w:p>
-      <w:pPr>
-        <w:pStyle w:val="Titre2"/>
-      </w:pPr>
-      <w:bookmarkStart w:id="30" w:name="_Toc160437107"/>
-      <w:r>
-        <w:t>Hébergement</w:t>
-      </w:r>
-      <w:bookmarkEnd w:id="30"/>
+      <w:r>
+        <w:t xml:space="preserve">Pour héberger le site WEB sur notre domaine de l’école, nous devons faire quelques ajustements au code, comme les adresses autorisées par CORS, l’Endpoint du client et les paramètre de connexion à la DB. </w:t>
+      </w:r>
     </w:p>
     <w:p>
       <w:pPr>
         <w:pStyle w:val="txt-justifi"/>
+        <w:rPr>
+          <w:rStyle w:val="C-Gras"/>
+        </w:rPr>
+      </w:pPr>
+      <w:r>
+        <w:rPr>
+          <w:rStyle w:val="C-Gras"/>
+        </w:rPr>
+        <w:t>Ce ne sera plus localhost mais le FQDN du site WEB.</w:t>
+      </w:r>
+    </w:p>
+    <w:p>
+      <w:pPr>
+        <w:pStyle w:val="txt-justifi"/>
+      </w:pPr>
+      <w:r>
+        <w:t>Dans mon cas : 151.gendres.emf-informatique.ch pour CORS et l’Endpoint et ces informations pour la base de données :</w:t>
+      </w:r>
+    </w:p>
+    <w:p>
+      <w:pPr>
+        <w:pStyle w:val="TxtCodeJaune"/>
+        <w:rPr>
+          <w:lang w:val="fr-CH"/>
+        </w:rPr>
+      </w:pPr>
+      <w:r>
+        <w:rPr>
+          <w:lang w:val="fr-CH"/>
+        </w:rPr>
+        <w:t>&lt;?php</w:t>
+      </w:r>
+    </w:p>
+    <w:p>
+      <w:pPr>
+        <w:pStyle w:val="TxtCodeJaune"/>
+        <w:rPr>
+          <w:lang w:val="fr-CH"/>
+        </w:rPr>
+      </w:pPr>
+      <w:r>
+        <w:rPr>
+          <w:lang w:val="fr-CH"/>
+        </w:rPr>
+        <w:t xml:space="preserve">    </w:t>
+      </w:r>
+      <w:r>
+        <w:rPr>
+          <w:lang w:val="fr-CH"/>
+        </w:rPr>
+        <w:t>//Informations de connexion à la base de données</w:t>
+      </w:r>
+    </w:p>
+    <w:p>
+      <w:pPr>
+        <w:pStyle w:val="TxtCodeJaune"/>
+        <w:rPr>
+          <w:lang w:val="fr-CH"/>
+        </w:rPr>
+      </w:pPr>
+      <w:r>
+        <w:rPr>
+          <w:lang w:val="fr-CH"/>
+        </w:rPr>
+        <w:t xml:space="preserve">    </w:t>
+      </w:r>
+      <w:r>
+        <w:rPr>
+          <w:lang w:val="fr-CH"/>
+        </w:rPr>
+        <w:t>define('DB_TYPE', 'mysql');</w:t>
+      </w:r>
+    </w:p>
+    <w:p>
+      <w:pPr>
+        <w:pStyle w:val="TxtCodeJaune"/>
+        <w:rPr>
+          <w:lang w:val="fr-CH"/>
+        </w:rPr>
+      </w:pPr>
+      <w:r>
+        <w:rPr>
+          <w:lang w:val="fr-CH"/>
+        </w:rPr>
+        <w:t xml:space="preserve">    define('DB_HOST', 'gendres.emf-informatique.ch:3306');</w:t>
+      </w:r>
+    </w:p>
+    <w:p>
+      <w:pPr>
+        <w:pStyle w:val="TxtCodeJaune"/>
+      </w:pPr>
+      <w:r>
+        <w:rPr>
+          <w:lang w:val="fr-CH"/>
+        </w:rPr>
+        <w:t xml:space="preserve">    </w:t>
+      </w:r>
+      <w:r>
+        <w:t>define('DB_NAME', '</w:t>
+      </w:r>
+      <w:r>
+        <w:t>[REDACTED]</w:t>
+      </w:r>
+      <w:r>
+        <w:t>');</w:t>
+      </w:r>
+    </w:p>
+    <w:p>
+      <w:pPr>
+        <w:pStyle w:val="TxtCodeJaune"/>
+      </w:pPr>
+      <w:r>
+        <w:t xml:space="preserve">    define('DB_USER', '[REDACTED]');</w:t>
+      </w:r>
+    </w:p>
+    <w:p>
+      <w:pPr>
+        <w:pStyle w:val="TxtCodeJaune"/>
+      </w:pPr>
+      <w:r>
+        <w:t xml:space="preserve">    define('DB_PASS', '[REDACTED]');</w:t>
+      </w:r>
+    </w:p>
+    <w:p>
+      <w:pPr>
+        <w:pStyle w:val="txt-justifi"/>
+        <w:rPr>
+          <w:lang w:val="en-GB"/>
+        </w:rPr>
+      </w:pPr>
+    </w:p>
+    <w:p>
+      <w:pPr>
+        <w:pStyle w:val="txt-justifi"/>
+      </w:pPr>
+      <w:r>
+        <w:t>Il faudra aussi créer une DB et y mettre les données. Pour ce faire :</w:t>
+      </w:r>
+    </w:p>
+    <w:p>
+      <w:pPr>
+        <w:pStyle w:val="txt-justifi"/>
+      </w:pPr>
+      <w:r>
+        <w:t xml:space="preserve">Nous pouvons nous connecter à </w:t>
+      </w:r>
+      <w:hyperlink r:id="rId34" w:history="1">
+        <w:r>
+          <w:rPr>
+            <w:rStyle w:val="Lienhypertexte"/>
+          </w:rPr>
+          <w:t>https://cpanel.emf-informatique.ch/</w:t>
+        </w:r>
+      </w:hyperlink>
+      <w:r>
+        <w:t xml:space="preserve"> et nous rendre dans l’assistant de création de base de données.</w:t>
+      </w:r>
+    </w:p>
+    <w:p>
+      <w:pPr>
+        <w:pStyle w:val="txt-justifi"/>
+      </w:pPr>
+      <w:r>
+        <w:drawing>
+          <wp:inline distT="0" distB="0" distL="0" distR="0" wp14:anchorId="3CEF42BD" wp14:editId="16FC0697">
+            <wp:extent cx="5760720" cy="1550035"/>
+            <wp:effectExtent l="0" t="0" r="0" b="0"/>
+            <wp:docPr id="1629039420" name="Image 1" descr="Une image contenant texte, capture d’écran, Police, ligne&#10;&#10;Description générée automatiquement"/>
+            <wp:cNvGraphicFramePr>
+              <a:graphicFrameLocks xmlns:a="http://schemas.openxmlformats.org/drawingml/2006/main" noChangeAspect="1"/>
+            </wp:cNvGraphicFramePr>
+            <a:graphic xmlns:a="http://schemas.openxmlformats.org/drawingml/2006/main">
+              <a:graphicData uri="http://schemas.openxmlformats.org/drawingml/2006/picture">
+                <pic:pic xmlns:pic="http://schemas.openxmlformats.org/drawingml/2006/picture">
+                  <pic:nvPicPr>
+                    <pic:cNvPr id="1629039420" name="Image 1" descr="Une image contenant texte, capture d’écran, Police, ligne&#10;&#10;Description générée automatiquement"/>
+                    <pic:cNvPicPr/>
+                  </pic:nvPicPr>
+                  <pic:blipFill>
+                    <a:blip r:embed="rId35"/>
+                    <a:stretch>
+                      <a:fillRect/>
+                    </a:stretch>
+                  </pic:blipFill>
+                  <pic:spPr>
+                    <a:xfrm>
+                      <a:off x="0" y="0"/>
+                      <a:ext cx="5760720" cy="1550035"/>
+                    </a:xfrm>
+                    <a:prstGeom prst="rect">
+                      <a:avLst/>
+                    </a:prstGeom>
+                  </pic:spPr>
+                </pic:pic>
+              </a:graphicData>
+            </a:graphic>
+          </wp:inline>
+        </w:drawing>
+      </w:r>
+    </w:p>
+    <w:p>
+      <w:pPr>
+        <w:pStyle w:val="txt-justifi"/>
+      </w:pPr>
+      <w:r>
+        <w:t>Elle apparaitra ensuite dans la liste des DB. Nous pouvons maintenant nous y connecter depuis MySQL Workbench pour y mettre des données.</w:t>
+      </w:r>
+    </w:p>
+    <w:p>
+      <w:pPr>
+        <w:pStyle w:val="txt-justifi"/>
+      </w:pPr>
+      <w:r>
+        <w:drawing>
+          <wp:inline distT="0" distB="0" distL="0" distR="0" wp14:anchorId="2A5FF9F1" wp14:editId="168A36CE">
+            <wp:extent cx="5760720" cy="850265"/>
+            <wp:effectExtent l="0" t="0" r="0" b="6985"/>
+            <wp:docPr id="1564687591" name="Image 1" descr="Une image contenant texte, capture d’écran, Police, ligne&#10;&#10;Description générée automatiquement"/>
+            <wp:cNvGraphicFramePr>
+              <a:graphicFrameLocks xmlns:a="http://schemas.openxmlformats.org/drawingml/2006/main" noChangeAspect="1"/>
+            </wp:cNvGraphicFramePr>
+            <a:graphic xmlns:a="http://schemas.openxmlformats.org/drawingml/2006/main">
+              <a:graphicData uri="http://schemas.openxmlformats.org/drawingml/2006/picture">
+                <pic:pic xmlns:pic="http://schemas.openxmlformats.org/drawingml/2006/picture">
+                  <pic:nvPicPr>
+                    <pic:cNvPr id="1564687591" name="Image 1" descr="Une image contenant texte, capture d’écran, Police, ligne&#10;&#10;Description générée automatiquement"/>
+                    <pic:cNvPicPr/>
+                  </pic:nvPicPr>
+                  <pic:blipFill>
+                    <a:blip r:embed="rId36"/>
+                    <a:stretch>
+                      <a:fillRect/>
+                    </a:stretch>
+                  </pic:blipFill>
+                  <pic:spPr>
+                    <a:xfrm>
+                      <a:off x="0" y="0"/>
+                      <a:ext cx="5760720" cy="850265"/>
+                    </a:xfrm>
+                    <a:prstGeom prst="rect">
+                      <a:avLst/>
+                    </a:prstGeom>
+                  </pic:spPr>
+                </pic:pic>
+              </a:graphicData>
+            </a:graphic>
+          </wp:inline>
+        </w:drawing>
+      </w:r>
+    </w:p>
+    <w:p>
+      <w:pPr>
+        <w:pStyle w:val="txt-justifi"/>
+      </w:pPr>
+      <w:r>
+        <w:t>C’est une connexion standard sur le FQDN de notre domaine. Les manipulations peuvent être faites comme nous l’avons fait pendant tout le module.</w:t>
+      </w:r>
+    </w:p>
+    <w:p>
+      <w:pPr>
+        <w:pStyle w:val="txt-justifi"/>
+      </w:pPr>
+      <w:r>
+        <w:lastRenderedPageBreak/>
+        <w:drawing>
+          <wp:inline distT="0" distB="0" distL="0" distR="0" wp14:anchorId="60C3FF7C" wp14:editId="0C1A2710">
+            <wp:extent cx="5605670" cy="2442594"/>
+            <wp:effectExtent l="0" t="0" r="0" b="0"/>
+            <wp:docPr id="785278621" name="Image 1" descr="Une image contenant texte, capture d’écran, affichage, nombre&#10;&#10;Description générée automatiquement"/>
+            <wp:cNvGraphicFramePr>
+              <a:graphicFrameLocks xmlns:a="http://schemas.openxmlformats.org/drawingml/2006/main" noChangeAspect="1"/>
+            </wp:cNvGraphicFramePr>
+            <a:graphic xmlns:a="http://schemas.openxmlformats.org/drawingml/2006/main">
+              <a:graphicData uri="http://schemas.openxmlformats.org/drawingml/2006/picture">
+                <pic:pic xmlns:pic="http://schemas.openxmlformats.org/drawingml/2006/picture">
+                  <pic:nvPicPr>
+                    <pic:cNvPr id="785278621" name="Image 1" descr="Une image contenant texte, capture d’écran, affichage, nombre&#10;&#10;Description générée automatiquement"/>
+                    <pic:cNvPicPr/>
+                  </pic:nvPicPr>
+                  <pic:blipFill>
+                    <a:blip r:embed="rId37"/>
+                    <a:stretch>
+                      <a:fillRect/>
+                    </a:stretch>
+                  </pic:blipFill>
+                  <pic:spPr>
+                    <a:xfrm>
+                      <a:off x="0" y="0"/>
+                      <a:ext cx="5612278" cy="2445473"/>
+                    </a:xfrm>
+                    <a:prstGeom prst="rect">
+                      <a:avLst/>
+                    </a:prstGeom>
+                  </pic:spPr>
+                </pic:pic>
+              </a:graphicData>
+            </a:graphic>
+          </wp:inline>
+        </w:drawing>
+      </w:r>
+    </w:p>
+    <w:p>
+      <w:pPr>
+        <w:pStyle w:val="txt-justifi"/>
+      </w:pPr>
+    </w:p>
+    <w:p>
+      <w:pPr>
+        <w:pStyle w:val="txt-justifi"/>
       </w:pPr>
     </w:p>
     <w:p>
       <w:pPr>
         <w:pStyle w:val="Titre1"/>
       </w:pPr>
-      <w:bookmarkStart w:id="31" w:name="_Toc160437108"/>
+      <w:bookmarkStart w:id="30" w:name="_Toc160525213"/>
       <w:r>
         <w:lastRenderedPageBreak/>
         <w:t>Synthèse</w:t>
       </w:r>
+      <w:bookmarkEnd w:id="30"/>
+    </w:p>
+    <w:p>
+      <w:pPr>
+        <w:pStyle w:val="Titre2"/>
+      </w:pPr>
+      <w:bookmarkStart w:id="31" w:name="_Toc160525214"/>
+      <w:r>
+        <w:t xml:space="preserve">Différence de </w:t>
+      </w:r>
+      <w:proofErr w:type="gramStart"/>
+      <w:r>
+        <w:t>timing</w:t>
+      </w:r>
       <w:bookmarkEnd w:id="31"/>
+      <w:proofErr w:type="gramEnd"/>
+    </w:p>
+    <w:p>
+      <w:pPr>
+        <w:pStyle w:val="Titre3"/>
+      </w:pPr>
+      <w:bookmarkStart w:id="32" w:name="_Toc160525215"/>
+      <w:r>
+        <w:t>Planning avec les croix</w:t>
+      </w:r>
+      <w:bookmarkEnd w:id="32"/>
+    </w:p>
+    <w:p>
+      <w:pPr>
+        <w:pStyle w:val="txt-justifi"/>
+      </w:pPr>
+      <w:r>
+        <w:drawing>
+          <wp:inline distT="0" distB="0" distL="0" distR="0" wp14:anchorId="15CE6E55" wp14:editId="71E26B16">
+            <wp:extent cx="5819863" cy="4253948"/>
+            <wp:effectExtent l="0" t="0" r="0" b="0"/>
+            <wp:docPr id="1303849493" name="Image 1"/>
+            <wp:cNvGraphicFramePr>
+              <a:graphicFrameLocks xmlns:a="http://schemas.openxmlformats.org/drawingml/2006/main" noChangeAspect="1"/>
+            </wp:cNvGraphicFramePr>
+            <a:graphic xmlns:a="http://schemas.openxmlformats.org/drawingml/2006/main">
+              <a:graphicData uri="http://schemas.openxmlformats.org/drawingml/2006/picture">
+                <pic:pic xmlns:pic="http://schemas.openxmlformats.org/drawingml/2006/picture">
+                  <pic:nvPicPr>
+                    <pic:cNvPr id="0" name="Picture 5"/>
+                    <pic:cNvPicPr>
+                      <a:picLocks noChangeAspect="1" noChangeArrowheads="1"/>
+                    </pic:cNvPicPr>
+                  </pic:nvPicPr>
+                  <pic:blipFill rotWithShape="1">
+                    <a:blip r:embed="rId38">
+                      <a:extLst>
+                        <a:ext uri="{28A0092B-C50C-407E-A947-70E740481C1C}">
+                          <a14:useLocalDpi xmlns:a14="http://schemas.microsoft.com/office/drawing/2010/main" val="0"/>
+                        </a:ext>
+                      </a:extLst>
+                    </a:blip>
+                    <a:srcRect r="6832"/>
+                    <a:stretch/>
+                  </pic:blipFill>
+                  <pic:spPr bwMode="auto">
+                    <a:xfrm>
+                      <a:off x="0" y="0"/>
+                      <a:ext cx="5828674" cy="4260388"/>
+                    </a:xfrm>
+                    <a:prstGeom prst="rect">
+                      <a:avLst/>
+                    </a:prstGeom>
+                    <a:noFill/>
+                    <a:ln>
+                      <a:noFill/>
+                    </a:ln>
+                    <a:extLst>
+                      <a:ext uri="{53640926-AAD7-44D8-BBD7-CCE9431645EC}">
+                        <a14:shadowObscured xmlns:a14="http://schemas.microsoft.com/office/drawing/2010/main"/>
+                      </a:ext>
+                    </a:extLst>
+                  </pic:spPr>
+                </pic:pic>
+              </a:graphicData>
+            </a:graphic>
+          </wp:inline>
+        </w:drawing>
+      </w:r>
+    </w:p>
+    <w:p>
+      <w:pPr>
+        <w:pStyle w:val="Titre3"/>
+      </w:pPr>
+      <w:bookmarkStart w:id="33" w:name="_Toc160525216"/>
+      <w:r>
+        <w:t>Analyse du planning</w:t>
+      </w:r>
+      <w:bookmarkEnd w:id="33"/>
+    </w:p>
+    <w:p>
+      <w:pPr>
+        <w:pStyle w:val="txt-justifi"/>
+      </w:pPr>
+      <w:r>
+        <w:t>Dans le planning on peut voir que j’ai globalement mal estimé l’implémentation, il n’y a (presque) aucune croix qui s’aligne avec ce qui avait été prévu. Autrement, pour l’analyse et la conception, j’étais un peu plus juste.</w:t>
+      </w:r>
     </w:p>
     <w:p>
       <w:pPr>
         <w:pStyle w:val="Titre2"/>
       </w:pPr>
-      <w:bookmarkStart w:id="32" w:name="_Toc160437109"/>
-      <w:r>
-        <w:t xml:space="preserve">Différence de </w:t>
-      </w:r>
-      <w:proofErr w:type="gramStart"/>
-      <w:r>
-        <w:t>timing</w:t>
-      </w:r>
-      <w:bookmarkEnd w:id="32"/>
-      <w:proofErr w:type="gramEnd"/>
+      <w:bookmarkStart w:id="34" w:name="_Toc160525217"/>
+      <w:r>
+        <w:t>Différence avec la conception</w:t>
+      </w:r>
+      <w:bookmarkEnd w:id="34"/>
+    </w:p>
+    <w:p>
+      <w:pPr>
+        <w:pStyle w:val="txt-justifi"/>
+      </w:pPr>
+      <w:r>
+        <w:t>Côté client, le code correspond au diagramme de classe à la différence qu’un contrôleur de vue a été ajouté. Il permet de faire le lien entre le contrôleur principal et le chargement des HTML et CSS.</w:t>
+      </w:r>
+    </w:p>
+    <w:p>
+      <w:pPr>
+        <w:pStyle w:val="txt-justifi"/>
+      </w:pPr>
+      <w:r>
+        <w:t>Et côté serveur, je n’ai pas du tout implémenté la classe « Wrk » et j’ai directement interfacé les sous-worker avec l’index PHP. Les beans que j’avais prévu ne sont pas trop utilisés (Je me suis forcé à quand même le faire même si j’aurais trouvé plus simple de travailler avec des tableaux)</w:t>
+      </w:r>
+    </w:p>
+    <w:p>
+      <w:pPr>
+        <w:pStyle w:val="txt-justifi"/>
+      </w:pPr>
+      <w:r>
+        <w:t>Les maquettes sont globalement bien respectées.</w:t>
+      </w:r>
     </w:p>
     <w:p>
       <w:pPr>
         <w:pStyle w:val="Titre2"/>
       </w:pPr>
-      <w:r>
-        <w:t>Différence avec la conception</w:t>
-      </w:r>
-    </w:p>
-    <w:p>
-      <w:pPr>
-        <w:pStyle w:val="Titre2"/>
-      </w:pPr>
-      <w:bookmarkStart w:id="33" w:name="_Toc160437110"/>
-      <w:r>
+      <w:bookmarkStart w:id="35" w:name="_Toc160525218"/>
+      <w:r>
+        <w:lastRenderedPageBreak/>
         <w:t>Conclusion</w:t>
       </w:r>
-      <w:bookmarkEnd w:id="33"/>
+      <w:bookmarkEnd w:id="35"/>
     </w:p>
     <w:p>
       <w:pPr>
         <w:pStyle w:val="Titre3"/>
       </w:pPr>
-      <w:bookmarkStart w:id="34" w:name="_Toc160437111"/>
+      <w:bookmarkStart w:id="36" w:name="_Toc160525219"/>
       <w:r>
         <w:t>Ce que je retiens de ce module</w:t>
       </w:r>
-      <w:bookmarkEnd w:id="34"/>
+      <w:bookmarkEnd w:id="36"/>
+    </w:p>
+    <w:p>
+      <w:pPr>
+        <w:pStyle w:val="txt-justifi"/>
+      </w:pPr>
+      <w:r>
+        <w:t xml:space="preserve">J’ai beaucoup aimé ce module. Surtout la partie projet une fois dans l’implémentation. Je m’étais toujours demandé comment fonctionnait le Web coté serveur et je pensais que c’était plus compliqué que ce ça l’est vraiment. </w:t>
+      </w:r>
     </w:p>
     <w:p>
       <w:pPr>
         <w:pStyle w:val="Titre3"/>
       </w:pPr>
-      <w:bookmarkStart w:id="35" w:name="_Toc160437112"/>
+      <w:bookmarkStart w:id="37" w:name="_Toc160525220"/>
       <w:r>
         <w:t>Amélioration / proposition</w:t>
       </w:r>
-      <w:bookmarkEnd w:id="35"/>
+      <w:bookmarkEnd w:id="37"/>
+    </w:p>
+    <w:p>
+      <w:pPr>
+        <w:pStyle w:val="txt-justifi"/>
+      </w:pPr>
+      <w:r>
+        <w:t xml:space="preserve">Si le module était à refaire, je proposerais de laisser plus de temps au projet / demander moins de fonctionnalités. Je pense que le temps en classe n’est clairement pas suffisant pour finir le projet. </w:t>
+      </w:r>
     </w:p>
     <w:p>
       <w:pPr>
         <w:pStyle w:val="Titre3"/>
       </w:pPr>
-      <w:bookmarkStart w:id="36" w:name="_Toc160437113"/>
+      <w:bookmarkStart w:id="38" w:name="_Toc160525221"/>
       <w:r>
         <w:t>Mes points forts et faibles</w:t>
       </w:r>
-      <w:bookmarkEnd w:id="36"/>
-    </w:p>
-    <w:p>
-      <w:pPr>
-        <w:pStyle w:val="Titre1"/>
-      </w:pPr>
-      <w:bookmarkStart w:id="37" w:name="_Toc160437114"/>
-      <w:r>
-        <w:lastRenderedPageBreak/>
-        <w:t>Glossaire et Bibliographie</w:t>
-      </w:r>
-      <w:bookmarkEnd w:id="37"/>
-    </w:p>
-    <w:p>
-      <w:pPr>
-        <w:pStyle w:val="Titre2"/>
-      </w:pPr>
-      <w:bookmarkStart w:id="38" w:name="_Toc160437115"/>
-      <w:r>
-        <w:t>Bouts de code</w:t>
-      </w:r>
       <w:bookmarkEnd w:id="38"/>
     </w:p>
     <w:p>
       <w:pPr>
-        <w:pStyle w:val="Titre2"/>
-      </w:pPr>
-      <w:bookmarkStart w:id="39" w:name="_Toc160437116"/>
-      <w:proofErr w:type="gramStart"/>
-      <w:r>
-        <w:t>documentation</w:t>
-      </w:r>
-      <w:bookmarkEnd w:id="39"/>
-      <w:proofErr w:type="gramEnd"/>
+        <w:pStyle w:val="txt-justifi"/>
+      </w:pPr>
+      <w:r>
+        <w:t xml:space="preserve">Comme toujours, mes éternels points faibles sont la documentation et la conception.  J’ai toujours de la peine à me projeter sur </w:t>
+      </w:r>
+      <w:r>
+        <w:rPr>
+          <w:rStyle w:val="C-Italique"/>
+        </w:rPr>
+        <w:t>comment faire</w:t>
+      </w:r>
+      <w:r>
+        <w:t xml:space="preserve"> au lieu de </w:t>
+      </w:r>
+      <w:r>
+        <w:rPr>
+          <w:rStyle w:val="C-Italique"/>
+        </w:rPr>
+        <w:t>faire</w:t>
+      </w:r>
+      <w:r>
+        <w:rPr>
+          <w:rStyle w:val="C-Italique"/>
+        </w:rPr>
+        <w:t xml:space="preserve"> </w:t>
+      </w:r>
+      <w:r>
+        <w:t xml:space="preserve">(j’ai envie de sauter tête baissée dans le code). Autrement, je pense avoir bien compris le fonctionnement du PHP et </w:t>
+      </w:r>
+      <w:r>
+        <w:t>je n’ai pas eu trop de blocages dans le projet (à part Enterprise Architect Grrr).</w:t>
+      </w:r>
+    </w:p>
+    <w:p>
+      <w:pPr>
+        <w:pStyle w:val="txt-justifi"/>
+      </w:pPr>
     </w:p>
     <w:sectPr>
       <w:pgSz w:w="11906" w:h="16838"/>
@@ -7860,81 +8527,6 @@
     </w:sectPr>
   </w:body>
 </w:document>
-</file>
-
-<file path=word/comments.xml><?xml version="1.0" encoding="utf-8"?>
-<w:comments xmlns:wpc="http://schemas.microsoft.com/office/word/2010/wordprocessingCanvas" xmlns:cx="http://schemas.microsoft.com/office/drawing/2014/chartex" xmlns:cx1="http://schemas.microsoft.com/office/drawing/2015/9/8/chartex" xmlns:cx2="http://schemas.microsoft.com/office/drawing/2015/10/21/chartex" xmlns:cx3="http://schemas.microsoft.com/office/drawing/2016/5/9/chartex" xmlns:cx4="http://schemas.microsoft.com/office/drawing/2016/5/10/chartex" xmlns:cx5="http://schemas.microsoft.com/office/drawing/2016/5/11/chartex" xmlns:cx6="http://schemas.microsoft.com/office/drawing/2016/5/12/chartex" xmlns:cx7="http://schemas.microsoft.com/office/drawing/2016/5/13/chartex" xmlns:cx8="http://schemas.microsoft.com/office/drawing/2016/5/14/chartex" xmlns:mc="http://schemas.openxmlformats.org/markup-compatibility/2006" xmlns:aink="http://schemas.microsoft.com/office/drawing/2016/ink" xmlns:am3d="http://schemas.microsoft.com/office/drawing/2017/model3d" xmlns:o="urn:schemas-microsoft-com:office:office" xmlns:oel="http://schemas.microsoft.com/office/2019/extlst" xmlns:r="http://schemas.openxmlformats.org/officeDocument/2006/relationships" xmlns:m="http://schemas.openxmlformats.org/officeDocument/2006/math" xmlns:v="urn:schemas-microsoft-com:vml" xmlns:wp14="http://schemas.microsoft.com/office/word/2010/wordprocessingDrawing" xmlns:wp="http://schemas.openxmlformats.org/drawingml/2006/wordprocessingDrawing" xmlns:w10="urn:schemas-microsoft-com:office:word" xmlns:w="http://schemas.openxmlformats.org/wordprocessingml/2006/main" xmlns:w14="http://schemas.microsoft.com/office/word/2010/wordml" xmlns:w15="http://schemas.microsoft.com/office/word/2012/wordml" xmlns:w16cex="http://schemas.microsoft.com/office/word/2018/wordml/cex" xmlns:w16cid="http://schemas.microsoft.com/office/word/2016/wordml/cid" xmlns:w16="http://schemas.microsoft.com/office/word/2018/wordml" xmlns:w16sdtdh="http://schemas.microsoft.com/office/word/2020/wordml/sdtdatahash" xmlns:w16se="http://schemas.microsoft.com/office/word/2015/wordml/symex" xmlns:wpg="http://schemas.microsoft.com/office/word/2010/wordprocessingGroup" xmlns:wpi="http://schemas.microsoft.com/office/word/2010/wordprocessingInk" xmlns:wne="http://schemas.microsoft.com/office/word/2006/wordml" xmlns:wps="http://schemas.microsoft.com/office/word/2010/wordprocessingShape" mc:Ignorable="w14 w15 w16se w16cid w16 w16cex w16sdtdh wp14">
-  <w:comment w:id="3" w:author="Auteur" w:initials="A">
-    <w:p>
-      <w:pPr>
-        <w:pStyle w:val="Commentaire"/>
-        <w:ind w:left="0"/>
-        <w:jc w:val="left"/>
-      </w:pPr>
-      <w:r>
-        <w:rPr>
-          <w:rStyle w:val="Marquedecommentaire"/>
-        </w:rPr>
-        <w:annotationRef/>
-      </w:r>
-      <w:r>
-        <w:t>Pas exigé mais à compléter si présent.</w:t>
-      </w:r>
-    </w:p>
-  </w:comment>
-  <w:comment w:id="7" w:author="Auteur" w:initials="A">
-    <w:p>
-      <w:pPr>
-        <w:pStyle w:val="Commentaire"/>
-        <w:ind w:left="0"/>
-        <w:jc w:val="left"/>
-      </w:pPr>
-      <w:r>
-        <w:rPr>
-          <w:rStyle w:val="Marquedecommentaire"/>
-        </w:rPr>
-        <w:annotationRef/>
-      </w:r>
-      <w:r>
-        <w:t>Il s'agit du planning initial, à faire figurer sans les croix</w:t>
-      </w:r>
-    </w:p>
-  </w:comment>
-  <w:comment w:id="21" w:author="Auteur" w:initials="A">
-    <w:p>
-      <w:pPr>
-        <w:pStyle w:val="Commentaire"/>
-        <w:ind w:left="0"/>
-        <w:jc w:val="left"/>
-      </w:pPr>
-      <w:r>
-        <w:rPr>
-          <w:rStyle w:val="Marquedecommentaire"/>
-        </w:rPr>
-        <w:annotationRef/>
-      </w:r>
-      <w:r>
-        <w:t>Il manque le retour au client dans le cas où la session n'est pas valide.</w:t>
-      </w:r>
-    </w:p>
-  </w:comment>
-</w:comments>
-</file>
-
-<file path=word/commentsExtended.xml><?xml version="1.0" encoding="utf-8"?>
-<w15:commentsEx xmlns:wpc="http://schemas.microsoft.com/office/word/2010/wordprocessingCanvas" xmlns:cx="http://schemas.microsoft.com/office/drawing/2014/chartex" xmlns:cx1="http://schemas.microsoft.com/office/drawing/2015/9/8/chartex" xmlns:cx2="http://schemas.microsoft.com/office/drawing/2015/10/21/chartex" xmlns:cx3="http://schemas.microsoft.com/office/drawing/2016/5/9/chartex" xmlns:cx4="http://schemas.microsoft.com/office/drawing/2016/5/10/chartex" xmlns:cx5="http://schemas.microsoft.com/office/drawing/2016/5/11/chartex" xmlns:cx6="http://schemas.microsoft.com/office/drawing/2016/5/12/chartex" xmlns:cx7="http://schemas.microsoft.com/office/drawing/2016/5/13/chartex" xmlns:cx8="http://schemas.microsoft.com/office/drawing/2016/5/14/chartex" xmlns:mc="http://schemas.openxmlformats.org/markup-compatibility/2006" xmlns:aink="http://schemas.microsoft.com/office/drawing/2016/ink" xmlns:am3d="http://schemas.microsoft.com/office/drawing/2017/model3d" xmlns:o="urn:schemas-microsoft-com:office:office" xmlns:oel="http://schemas.microsoft.com/office/2019/extlst" xmlns:r="http://schemas.openxmlformats.org/officeDocument/2006/relationships" xmlns:m="http://schemas.openxmlformats.org/officeDocument/2006/math" xmlns:v="urn:schemas-microsoft-com:vml" xmlns:wp14="http://schemas.microsoft.com/office/word/2010/wordprocessingDrawing" xmlns:wp="http://schemas.openxmlformats.org/drawingml/2006/wordprocessingDrawing" xmlns:w10="urn:schemas-microsoft-com:office:word" xmlns:w="http://schemas.openxmlformats.org/wordprocessingml/2006/main" xmlns:w14="http://schemas.microsoft.com/office/word/2010/wordml" xmlns:w15="http://schemas.microsoft.com/office/word/2012/wordml" xmlns:w16cex="http://schemas.microsoft.com/office/word/2018/wordml/cex" xmlns:w16cid="http://schemas.microsoft.com/office/word/2016/wordml/cid" xmlns:w16="http://schemas.microsoft.com/office/word/2018/wordml" xmlns:w16sdtdh="http://schemas.microsoft.com/office/word/2020/wordml/sdtdatahash" xmlns:w16se="http://schemas.microsoft.com/office/word/2015/wordml/symex" xmlns:wpg="http://schemas.microsoft.com/office/word/2010/wordprocessingGroup" xmlns:wpi="http://schemas.microsoft.com/office/word/2010/wordprocessingInk" xmlns:wne="http://schemas.microsoft.com/office/word/2006/wordml" xmlns:wps="http://schemas.microsoft.com/office/word/2010/wordprocessingShape" mc:Ignorable="w14 w15 w16se w16cid w16 w16cex w16sdtdh wp14">
-  <w15:commentEx w15:paraId="7C80DB9D" w15:done="0"/>
-  <w15:commentEx w15:paraId="79F28DC8" w15:done="1"/>
-  <w15:commentEx w15:paraId="24E9D97E" w15:done="1"/>
-</w15:commentsEx>
-</file>
-
-<file path=word/commentsIds.xml><?xml version="1.0" encoding="utf-8"?>
-<w16cid:commentsIds xmlns:wpc="http://schemas.microsoft.com/office/word/2010/wordprocessingCanvas" xmlns:cx="http://schemas.microsoft.com/office/drawing/2014/chartex" xmlns:cx1="http://schemas.microsoft.com/office/drawing/2015/9/8/chartex" xmlns:cx2="http://schemas.microsoft.com/office/drawing/2015/10/21/chartex" xmlns:cx3="http://schemas.microsoft.com/office/drawing/2016/5/9/chartex" xmlns:cx4="http://schemas.microsoft.com/office/drawing/2016/5/10/chartex" xmlns:cx5="http://schemas.microsoft.com/office/drawing/2016/5/11/chartex" xmlns:cx6="http://schemas.microsoft.com/office/drawing/2016/5/12/chartex" xmlns:cx7="http://schemas.microsoft.com/office/drawing/2016/5/13/chartex" xmlns:cx8="http://schemas.microsoft.com/office/drawing/2016/5/14/chartex" xmlns:mc="http://schemas.openxmlformats.org/markup-compatibility/2006" xmlns:aink="http://schemas.microsoft.com/office/drawing/2016/ink" xmlns:am3d="http://schemas.microsoft.com/office/drawing/2017/model3d" xmlns:o="urn:schemas-microsoft-com:office:office" xmlns:oel="http://schemas.microsoft.com/office/2019/extlst" xmlns:r="http://schemas.openxmlformats.org/officeDocument/2006/relationships" xmlns:m="http://schemas.openxmlformats.org/officeDocument/2006/math" xmlns:v="urn:schemas-microsoft-com:vml" xmlns:wp14="http://schemas.microsoft.com/office/word/2010/wordprocessingDrawing" xmlns:wp="http://schemas.openxmlformats.org/drawingml/2006/wordprocessingDrawing" xmlns:w10="urn:schemas-microsoft-com:office:word" xmlns:w="http://schemas.openxmlformats.org/wordprocessingml/2006/main" xmlns:w14="http://schemas.microsoft.com/office/word/2010/wordml" xmlns:w15="http://schemas.microsoft.com/office/word/2012/wordml" xmlns:w16cex="http://schemas.microsoft.com/office/word/2018/wordml/cex" xmlns:w16cid="http://schemas.microsoft.com/office/word/2016/wordml/cid" xmlns:w16="http://schemas.microsoft.com/office/word/2018/wordml" xmlns:w16sdtdh="http://schemas.microsoft.com/office/word/2020/wordml/sdtdatahash" xmlns:w16se="http://schemas.microsoft.com/office/word/2015/wordml/symex" xmlns:wpg="http://schemas.microsoft.com/office/word/2010/wordprocessingGroup" xmlns:wpi="http://schemas.microsoft.com/office/word/2010/wordprocessingInk" xmlns:wne="http://schemas.microsoft.com/office/word/2006/wordml" xmlns:wps="http://schemas.microsoft.com/office/word/2010/wordprocessingShape" mc:Ignorable="w14 w15 w16se w16cid w16 w16cex w16sdtdh wp14">
-  <w16cid:commentId w16cid:paraId="7C80DB9D" w16cid:durableId="298055B3"/>
-  <w16cid:commentId w16cid:paraId="79F28DC8" w16cid:durableId="298055BE"/>
-  <w16cid:commentId w16cid:paraId="24E9D97E" w16cid:durableId="29805601"/>
-</w16cid:commentsIds>
 </file>
 
 <file path=word/endnotes.xml><?xml version="1.0" encoding="utf-8"?>
@@ -10929,6 +11521,18 @@
       <w:szCs w:val="20"/>
     </w:rPr>
   </w:style>
+  <w:style w:type="character" w:styleId="Mentionnonrsolue">
+    <w:name w:val="Unresolved Mention"/>
+    <w:basedOn w:val="Policepardfaut"/>
+    <w:uiPriority w:val="99"/>
+    <w:semiHidden/>
+    <w:unhideWhenUsed/>
+    <w:rsid w:val="0033158A"/>
+    <w:rPr>
+      <w:color w:val="605E5C"/>
+      <w:shd w:val="clear" w:color="auto" w:fill="E1DFDD"/>
+    </w:rPr>
+  </w:style>
 </w:styles>
 </file>
 

</xml_diff>